<commit_message>
Introducción a BEM: BEM estableve que debemos usar clases para nuestros selectores, clases que se dividen en: Bloques, Elementos, Modificadores.
</commit_message>
<xml_diff>
--- a/CursoPreprocesadoresCSS/PreprocesadoresCSS.docx
+++ b/CursoPreprocesadoresCSS/PreprocesadoresCSS.docx
@@ -1297,8 +1297,6 @@
           </wp:inline>
         </w:drawing>
       </w:r>
-      <w:bookmarkStart w:id="0" w:name="_GoBack"/>
-      <w:bookmarkEnd w:id="0"/>
     </w:p>
     <w:p>
       <w:pPr>
@@ -1396,8 +1394,610 @@
         </w:drawing>
       </w:r>
     </w:p>
+    <w:p>
+      <w:pPr>
+        <w:pStyle w:val="NormalWeb"/>
+        <w:spacing w:before="113" w:beforeAutospacing="0" w:after="113" w:afterAutospacing="0"/>
+        <w:jc w:val="center"/>
+        <w:rPr>
+          <w:rFonts w:ascii="Arial" w:hAnsi="Arial" w:cs="Arial"/>
+          <w:color w:val="273B47"/>
+          <w:sz w:val="20"/>
+        </w:rPr>
+      </w:pPr>
+    </w:p>
+    <w:p>
+      <w:pPr>
+        <w:pStyle w:val="Ttulo1"/>
+        <w:rPr>
+          <w:rFonts w:ascii="Arial" w:hAnsi="Arial" w:cs="Arial"/>
+          <w:color w:val="273B47"/>
+          <w:sz w:val="20"/>
+          <w:lang w:val="es-MX"/>
+        </w:rPr>
+      </w:pPr>
+      <w:r>
+        <w:t>Metodologías para estructurar código</w:t>
+      </w:r>
+    </w:p>
+    <w:p>
+      <w:pPr>
+        <w:jc w:val="center"/>
+        <w:rPr>
+          <w:noProof/>
+          <w:lang w:val="es-MX" w:eastAsia="es-MX"/>
+        </w:rPr>
+      </w:pPr>
+      <w:r>
+        <w:rPr>
+          <w:lang w:val="es-MX"/>
+        </w:rPr>
+        <w:drawing>
+          <wp:inline distT="0" distB="0" distL="0" distR="0" wp14:anchorId="5F3889FA" wp14:editId="2CC73B34">
+            <wp:extent cx="1526535" cy="1921329"/>
+            <wp:effectExtent l="0" t="0" r="0" b="3175"/>
+            <wp:docPr id="5" name="Imagen 5"/>
+            <wp:cNvGraphicFramePr>
+              <a:graphicFrameLocks xmlns:a="http://schemas.openxmlformats.org/drawingml/2006/main" noChangeAspect="1"/>
+            </wp:cNvGraphicFramePr>
+            <a:graphic xmlns:a="http://schemas.openxmlformats.org/drawingml/2006/main">
+              <a:graphicData uri="http://schemas.openxmlformats.org/drawingml/2006/picture">
+                <pic:pic xmlns:pic="http://schemas.openxmlformats.org/drawingml/2006/picture">
+                  <pic:nvPicPr>
+                    <pic:cNvPr id="1" name=""/>
+                    <pic:cNvPicPr/>
+                  </pic:nvPicPr>
+                  <pic:blipFill>
+                    <a:blip r:embed="rId15"/>
+                    <a:stretch>
+                      <a:fillRect/>
+                    </a:stretch>
+                  </pic:blipFill>
+                  <pic:spPr>
+                    <a:xfrm>
+                      <a:off x="0" y="0"/>
+                      <a:ext cx="1528642" cy="1923981"/>
+                    </a:xfrm>
+                    <a:prstGeom prst="rect">
+                      <a:avLst/>
+                    </a:prstGeom>
+                  </pic:spPr>
+                </pic:pic>
+              </a:graphicData>
+            </a:graphic>
+          </wp:inline>
+        </w:drawing>
+      </w:r>
+      <w:r>
+        <w:rPr>
+          <w:noProof/>
+          <w:lang w:val="es-MX" w:eastAsia="es-MX"/>
+        </w:rPr>
+        <w:t xml:space="preserve"> </w:t>
+      </w:r>
+      <w:r>
+        <w:rPr>
+          <w:lang w:val="es-MX"/>
+        </w:rPr>
+        <w:drawing>
+          <wp:inline distT="0" distB="0" distL="0" distR="0" wp14:anchorId="646E129A" wp14:editId="40F15821">
+            <wp:extent cx="3113187" cy="1948543"/>
+            <wp:effectExtent l="0" t="0" r="0" b="0"/>
+            <wp:docPr id="6" name="Imagen 6"/>
+            <wp:cNvGraphicFramePr>
+              <a:graphicFrameLocks xmlns:a="http://schemas.openxmlformats.org/drawingml/2006/main" noChangeAspect="1"/>
+            </wp:cNvGraphicFramePr>
+            <a:graphic xmlns:a="http://schemas.openxmlformats.org/drawingml/2006/main">
+              <a:graphicData uri="http://schemas.openxmlformats.org/drawingml/2006/picture">
+                <pic:pic xmlns:pic="http://schemas.openxmlformats.org/drawingml/2006/picture">
+                  <pic:nvPicPr>
+                    <pic:cNvPr id="1" name=""/>
+                    <pic:cNvPicPr/>
+                  </pic:nvPicPr>
+                  <pic:blipFill>
+                    <a:blip r:embed="rId16"/>
+                    <a:stretch>
+                      <a:fillRect/>
+                    </a:stretch>
+                  </pic:blipFill>
+                  <pic:spPr>
+                    <a:xfrm>
+                      <a:off x="0" y="0"/>
+                      <a:ext cx="3125142" cy="1956025"/>
+                    </a:xfrm>
+                    <a:prstGeom prst="rect">
+                      <a:avLst/>
+                    </a:prstGeom>
+                  </pic:spPr>
+                </pic:pic>
+              </a:graphicData>
+            </a:graphic>
+          </wp:inline>
+        </w:drawing>
+      </w:r>
+    </w:p>
+    <w:p>
+      <w:pPr>
+        <w:jc w:val="center"/>
+        <w:rPr>
+          <w:noProof/>
+          <w:color w:val="FFFFFF" w:themeColor="background1"/>
+          <w:lang w:val="es-MX" w:eastAsia="es-MX"/>
+        </w:rPr>
+      </w:pPr>
+    </w:p>
+    <w:p>
+      <w:pPr>
+        <w:jc w:val="center"/>
+        <w:rPr>
+          <w:noProof/>
+          <w:color w:val="FFFFFF" w:themeColor="background1"/>
+          <w:lang w:val="es-MX" w:eastAsia="es-MX"/>
+        </w:rPr>
+      </w:pPr>
+    </w:p>
+    <w:p>
+      <w:pPr>
+        <w:jc w:val="center"/>
+        <w:rPr>
+          <w:noProof/>
+          <w:color w:val="FFFFFF" w:themeColor="background1"/>
+          <w:lang w:val="es-MX" w:eastAsia="es-MX"/>
+        </w:rPr>
+      </w:pPr>
+    </w:p>
+    <w:p>
+      <w:pPr>
+        <w:pStyle w:val="Ttulo1"/>
+        <w:rPr>
+          <w:rFonts w:ascii="Arial" w:hAnsi="Arial" w:cs="Arial"/>
+          <w:sz w:val="20"/>
+          <w:lang w:val="es-MX"/>
+        </w:rPr>
+      </w:pPr>
+      <w:r>
+        <w:rPr>
+          <w:rFonts w:ascii="Arial" w:hAnsi="Arial" w:cs="Arial"/>
+          <w:sz w:val="20"/>
+          <w:lang w:val="es-MX"/>
+        </w:rPr>
+        <w:lastRenderedPageBreak/>
+        <w:t>Introducción a BEM</w:t>
+      </w:r>
+    </w:p>
+    <w:p>
+      <w:pPr>
+        <w:shd w:val="clear" w:color="auto" w:fill="FFFFFF"/>
+        <w:spacing w:before="113" w:after="113" w:line="240" w:lineRule="auto"/>
+        <w:jc w:val="both"/>
+        <w:rPr>
+          <w:rFonts w:ascii="Arial" w:eastAsia="Times New Roman" w:hAnsi="Arial" w:cs="Arial"/>
+          <w:color w:val="273B47"/>
+          <w:sz w:val="20"/>
+          <w:szCs w:val="24"/>
+          <w:lang w:val="es-MX" w:eastAsia="es-MX"/>
+        </w:rPr>
+      </w:pPr>
+      <w:r>
+        <w:rPr>
+          <w:rFonts w:ascii="Arial" w:eastAsia="Times New Roman" w:hAnsi="Arial" w:cs="Arial"/>
+          <w:color w:val="273B47"/>
+          <w:sz w:val="20"/>
+          <w:szCs w:val="24"/>
+          <w:lang w:val="es-MX" w:eastAsia="es-MX"/>
+        </w:rPr>
+        <w:t>BEM es la metodología que vamos a usar a lo largo del curso. El objetivo de BEM es dividir lógicamente las piezas de las que se compone una web.</w:t>
+      </w:r>
+    </w:p>
+    <w:p>
+      <w:pPr>
+        <w:shd w:val="clear" w:color="auto" w:fill="FFFFFF"/>
+        <w:spacing w:before="113" w:after="113" w:line="240" w:lineRule="auto"/>
+        <w:jc w:val="both"/>
+        <w:rPr>
+          <w:rFonts w:ascii="Arial" w:eastAsia="Times New Roman" w:hAnsi="Arial" w:cs="Arial"/>
+          <w:color w:val="273B47"/>
+          <w:sz w:val="20"/>
+          <w:szCs w:val="24"/>
+          <w:lang w:val="es-MX" w:eastAsia="es-MX"/>
+        </w:rPr>
+      </w:pPr>
+      <w:r>
+        <w:rPr>
+          <w:rFonts w:ascii="Arial" w:eastAsia="Times New Roman" w:hAnsi="Arial" w:cs="Arial"/>
+          <w:color w:val="273B47"/>
+          <w:sz w:val="20"/>
+          <w:szCs w:val="24"/>
+          <w:lang w:val="es-MX" w:eastAsia="es-MX"/>
+        </w:rPr>
+        <w:t>BEM establece que debemos usar clases para nuestros selectores, clases que se dividen en:</w:t>
+      </w:r>
+    </w:p>
+    <w:p>
+      <w:pPr>
+        <w:numPr>
+          <w:ilvl w:val="0"/>
+          <w:numId w:val="22"/>
+        </w:numPr>
+        <w:shd w:val="clear" w:color="auto" w:fill="FFFFFF"/>
+        <w:spacing w:before="0" w:after="0" w:line="240" w:lineRule="auto"/>
+        <w:ind w:left="113" w:right="113"/>
+        <w:jc w:val="both"/>
+        <w:rPr>
+          <w:rFonts w:ascii="Arial" w:eastAsia="Times New Roman" w:hAnsi="Arial" w:cs="Arial"/>
+          <w:color w:val="273B47"/>
+          <w:sz w:val="20"/>
+          <w:szCs w:val="24"/>
+          <w:lang w:val="es-MX" w:eastAsia="es-MX"/>
+        </w:rPr>
+      </w:pPr>
+      <w:r>
+        <w:rPr>
+          <w:rFonts w:ascii="Arial" w:eastAsia="Times New Roman" w:hAnsi="Arial" w:cs="Arial"/>
+          <w:b/>
+          <w:bCs/>
+          <w:color w:val="273B47"/>
+          <w:sz w:val="20"/>
+          <w:szCs w:val="24"/>
+          <w:lang w:val="es-MX" w:eastAsia="es-MX"/>
+        </w:rPr>
+        <w:t>Bloques</w:t>
+      </w:r>
+      <w:r>
+        <w:rPr>
+          <w:rFonts w:ascii="Arial" w:eastAsia="Times New Roman" w:hAnsi="Arial" w:cs="Arial"/>
+          <w:color w:val="273B47"/>
+          <w:sz w:val="20"/>
+          <w:szCs w:val="24"/>
+          <w:lang w:val="es-MX" w:eastAsia="es-MX"/>
+        </w:rPr>
+        <w:t>. Los bloques son nuestros contenedores más grandes que a su vez contienen elementos u otros bloques.</w:t>
+      </w:r>
+    </w:p>
+    <w:p>
+      <w:pPr>
+        <w:numPr>
+          <w:ilvl w:val="0"/>
+          <w:numId w:val="22"/>
+        </w:numPr>
+        <w:shd w:val="clear" w:color="auto" w:fill="FFFFFF"/>
+        <w:spacing w:before="0" w:after="0" w:line="240" w:lineRule="auto"/>
+        <w:ind w:left="113" w:right="113"/>
+        <w:jc w:val="both"/>
+        <w:rPr>
+          <w:rFonts w:ascii="Arial" w:eastAsia="Times New Roman" w:hAnsi="Arial" w:cs="Arial"/>
+          <w:color w:val="273B47"/>
+          <w:sz w:val="20"/>
+          <w:szCs w:val="24"/>
+          <w:lang w:val="es-MX" w:eastAsia="es-MX"/>
+        </w:rPr>
+      </w:pPr>
+      <w:r>
+        <w:rPr>
+          <w:rFonts w:ascii="Arial" w:eastAsia="Times New Roman" w:hAnsi="Arial" w:cs="Arial"/>
+          <w:b/>
+          <w:bCs/>
+          <w:color w:val="273B47"/>
+          <w:sz w:val="20"/>
+          <w:szCs w:val="24"/>
+          <w:lang w:val="es-MX" w:eastAsia="es-MX"/>
+        </w:rPr>
+        <w:t>Elementos</w:t>
+      </w:r>
+      <w:r>
+        <w:rPr>
+          <w:rFonts w:ascii="Arial" w:eastAsia="Times New Roman" w:hAnsi="Arial" w:cs="Arial"/>
+          <w:color w:val="273B47"/>
+          <w:sz w:val="20"/>
+          <w:szCs w:val="24"/>
+          <w:lang w:val="es-MX" w:eastAsia="es-MX"/>
+        </w:rPr>
+        <w:t>. Los elementos siempre forman parte de un bloque, normalmente son los botones, textos, imágenes etc.</w:t>
+      </w:r>
+    </w:p>
+    <w:p>
+      <w:pPr>
+        <w:numPr>
+          <w:ilvl w:val="0"/>
+          <w:numId w:val="22"/>
+        </w:numPr>
+        <w:shd w:val="clear" w:color="auto" w:fill="FFFFFF"/>
+        <w:spacing w:before="0" w:after="0" w:line="240" w:lineRule="auto"/>
+        <w:ind w:left="113" w:right="113"/>
+        <w:jc w:val="both"/>
+        <w:rPr>
+          <w:rFonts w:ascii="Arial" w:eastAsia="Times New Roman" w:hAnsi="Arial" w:cs="Arial"/>
+          <w:color w:val="273B47"/>
+          <w:sz w:val="20"/>
+          <w:szCs w:val="24"/>
+          <w:lang w:val="es-MX" w:eastAsia="es-MX"/>
+        </w:rPr>
+      </w:pPr>
+      <w:r>
+        <w:rPr>
+          <w:rFonts w:ascii="Arial" w:eastAsia="Times New Roman" w:hAnsi="Arial" w:cs="Arial"/>
+          <w:b/>
+          <w:bCs/>
+          <w:color w:val="273B47"/>
+          <w:sz w:val="20"/>
+          <w:szCs w:val="24"/>
+          <w:lang w:val="es-MX" w:eastAsia="es-MX"/>
+        </w:rPr>
+        <w:t>Modificadores</w:t>
+      </w:r>
+      <w:r>
+        <w:rPr>
+          <w:rFonts w:ascii="Arial" w:eastAsia="Times New Roman" w:hAnsi="Arial" w:cs="Arial"/>
+          <w:color w:val="273B47"/>
+          <w:sz w:val="20"/>
+          <w:szCs w:val="24"/>
+          <w:lang w:val="es-MX" w:eastAsia="es-MX"/>
+        </w:rPr>
+        <w:t>. Los modificadores se usan para establecer estilos diferentes a un mismo bloque o elemento.</w:t>
+      </w:r>
+    </w:p>
+    <w:p>
+      <w:pPr>
+        <w:jc w:val="center"/>
+        <w:rPr>
+          <w:lang w:val="es-MX"/>
+        </w:rPr>
+      </w:pPr>
+      <w:r>
+        <w:rPr>
+          <w:lang w:val="es-MX"/>
+        </w:rPr>
+        <w:drawing>
+          <wp:inline distT="0" distB="0" distL="0" distR="0" wp14:anchorId="5A141AE8" wp14:editId="73618777">
+            <wp:extent cx="2487386" cy="1862990"/>
+            <wp:effectExtent l="0" t="0" r="8255" b="4445"/>
+            <wp:docPr id="7" name="Imagen 7"/>
+            <wp:cNvGraphicFramePr>
+              <a:graphicFrameLocks xmlns:a="http://schemas.openxmlformats.org/drawingml/2006/main" noChangeAspect="1"/>
+            </wp:cNvGraphicFramePr>
+            <a:graphic xmlns:a="http://schemas.openxmlformats.org/drawingml/2006/main">
+              <a:graphicData uri="http://schemas.openxmlformats.org/drawingml/2006/picture">
+                <pic:pic xmlns:pic="http://schemas.openxmlformats.org/drawingml/2006/picture">
+                  <pic:nvPicPr>
+                    <pic:cNvPr id="1" name=""/>
+                    <pic:cNvPicPr/>
+                  </pic:nvPicPr>
+                  <pic:blipFill>
+                    <a:blip r:embed="rId17"/>
+                    <a:stretch>
+                      <a:fillRect/>
+                    </a:stretch>
+                  </pic:blipFill>
+                  <pic:spPr>
+                    <a:xfrm>
+                      <a:off x="0" y="0"/>
+                      <a:ext cx="2498158" cy="1871058"/>
+                    </a:xfrm>
+                    <a:prstGeom prst="rect">
+                      <a:avLst/>
+                    </a:prstGeom>
+                  </pic:spPr>
+                </pic:pic>
+              </a:graphicData>
+            </a:graphic>
+          </wp:inline>
+        </w:drawing>
+      </w:r>
+    </w:p>
+    <w:p>
+      <w:pPr>
+        <w:jc w:val="center"/>
+        <w:rPr>
+          <w:lang w:val="es-MX"/>
+        </w:rPr>
+      </w:pPr>
+      <w:r>
+        <w:rPr>
+          <w:lang w:val="es-MX"/>
+        </w:rPr>
+        <w:drawing>
+          <wp:inline distT="0" distB="0" distL="0" distR="0" wp14:anchorId="2B18F04C" wp14:editId="6BE1352F">
+            <wp:extent cx="2177143" cy="1429240"/>
+            <wp:effectExtent l="0" t="0" r="0" b="0"/>
+            <wp:docPr id="8" name="Imagen 8"/>
+            <wp:cNvGraphicFramePr>
+              <a:graphicFrameLocks xmlns:a="http://schemas.openxmlformats.org/drawingml/2006/main" noChangeAspect="1"/>
+            </wp:cNvGraphicFramePr>
+            <a:graphic xmlns:a="http://schemas.openxmlformats.org/drawingml/2006/main">
+              <a:graphicData uri="http://schemas.openxmlformats.org/drawingml/2006/picture">
+                <pic:pic xmlns:pic="http://schemas.openxmlformats.org/drawingml/2006/picture">
+                  <pic:nvPicPr>
+                    <pic:cNvPr id="1" name=""/>
+                    <pic:cNvPicPr/>
+                  </pic:nvPicPr>
+                  <pic:blipFill>
+                    <a:blip r:embed="rId18"/>
+                    <a:stretch>
+                      <a:fillRect/>
+                    </a:stretch>
+                  </pic:blipFill>
+                  <pic:spPr>
+                    <a:xfrm>
+                      <a:off x="0" y="0"/>
+                      <a:ext cx="2196486" cy="1441938"/>
+                    </a:xfrm>
+                    <a:prstGeom prst="rect">
+                      <a:avLst/>
+                    </a:prstGeom>
+                  </pic:spPr>
+                </pic:pic>
+              </a:graphicData>
+            </a:graphic>
+          </wp:inline>
+        </w:drawing>
+      </w:r>
+      <w:r>
+        <w:rPr>
+          <w:u w:val="single"/>
+          <w:lang w:val="es-MX"/>
+        </w:rPr>
+        <w:drawing>
+          <wp:inline distT="0" distB="0" distL="0" distR="0" wp14:anchorId="191DDCFB" wp14:editId="29B33EC2">
+            <wp:extent cx="1043131" cy="1360714"/>
+            <wp:effectExtent l="0" t="0" r="5080" b="0"/>
+            <wp:docPr id="10" name="Imagen 10"/>
+            <wp:cNvGraphicFramePr>
+              <a:graphicFrameLocks xmlns:a="http://schemas.openxmlformats.org/drawingml/2006/main" noChangeAspect="1"/>
+            </wp:cNvGraphicFramePr>
+            <a:graphic xmlns:a="http://schemas.openxmlformats.org/drawingml/2006/main">
+              <a:graphicData uri="http://schemas.openxmlformats.org/drawingml/2006/picture">
+                <pic:pic xmlns:pic="http://schemas.openxmlformats.org/drawingml/2006/picture">
+                  <pic:nvPicPr>
+                    <pic:cNvPr id="1" name=""/>
+                    <pic:cNvPicPr/>
+                  </pic:nvPicPr>
+                  <pic:blipFill>
+                    <a:blip r:embed="rId19"/>
+                    <a:stretch>
+                      <a:fillRect/>
+                    </a:stretch>
+                  </pic:blipFill>
+                  <pic:spPr>
+                    <a:xfrm>
+                      <a:off x="0" y="0"/>
+                      <a:ext cx="1080515" cy="1409479"/>
+                    </a:xfrm>
+                    <a:prstGeom prst="rect">
+                      <a:avLst/>
+                    </a:prstGeom>
+                  </pic:spPr>
+                </pic:pic>
+              </a:graphicData>
+            </a:graphic>
+          </wp:inline>
+        </w:drawing>
+      </w:r>
+    </w:p>
+    <w:p>
+      <w:pPr>
+        <w:jc w:val="center"/>
+        <w:rPr>
+          <w:noProof/>
+          <w:lang w:val="es-MX" w:eastAsia="es-MX"/>
+        </w:rPr>
+      </w:pPr>
+      <w:r>
+        <w:rPr>
+          <w:lang w:val="es-MX"/>
+        </w:rPr>
+        <w:drawing>
+          <wp:inline distT="0" distB="0" distL="0" distR="0" wp14:anchorId="27E48AEB" wp14:editId="05B228F3">
+            <wp:extent cx="3004457" cy="1895134"/>
+            <wp:effectExtent l="0" t="0" r="5715" b="0"/>
+            <wp:docPr id="9" name="Imagen 9"/>
+            <wp:cNvGraphicFramePr>
+              <a:graphicFrameLocks xmlns:a="http://schemas.openxmlformats.org/drawingml/2006/main" noChangeAspect="1"/>
+            </wp:cNvGraphicFramePr>
+            <a:graphic xmlns:a="http://schemas.openxmlformats.org/drawingml/2006/main">
+              <a:graphicData uri="http://schemas.openxmlformats.org/drawingml/2006/picture">
+                <pic:pic xmlns:pic="http://schemas.openxmlformats.org/drawingml/2006/picture">
+                  <pic:nvPicPr>
+                    <pic:cNvPr id="1" name=""/>
+                    <pic:cNvPicPr/>
+                  </pic:nvPicPr>
+                  <pic:blipFill>
+                    <a:blip r:embed="rId20"/>
+                    <a:stretch>
+                      <a:fillRect/>
+                    </a:stretch>
+                  </pic:blipFill>
+                  <pic:spPr>
+                    <a:xfrm>
+                      <a:off x="0" y="0"/>
+                      <a:ext cx="3028471" cy="1910281"/>
+                    </a:xfrm>
+                    <a:prstGeom prst="rect">
+                      <a:avLst/>
+                    </a:prstGeom>
+                  </pic:spPr>
+                </pic:pic>
+              </a:graphicData>
+            </a:graphic>
+          </wp:inline>
+        </w:drawing>
+      </w:r>
+      <w:r>
+        <w:rPr>
+          <w:noProof/>
+          <w:lang w:val="es-MX" w:eastAsia="es-MX"/>
+        </w:rPr>
+        <w:t xml:space="preserve"> </w:t>
+      </w:r>
+    </w:p>
+    <w:p>
+      <w:pPr>
+        <w:jc w:val="center"/>
+        <w:rPr>
+          <w:lang w:val="es-MX"/>
+        </w:rPr>
+      </w:pPr>
+      <w:r>
+        <w:rPr>
+          <w:noProof/>
+          <w:lang w:val="es-MX" w:eastAsia="es-MX"/>
+        </w:rPr>
+        <w:drawing>
+          <wp:inline distT="0" distB="0" distL="0" distR="0">
+            <wp:extent cx="3929264" cy="1328058"/>
+            <wp:effectExtent l="0" t="0" r="0" b="5715"/>
+            <wp:docPr id="11" name="Imagen 11" descr="https://miro.medium.com/max/2390/1*tBFD64u6_kmPVFNxjau17A.png"/>
+            <wp:cNvGraphicFramePr>
+              <a:graphicFrameLocks xmlns:a="http://schemas.openxmlformats.org/drawingml/2006/main" noChangeAspect="1"/>
+            </wp:cNvGraphicFramePr>
+            <a:graphic xmlns:a="http://schemas.openxmlformats.org/drawingml/2006/main">
+              <a:graphicData uri="http://schemas.openxmlformats.org/drawingml/2006/picture">
+                <pic:pic xmlns:pic="http://schemas.openxmlformats.org/drawingml/2006/picture">
+                  <pic:nvPicPr>
+                    <pic:cNvPr id="0" name="Picture 1" descr="https://miro.medium.com/max/2390/1*tBFD64u6_kmPVFNxjau17A.png"/>
+                    <pic:cNvPicPr>
+                      <a:picLocks noChangeAspect="1" noChangeArrowheads="1"/>
+                    </pic:cNvPicPr>
+                  </pic:nvPicPr>
+                  <pic:blipFill rotWithShape="1">
+                    <a:blip r:embed="rId21" cstate="print">
+                      <a:extLst>
+                        <a:ext uri="{28A0092B-C50C-407E-A947-70E740481C1C}">
+                          <a14:useLocalDpi xmlns:a14="http://schemas.microsoft.com/office/drawing/2010/main" val="0"/>
+                        </a:ext>
+                      </a:extLst>
+                    </a:blip>
+                    <a:srcRect l="3134" t="6951" r="2428" b="9618"/>
+                    <a:stretch/>
+                  </pic:blipFill>
+                  <pic:spPr bwMode="auto">
+                    <a:xfrm>
+                      <a:off x="0" y="0"/>
+                      <a:ext cx="3961573" cy="1338978"/>
+                    </a:xfrm>
+                    <a:prstGeom prst="rect">
+                      <a:avLst/>
+                    </a:prstGeom>
+                    <a:noFill/>
+                    <a:ln>
+                      <a:noFill/>
+                    </a:ln>
+                    <a:extLst>
+                      <a:ext uri="{53640926-AAD7-44D8-BBD7-CCE9431645EC}">
+                        <a14:shadowObscured xmlns:a14="http://schemas.microsoft.com/office/drawing/2010/main"/>
+                      </a:ext>
+                    </a:extLst>
+                  </pic:spPr>
+                </pic:pic>
+              </a:graphicData>
+            </a:graphic>
+          </wp:inline>
+        </w:drawing>
+      </w:r>
+      <w:bookmarkStart w:id="0" w:name="_GoBack"/>
+      <w:bookmarkEnd w:id="0"/>
+    </w:p>
     <w:sectPr>
-      <w:footerReference w:type="default" r:id="rId15"/>
+      <w:footerReference w:type="default" r:id="rId22"/>
       <w:pgSz w:w="11907" w:h="16839" w:code="9"/>
       <w:pgMar w:top="1440" w:right="1440" w:bottom="1440" w:left="1440" w:header="720" w:footer="720" w:gutter="0"/>
       <w:cols w:space="720"/>
@@ -1476,7 +2076,7 @@
             <w:noProof/>
             <w:lang w:bidi="es-ES"/>
           </w:rPr>
-          <w:t>2</w:t>
+          <w:t>3</w:t>
         </w:r>
         <w:r>
           <w:rPr>
@@ -1704,6 +2304,155 @@
     </w:lvl>
   </w:abstractNum>
   <w:abstractNum w:abstractNumId="10">
+    <w:nsid w:val="09651952"/>
+    <w:multiLevelType w:val="multilevel"/>
+    <w:tmpl w:val="35881BE8"/>
+    <w:lvl w:ilvl="0">
+      <w:start w:val="1"/>
+      <w:numFmt w:val="bullet"/>
+      <w:lvlText w:val=""/>
+      <w:lvlJc w:val="left"/>
+      <w:pPr>
+        <w:tabs>
+          <w:tab w:val="num" w:pos="720"/>
+        </w:tabs>
+        <w:ind w:left="720" w:hanging="360"/>
+      </w:pPr>
+      <w:rPr>
+        <w:rFonts w:ascii="Symbol" w:hAnsi="Symbol" w:hint="default"/>
+        <w:sz w:val="20"/>
+      </w:rPr>
+    </w:lvl>
+    <w:lvl w:ilvl="1" w:tentative="1">
+      <w:start w:val="1"/>
+      <w:numFmt w:val="bullet"/>
+      <w:lvlText w:val="o"/>
+      <w:lvlJc w:val="left"/>
+      <w:pPr>
+        <w:tabs>
+          <w:tab w:val="num" w:pos="1440"/>
+        </w:tabs>
+        <w:ind w:left="1440" w:hanging="360"/>
+      </w:pPr>
+      <w:rPr>
+        <w:rFonts w:ascii="Courier New" w:hAnsi="Courier New" w:hint="default"/>
+        <w:sz w:val="20"/>
+      </w:rPr>
+    </w:lvl>
+    <w:lvl w:ilvl="2" w:tentative="1">
+      <w:start w:val="1"/>
+      <w:numFmt w:val="bullet"/>
+      <w:lvlText w:val=""/>
+      <w:lvlJc w:val="left"/>
+      <w:pPr>
+        <w:tabs>
+          <w:tab w:val="num" w:pos="2160"/>
+        </w:tabs>
+        <w:ind w:left="2160" w:hanging="360"/>
+      </w:pPr>
+      <w:rPr>
+        <w:rFonts w:ascii="Wingdings" w:hAnsi="Wingdings" w:hint="default"/>
+        <w:sz w:val="20"/>
+      </w:rPr>
+    </w:lvl>
+    <w:lvl w:ilvl="3" w:tentative="1">
+      <w:start w:val="1"/>
+      <w:numFmt w:val="bullet"/>
+      <w:lvlText w:val=""/>
+      <w:lvlJc w:val="left"/>
+      <w:pPr>
+        <w:tabs>
+          <w:tab w:val="num" w:pos="2880"/>
+        </w:tabs>
+        <w:ind w:left="2880" w:hanging="360"/>
+      </w:pPr>
+      <w:rPr>
+        <w:rFonts w:ascii="Wingdings" w:hAnsi="Wingdings" w:hint="default"/>
+        <w:sz w:val="20"/>
+      </w:rPr>
+    </w:lvl>
+    <w:lvl w:ilvl="4" w:tentative="1">
+      <w:start w:val="1"/>
+      <w:numFmt w:val="bullet"/>
+      <w:lvlText w:val=""/>
+      <w:lvlJc w:val="left"/>
+      <w:pPr>
+        <w:tabs>
+          <w:tab w:val="num" w:pos="3600"/>
+        </w:tabs>
+        <w:ind w:left="3600" w:hanging="360"/>
+      </w:pPr>
+      <w:rPr>
+        <w:rFonts w:ascii="Wingdings" w:hAnsi="Wingdings" w:hint="default"/>
+        <w:sz w:val="20"/>
+      </w:rPr>
+    </w:lvl>
+    <w:lvl w:ilvl="5" w:tentative="1">
+      <w:start w:val="1"/>
+      <w:numFmt w:val="bullet"/>
+      <w:lvlText w:val=""/>
+      <w:lvlJc w:val="left"/>
+      <w:pPr>
+        <w:tabs>
+          <w:tab w:val="num" w:pos="4320"/>
+        </w:tabs>
+        <w:ind w:left="4320" w:hanging="360"/>
+      </w:pPr>
+      <w:rPr>
+        <w:rFonts w:ascii="Wingdings" w:hAnsi="Wingdings" w:hint="default"/>
+        <w:sz w:val="20"/>
+      </w:rPr>
+    </w:lvl>
+    <w:lvl w:ilvl="6" w:tentative="1">
+      <w:start w:val="1"/>
+      <w:numFmt w:val="bullet"/>
+      <w:lvlText w:val=""/>
+      <w:lvlJc w:val="left"/>
+      <w:pPr>
+        <w:tabs>
+          <w:tab w:val="num" w:pos="5040"/>
+        </w:tabs>
+        <w:ind w:left="5040" w:hanging="360"/>
+      </w:pPr>
+      <w:rPr>
+        <w:rFonts w:ascii="Wingdings" w:hAnsi="Wingdings" w:hint="default"/>
+        <w:sz w:val="20"/>
+      </w:rPr>
+    </w:lvl>
+    <w:lvl w:ilvl="7" w:tentative="1">
+      <w:start w:val="1"/>
+      <w:numFmt w:val="bullet"/>
+      <w:lvlText w:val=""/>
+      <w:lvlJc w:val="left"/>
+      <w:pPr>
+        <w:tabs>
+          <w:tab w:val="num" w:pos="5760"/>
+        </w:tabs>
+        <w:ind w:left="5760" w:hanging="360"/>
+      </w:pPr>
+      <w:rPr>
+        <w:rFonts w:ascii="Wingdings" w:hAnsi="Wingdings" w:hint="default"/>
+        <w:sz w:val="20"/>
+      </w:rPr>
+    </w:lvl>
+    <w:lvl w:ilvl="8" w:tentative="1">
+      <w:start w:val="1"/>
+      <w:numFmt w:val="bullet"/>
+      <w:lvlText w:val=""/>
+      <w:lvlJc w:val="left"/>
+      <w:pPr>
+        <w:tabs>
+          <w:tab w:val="num" w:pos="6480"/>
+        </w:tabs>
+        <w:ind w:left="6480" w:hanging="360"/>
+      </w:pPr>
+      <w:rPr>
+        <w:rFonts w:ascii="Wingdings" w:hAnsi="Wingdings" w:hint="default"/>
+        <w:sz w:val="20"/>
+      </w:rPr>
+    </w:lvl>
+  </w:abstractNum>
+  <w:abstractNum w:abstractNumId="11">
     <w:nsid w:val="1C371A01"/>
     <w:multiLevelType w:val="multilevel"/>
     <w:tmpl w:val="A9803C3A"/>
@@ -1852,7 +2601,7 @@
       </w:rPr>
     </w:lvl>
   </w:abstractNum>
-  <w:abstractNum w:abstractNumId="11">
+  <w:abstractNum w:abstractNumId="12">
     <w:nsid w:val="1DF9086C"/>
     <w:multiLevelType w:val="hybridMultilevel"/>
     <w:tmpl w:val="7152D5E8"/>
@@ -1938,7 +2687,7 @@
       </w:pPr>
     </w:lvl>
   </w:abstractNum>
-  <w:abstractNum w:abstractNumId="12">
+  <w:abstractNum w:abstractNumId="13">
     <w:nsid w:val="243E04FD"/>
     <w:multiLevelType w:val="multilevel"/>
     <w:tmpl w:val="0409001F"/>
@@ -2024,7 +2773,7 @@
       </w:pPr>
     </w:lvl>
   </w:abstractNum>
-  <w:abstractNum w:abstractNumId="13">
+  <w:abstractNum w:abstractNumId="14">
     <w:nsid w:val="4D707DAE"/>
     <w:multiLevelType w:val="multilevel"/>
     <w:tmpl w:val="848693E8"/>
@@ -2173,7 +2922,7 @@
       </w:rPr>
     </w:lvl>
   </w:abstractNum>
-  <w:abstractNum w:abstractNumId="14">
+  <w:abstractNum w:abstractNumId="15">
     <w:nsid w:val="548B32C0"/>
     <w:multiLevelType w:val="hybridMultilevel"/>
     <w:tmpl w:val="535A2616"/>
@@ -2259,7 +3008,7 @@
       </w:pPr>
     </w:lvl>
   </w:abstractNum>
-  <w:abstractNum w:abstractNumId="15">
+  <w:abstractNum w:abstractNumId="16">
     <w:nsid w:val="549B76E6"/>
     <w:multiLevelType w:val="hybridMultilevel"/>
     <w:tmpl w:val="1D409D14"/>
@@ -2348,7 +3097,7 @@
       </w:pPr>
     </w:lvl>
   </w:abstractNum>
-  <w:abstractNum w:abstractNumId="16">
+  <w:abstractNum w:abstractNumId="17">
     <w:nsid w:val="632F52AD"/>
     <w:multiLevelType w:val="multilevel"/>
     <w:tmpl w:val="F92EF168"/>
@@ -2497,7 +3246,7 @@
       </w:rPr>
     </w:lvl>
   </w:abstractNum>
-  <w:abstractNum w:abstractNumId="17">
+  <w:abstractNum w:abstractNumId="18">
     <w:nsid w:val="735D1288"/>
     <w:multiLevelType w:val="multilevel"/>
     <w:tmpl w:val="0409001D"/>
@@ -2583,7 +3332,7 @@
       </w:pPr>
     </w:lvl>
   </w:abstractNum>
-  <w:abstractNum w:abstractNumId="18">
+  <w:abstractNum w:abstractNumId="19">
     <w:nsid w:val="76421687"/>
     <w:multiLevelType w:val="multilevel"/>
     <w:tmpl w:val="0409001D"/>
@@ -2669,7 +3418,7 @@
       </w:pPr>
     </w:lvl>
   </w:abstractNum>
-  <w:abstractNum w:abstractNumId="19">
+  <w:abstractNum w:abstractNumId="20">
     <w:nsid w:val="7A2C3EB3"/>
     <w:multiLevelType w:val="multilevel"/>
     <w:tmpl w:val="84B46318"/>
@@ -2756,7 +3505,7 @@
       </w:pPr>
     </w:lvl>
   </w:abstractNum>
-  <w:abstractNum w:abstractNumId="20">
+  <w:abstractNum w:abstractNumId="21">
     <w:nsid w:val="7F3A1AB1"/>
     <w:multiLevelType w:val="multilevel"/>
     <w:tmpl w:val="04090023"/>
@@ -2844,28 +3593,28 @@
     </w:lvl>
   </w:abstractNum>
   <w:num w:numId="1">
+    <w:abstractNumId w:val="16"/>
+  </w:num>
+  <w:num w:numId="2">
+    <w:abstractNumId w:val="12"/>
+  </w:num>
+  <w:num w:numId="3">
     <w:abstractNumId w:val="15"/>
   </w:num>
-  <w:num w:numId="2">
-    <w:abstractNumId w:val="11"/>
-  </w:num>
-  <w:num w:numId="3">
-    <w:abstractNumId w:val="14"/>
-  </w:num>
   <w:num w:numId="4">
-    <w:abstractNumId w:val="12"/>
+    <w:abstractNumId w:val="13"/>
   </w:num>
   <w:num w:numId="5">
+    <w:abstractNumId w:val="19"/>
+  </w:num>
+  <w:num w:numId="6">
+    <w:abstractNumId w:val="20"/>
+  </w:num>
+  <w:num w:numId="7">
     <w:abstractNumId w:val="18"/>
   </w:num>
-  <w:num w:numId="6">
-    <w:abstractNumId w:val="19"/>
-  </w:num>
-  <w:num w:numId="7">
-    <w:abstractNumId w:val="17"/>
-  </w:num>
   <w:num w:numId="8">
-    <w:abstractNumId w:val="20"/>
+    <w:abstractNumId w:val="21"/>
   </w:num>
   <w:num w:numId="9">
     <w:abstractNumId w:val="9"/>
@@ -2898,13 +3647,16 @@
     <w:abstractNumId w:val="0"/>
   </w:num>
   <w:num w:numId="19">
-    <w:abstractNumId w:val="10"/>
+    <w:abstractNumId w:val="11"/>
   </w:num>
   <w:num w:numId="20">
-    <w:abstractNumId w:val="13"/>
+    <w:abstractNumId w:val="14"/>
   </w:num>
   <w:num w:numId="21">
-    <w:abstractNumId w:val="16"/>
+    <w:abstractNumId w:val="17"/>
+  </w:num>
+  <w:num w:numId="22">
+    <w:abstractNumId w:val="10"/>
   </w:num>
 </w:numbering>
 </file>
@@ -4429,8 +5181,8 @@
     <w:compatSetting w:name="differentiateMultirowTableHeaders" w:uri="http://schemas.microsoft.com/office/word" w:val="1"/>
   </w:compat>
   <w:rsids>
-    <w:rsidRoot w:val="000157DD"/>
-    <w:rsid w:val="000157DD"/>
+    <w:rsidRoot w:val="009A15C5"/>
+    <w:rsid w:val="009A15C5"/>
   </w:rsids>
   <m:mathPr>
     <m:mathFont m:val="Cambria Math"/>
@@ -6420,7 +7172,7 @@
 </file>
 
 <file path=customXml/itemProps4.xml><?xml version="1.0" encoding="utf-8"?>
-<ds:datastoreItem xmlns:ds="http://schemas.openxmlformats.org/officeDocument/2006/customXml" ds:itemID="{F821BB4A-C2C5-448A-A223-98A94C66AD55}">
+<ds:datastoreItem xmlns:ds="http://schemas.openxmlformats.org/officeDocument/2006/customXml" ds:itemID="{89E62446-4596-41D2-AA46-655CBEEBD5C6}">
   <ds:schemaRefs>
     <ds:schemaRef ds:uri="http://schemas.openxmlformats.org/officeDocument/2006/bibliography"/>
   </ds:schemaRefs>

</xml_diff>

<commit_message>
Guías para creación y mantenimiento de código
</commit_message>
<xml_diff>
--- a/CursoPreprocesadoresCSS/PreprocesadoresCSS.docx
+++ b/CursoPreprocesadoresCSS/PreprocesadoresCSS.docx
@@ -1993,11 +1993,329 @@
           </wp:inline>
         </w:drawing>
       </w:r>
+    </w:p>
+    <w:p>
+      <w:pPr>
+        <w:pStyle w:val="Ttulo1"/>
+      </w:pPr>
+      <w:r>
+        <w:lastRenderedPageBreak/>
+        <w:t>Guías para creación y mantenimiento de código</w:t>
+      </w:r>
+    </w:p>
+    <w:p>
+      <w:pPr>
+        <w:shd w:val="clear" w:color="auto" w:fill="FFFFFF"/>
+        <w:spacing w:before="113" w:after="113" w:line="240" w:lineRule="auto"/>
+        <w:jc w:val="both"/>
+        <w:rPr>
+          <w:rFonts w:ascii="Arial" w:eastAsia="Times New Roman" w:hAnsi="Arial" w:cs="Arial"/>
+          <w:color w:val="273B47"/>
+          <w:sz w:val="20"/>
+          <w:szCs w:val="24"/>
+          <w:lang w:val="es-MX" w:eastAsia="es-MX"/>
+        </w:rPr>
+      </w:pPr>
+      <w:r>
+        <w:rPr>
+          <w:rFonts w:ascii="Arial" w:eastAsia="Times New Roman" w:hAnsi="Arial" w:cs="Arial"/>
+          <w:color w:val="273B47"/>
+          <w:sz w:val="20"/>
+          <w:szCs w:val="24"/>
+          <w:lang w:val="es-MX" w:eastAsia="es-MX"/>
+        </w:rPr>
+        <w:t>La meta de tener una guía de código es hacer que luzca como si una sola persona lo haya escrito para que se entendible por todo el equipo.</w:t>
+      </w:r>
+    </w:p>
+    <w:p>
+      <w:pPr>
+        <w:shd w:val="clear" w:color="auto" w:fill="FFFFFF"/>
+        <w:spacing w:before="0" w:after="0" w:line="240" w:lineRule="auto"/>
+        <w:jc w:val="both"/>
+        <w:rPr>
+          <w:rFonts w:ascii="Arial" w:eastAsia="Times New Roman" w:hAnsi="Arial" w:cs="Arial"/>
+          <w:color w:val="273B47"/>
+          <w:sz w:val="20"/>
+          <w:szCs w:val="24"/>
+          <w:lang w:val="es-MX" w:eastAsia="es-MX"/>
+        </w:rPr>
+      </w:pPr>
+      <w:r>
+        <w:rPr>
+          <w:rFonts w:ascii="Arial" w:eastAsia="Times New Roman" w:hAnsi="Arial" w:cs="Arial"/>
+          <w:color w:val="273B47"/>
+          <w:sz w:val="20"/>
+          <w:szCs w:val="24"/>
+          <w:lang w:val="es-MX" w:eastAsia="es-MX"/>
+        </w:rPr>
+        <w:t>Para nuestro proyecto </w:t>
+      </w:r>
+      <w:proofErr w:type="spellStart"/>
+      <w:r>
+        <w:rPr>
+          <w:rFonts w:ascii="Arial" w:eastAsia="Times New Roman" w:hAnsi="Arial" w:cs="Arial"/>
+          <w:b/>
+          <w:bCs/>
+          <w:color w:val="273B47"/>
+          <w:sz w:val="20"/>
+          <w:szCs w:val="24"/>
+          <w:lang w:val="es-MX" w:eastAsia="es-MX"/>
+        </w:rPr>
+        <w:t>PlatziGames</w:t>
+      </w:r>
+      <w:proofErr w:type="spellEnd"/>
+      <w:r>
+        <w:rPr>
+          <w:rFonts w:ascii="Arial" w:eastAsia="Times New Roman" w:hAnsi="Arial" w:cs="Arial"/>
+          <w:color w:val="273B47"/>
+          <w:sz w:val="20"/>
+          <w:szCs w:val="24"/>
+          <w:lang w:val="es-MX" w:eastAsia="es-MX"/>
+        </w:rPr>
+        <w:t> vamos a tener una guía en la que definimos:</w:t>
+      </w:r>
+    </w:p>
+    <w:p>
+      <w:pPr>
+        <w:numPr>
+          <w:ilvl w:val="0"/>
+          <w:numId w:val="23"/>
+        </w:numPr>
+        <w:shd w:val="clear" w:color="auto" w:fill="FFFFFF"/>
+        <w:spacing w:before="0" w:after="0" w:line="240" w:lineRule="auto"/>
+        <w:ind w:left="113" w:right="113"/>
+        <w:jc w:val="both"/>
+        <w:rPr>
+          <w:rFonts w:ascii="Arial" w:eastAsia="Times New Roman" w:hAnsi="Arial" w:cs="Arial"/>
+          <w:color w:val="273B47"/>
+          <w:sz w:val="20"/>
+          <w:szCs w:val="24"/>
+          <w:lang w:val="es-MX" w:eastAsia="es-MX"/>
+        </w:rPr>
+      </w:pPr>
+      <w:r>
+        <w:rPr>
+          <w:rFonts w:ascii="Arial" w:eastAsia="Times New Roman" w:hAnsi="Arial" w:cs="Arial"/>
+          <w:color w:val="273B47"/>
+          <w:sz w:val="20"/>
+          <w:szCs w:val="24"/>
+          <w:lang w:val="es-MX" w:eastAsia="es-MX"/>
+        </w:rPr>
+        <w:t xml:space="preserve">Ser consistentes con la </w:t>
+      </w:r>
+      <w:proofErr w:type="spellStart"/>
+      <w:r>
+        <w:rPr>
+          <w:rFonts w:ascii="Arial" w:eastAsia="Times New Roman" w:hAnsi="Arial" w:cs="Arial"/>
+          <w:color w:val="273B47"/>
+          <w:sz w:val="20"/>
+          <w:szCs w:val="24"/>
+          <w:lang w:val="es-MX" w:eastAsia="es-MX"/>
+        </w:rPr>
+        <w:t>indentación</w:t>
+      </w:r>
+      <w:proofErr w:type="spellEnd"/>
+      <w:r>
+        <w:rPr>
+          <w:rFonts w:ascii="Arial" w:eastAsia="Times New Roman" w:hAnsi="Arial" w:cs="Arial"/>
+          <w:color w:val="273B47"/>
+          <w:sz w:val="20"/>
+          <w:szCs w:val="24"/>
+          <w:lang w:val="es-MX" w:eastAsia="es-MX"/>
+        </w:rPr>
+        <w:t>.</w:t>
+      </w:r>
+    </w:p>
+    <w:p>
+      <w:pPr>
+        <w:numPr>
+          <w:ilvl w:val="0"/>
+          <w:numId w:val="23"/>
+        </w:numPr>
+        <w:shd w:val="clear" w:color="auto" w:fill="FFFFFF"/>
+        <w:spacing w:before="0" w:after="0" w:line="240" w:lineRule="auto"/>
+        <w:ind w:left="113" w:right="113"/>
+        <w:jc w:val="both"/>
+        <w:rPr>
+          <w:rFonts w:ascii="Arial" w:eastAsia="Times New Roman" w:hAnsi="Arial" w:cs="Arial"/>
+          <w:color w:val="273B47"/>
+          <w:sz w:val="20"/>
+          <w:szCs w:val="24"/>
+          <w:lang w:val="es-MX" w:eastAsia="es-MX"/>
+        </w:rPr>
+      </w:pPr>
+      <w:r>
+        <w:rPr>
+          <w:rFonts w:ascii="Arial" w:eastAsia="Times New Roman" w:hAnsi="Arial" w:cs="Arial"/>
+          <w:color w:val="273B47"/>
+          <w:sz w:val="20"/>
+          <w:szCs w:val="24"/>
+          <w:lang w:val="es-MX" w:eastAsia="es-MX"/>
+        </w:rPr>
+        <w:t>Consistencia con espacios, corchetes, puntos y comas.</w:t>
+      </w:r>
+    </w:p>
+    <w:p>
+      <w:pPr>
+        <w:numPr>
+          <w:ilvl w:val="0"/>
+          <w:numId w:val="23"/>
+        </w:numPr>
+        <w:shd w:val="clear" w:color="auto" w:fill="FFFFFF"/>
+        <w:spacing w:before="0" w:after="0" w:line="240" w:lineRule="auto"/>
+        <w:ind w:left="113" w:right="113"/>
+        <w:jc w:val="both"/>
+        <w:rPr>
+          <w:rFonts w:ascii="Arial" w:eastAsia="Times New Roman" w:hAnsi="Arial" w:cs="Arial"/>
+          <w:color w:val="273B47"/>
+          <w:sz w:val="20"/>
+          <w:szCs w:val="24"/>
+          <w:lang w:val="es-MX" w:eastAsia="es-MX"/>
+        </w:rPr>
+      </w:pPr>
+      <w:r>
+        <w:rPr>
+          <w:rFonts w:ascii="Arial" w:eastAsia="Times New Roman" w:hAnsi="Arial" w:cs="Arial"/>
+          <w:color w:val="273B47"/>
+          <w:sz w:val="20"/>
+          <w:szCs w:val="24"/>
+          <w:lang w:val="es-MX" w:eastAsia="es-MX"/>
+        </w:rPr>
+        <w:t>Consistencia de números, de selectores y divisiones.</w:t>
+      </w:r>
+    </w:p>
+    <w:p>
+      <w:pPr>
+        <w:numPr>
+          <w:ilvl w:val="0"/>
+          <w:numId w:val="23"/>
+        </w:numPr>
+        <w:shd w:val="clear" w:color="auto" w:fill="FFFFFF"/>
+        <w:spacing w:before="0" w:after="0" w:line="240" w:lineRule="auto"/>
+        <w:ind w:left="113" w:right="113"/>
+        <w:jc w:val="both"/>
+        <w:rPr>
+          <w:rFonts w:ascii="Arial" w:eastAsia="Times New Roman" w:hAnsi="Arial" w:cs="Arial"/>
+          <w:color w:val="273B47"/>
+          <w:sz w:val="20"/>
+          <w:szCs w:val="24"/>
+          <w:lang w:val="es-MX" w:eastAsia="es-MX"/>
+        </w:rPr>
+      </w:pPr>
+      <w:r>
+        <w:rPr>
+          <w:rFonts w:ascii="Arial" w:eastAsia="Times New Roman" w:hAnsi="Arial" w:cs="Arial"/>
+          <w:color w:val="273B47"/>
+          <w:sz w:val="20"/>
+          <w:szCs w:val="24"/>
+          <w:lang w:val="es-MX" w:eastAsia="es-MX"/>
+        </w:rPr>
+        <w:t>Agrupaciones de propiedades.</w:t>
+      </w:r>
+    </w:p>
+    <w:p>
+      <w:pPr>
+        <w:numPr>
+          <w:ilvl w:val="0"/>
+          <w:numId w:val="23"/>
+        </w:numPr>
+        <w:shd w:val="clear" w:color="auto" w:fill="FFFFFF"/>
+        <w:spacing w:before="0" w:after="0" w:line="240" w:lineRule="auto"/>
+        <w:ind w:left="113" w:right="113"/>
+        <w:jc w:val="both"/>
+        <w:rPr>
+          <w:rFonts w:ascii="Arial" w:eastAsia="Times New Roman" w:hAnsi="Arial" w:cs="Arial"/>
+          <w:color w:val="273B47"/>
+          <w:sz w:val="20"/>
+          <w:szCs w:val="24"/>
+          <w:lang w:val="es-MX" w:eastAsia="es-MX"/>
+        </w:rPr>
+      </w:pPr>
+      <w:r>
+        <w:rPr>
+          <w:rFonts w:ascii="Arial" w:eastAsia="Times New Roman" w:hAnsi="Arial" w:cs="Arial"/>
+          <w:color w:val="273B47"/>
+          <w:sz w:val="20"/>
+          <w:szCs w:val="24"/>
+          <w:lang w:val="es-MX" w:eastAsia="es-MX"/>
+        </w:rPr>
+        <w:t xml:space="preserve">Uso de </w:t>
+      </w:r>
+      <w:proofErr w:type="spellStart"/>
+      <w:r>
+        <w:rPr>
+          <w:rFonts w:ascii="Arial" w:eastAsia="Times New Roman" w:hAnsi="Arial" w:cs="Arial"/>
+          <w:color w:val="273B47"/>
+          <w:sz w:val="20"/>
+          <w:szCs w:val="24"/>
+          <w:lang w:val="es-MX" w:eastAsia="es-MX"/>
+        </w:rPr>
+        <w:t>ID’s</w:t>
+      </w:r>
+      <w:proofErr w:type="spellEnd"/>
+      <w:r>
+        <w:rPr>
+          <w:rFonts w:ascii="Arial" w:eastAsia="Times New Roman" w:hAnsi="Arial" w:cs="Arial"/>
+          <w:color w:val="273B47"/>
+          <w:sz w:val="20"/>
+          <w:szCs w:val="24"/>
+          <w:lang w:val="es-MX" w:eastAsia="es-MX"/>
+        </w:rPr>
+        <w:t xml:space="preserve"> y clases.</w:t>
+      </w:r>
+    </w:p>
+    <w:p>
+      <w:pPr>
+        <w:jc w:val="center"/>
+        <w:rPr>
+          <w:lang w:val="es-MX"/>
+        </w:rPr>
+      </w:pPr>
       <w:bookmarkStart w:id="0" w:name="_GoBack"/>
+      <w:r>
+        <w:rPr>
+          <w:lang w:val="es-MX"/>
+        </w:rPr>
+        <w:drawing>
+          <wp:inline distT="0" distB="0" distL="0" distR="0" wp14:anchorId="5F338171" wp14:editId="62BE7496">
+            <wp:extent cx="1409700" cy="1812027"/>
+            <wp:effectExtent l="0" t="0" r="0" b="0"/>
+            <wp:docPr id="12" name="Imagen 12"/>
+            <wp:cNvGraphicFramePr>
+              <a:graphicFrameLocks xmlns:a="http://schemas.openxmlformats.org/drawingml/2006/main" noChangeAspect="1"/>
+            </wp:cNvGraphicFramePr>
+            <a:graphic xmlns:a="http://schemas.openxmlformats.org/drawingml/2006/main">
+              <a:graphicData uri="http://schemas.openxmlformats.org/drawingml/2006/picture">
+                <pic:pic xmlns:pic="http://schemas.openxmlformats.org/drawingml/2006/picture">
+                  <pic:nvPicPr>
+                    <pic:cNvPr id="1" name=""/>
+                    <pic:cNvPicPr/>
+                  </pic:nvPicPr>
+                  <pic:blipFill>
+                    <a:blip r:embed="rId22"/>
+                    <a:stretch>
+                      <a:fillRect/>
+                    </a:stretch>
+                  </pic:blipFill>
+                  <pic:spPr>
+                    <a:xfrm>
+                      <a:off x="0" y="0"/>
+                      <a:ext cx="1414728" cy="1818490"/>
+                    </a:xfrm>
+                    <a:prstGeom prst="rect">
+                      <a:avLst/>
+                    </a:prstGeom>
+                  </pic:spPr>
+                </pic:pic>
+              </a:graphicData>
+            </a:graphic>
+          </wp:inline>
+        </w:drawing>
+      </w:r>
       <w:bookmarkEnd w:id="0"/>
     </w:p>
     <w:sectPr>
-      <w:footerReference w:type="default" r:id="rId22"/>
+      <w:footerReference w:type="default" r:id="rId23"/>
       <w:pgSz w:w="11907" w:h="16839" w:code="9"/>
       <w:pgMar w:top="1440" w:right="1440" w:bottom="1440" w:left="1440" w:header="720" w:footer="720" w:gutter="0"/>
       <w:cols w:space="720"/>
@@ -2076,7 +2394,7 @@
             <w:noProof/>
             <w:lang w:bidi="es-ES"/>
           </w:rPr>
-          <w:t>3</w:t>
+          <w:t>4</w:t>
         </w:r>
         <w:r>
           <w:rPr>
@@ -2774,6 +3092,155 @@
     </w:lvl>
   </w:abstractNum>
   <w:abstractNum w:abstractNumId="14">
+    <w:nsid w:val="291722C1"/>
+    <w:multiLevelType w:val="multilevel"/>
+    <w:tmpl w:val="E7C2939A"/>
+    <w:lvl w:ilvl="0">
+      <w:start w:val="1"/>
+      <w:numFmt w:val="bullet"/>
+      <w:lvlText w:val=""/>
+      <w:lvlJc w:val="left"/>
+      <w:pPr>
+        <w:tabs>
+          <w:tab w:val="num" w:pos="720"/>
+        </w:tabs>
+        <w:ind w:left="720" w:hanging="360"/>
+      </w:pPr>
+      <w:rPr>
+        <w:rFonts w:ascii="Symbol" w:hAnsi="Symbol" w:hint="default"/>
+        <w:sz w:val="20"/>
+      </w:rPr>
+    </w:lvl>
+    <w:lvl w:ilvl="1" w:tentative="1">
+      <w:start w:val="1"/>
+      <w:numFmt w:val="bullet"/>
+      <w:lvlText w:val="o"/>
+      <w:lvlJc w:val="left"/>
+      <w:pPr>
+        <w:tabs>
+          <w:tab w:val="num" w:pos="1440"/>
+        </w:tabs>
+        <w:ind w:left="1440" w:hanging="360"/>
+      </w:pPr>
+      <w:rPr>
+        <w:rFonts w:ascii="Courier New" w:hAnsi="Courier New" w:hint="default"/>
+        <w:sz w:val="20"/>
+      </w:rPr>
+    </w:lvl>
+    <w:lvl w:ilvl="2" w:tentative="1">
+      <w:start w:val="1"/>
+      <w:numFmt w:val="bullet"/>
+      <w:lvlText w:val=""/>
+      <w:lvlJc w:val="left"/>
+      <w:pPr>
+        <w:tabs>
+          <w:tab w:val="num" w:pos="2160"/>
+        </w:tabs>
+        <w:ind w:left="2160" w:hanging="360"/>
+      </w:pPr>
+      <w:rPr>
+        <w:rFonts w:ascii="Wingdings" w:hAnsi="Wingdings" w:hint="default"/>
+        <w:sz w:val="20"/>
+      </w:rPr>
+    </w:lvl>
+    <w:lvl w:ilvl="3" w:tentative="1">
+      <w:start w:val="1"/>
+      <w:numFmt w:val="bullet"/>
+      <w:lvlText w:val=""/>
+      <w:lvlJc w:val="left"/>
+      <w:pPr>
+        <w:tabs>
+          <w:tab w:val="num" w:pos="2880"/>
+        </w:tabs>
+        <w:ind w:left="2880" w:hanging="360"/>
+      </w:pPr>
+      <w:rPr>
+        <w:rFonts w:ascii="Wingdings" w:hAnsi="Wingdings" w:hint="default"/>
+        <w:sz w:val="20"/>
+      </w:rPr>
+    </w:lvl>
+    <w:lvl w:ilvl="4" w:tentative="1">
+      <w:start w:val="1"/>
+      <w:numFmt w:val="bullet"/>
+      <w:lvlText w:val=""/>
+      <w:lvlJc w:val="left"/>
+      <w:pPr>
+        <w:tabs>
+          <w:tab w:val="num" w:pos="3600"/>
+        </w:tabs>
+        <w:ind w:left="3600" w:hanging="360"/>
+      </w:pPr>
+      <w:rPr>
+        <w:rFonts w:ascii="Wingdings" w:hAnsi="Wingdings" w:hint="default"/>
+        <w:sz w:val="20"/>
+      </w:rPr>
+    </w:lvl>
+    <w:lvl w:ilvl="5" w:tentative="1">
+      <w:start w:val="1"/>
+      <w:numFmt w:val="bullet"/>
+      <w:lvlText w:val=""/>
+      <w:lvlJc w:val="left"/>
+      <w:pPr>
+        <w:tabs>
+          <w:tab w:val="num" w:pos="4320"/>
+        </w:tabs>
+        <w:ind w:left="4320" w:hanging="360"/>
+      </w:pPr>
+      <w:rPr>
+        <w:rFonts w:ascii="Wingdings" w:hAnsi="Wingdings" w:hint="default"/>
+        <w:sz w:val="20"/>
+      </w:rPr>
+    </w:lvl>
+    <w:lvl w:ilvl="6" w:tentative="1">
+      <w:start w:val="1"/>
+      <w:numFmt w:val="bullet"/>
+      <w:lvlText w:val=""/>
+      <w:lvlJc w:val="left"/>
+      <w:pPr>
+        <w:tabs>
+          <w:tab w:val="num" w:pos="5040"/>
+        </w:tabs>
+        <w:ind w:left="5040" w:hanging="360"/>
+      </w:pPr>
+      <w:rPr>
+        <w:rFonts w:ascii="Wingdings" w:hAnsi="Wingdings" w:hint="default"/>
+        <w:sz w:val="20"/>
+      </w:rPr>
+    </w:lvl>
+    <w:lvl w:ilvl="7" w:tentative="1">
+      <w:start w:val="1"/>
+      <w:numFmt w:val="bullet"/>
+      <w:lvlText w:val=""/>
+      <w:lvlJc w:val="left"/>
+      <w:pPr>
+        <w:tabs>
+          <w:tab w:val="num" w:pos="5760"/>
+        </w:tabs>
+        <w:ind w:left="5760" w:hanging="360"/>
+      </w:pPr>
+      <w:rPr>
+        <w:rFonts w:ascii="Wingdings" w:hAnsi="Wingdings" w:hint="default"/>
+        <w:sz w:val="20"/>
+      </w:rPr>
+    </w:lvl>
+    <w:lvl w:ilvl="8" w:tentative="1">
+      <w:start w:val="1"/>
+      <w:numFmt w:val="bullet"/>
+      <w:lvlText w:val=""/>
+      <w:lvlJc w:val="left"/>
+      <w:pPr>
+        <w:tabs>
+          <w:tab w:val="num" w:pos="6480"/>
+        </w:tabs>
+        <w:ind w:left="6480" w:hanging="360"/>
+      </w:pPr>
+      <w:rPr>
+        <w:rFonts w:ascii="Wingdings" w:hAnsi="Wingdings" w:hint="default"/>
+        <w:sz w:val="20"/>
+      </w:rPr>
+    </w:lvl>
+  </w:abstractNum>
+  <w:abstractNum w:abstractNumId="15">
     <w:nsid w:val="4D707DAE"/>
     <w:multiLevelType w:val="multilevel"/>
     <w:tmpl w:val="848693E8"/>
@@ -2922,7 +3389,7 @@
       </w:rPr>
     </w:lvl>
   </w:abstractNum>
-  <w:abstractNum w:abstractNumId="15">
+  <w:abstractNum w:abstractNumId="16">
     <w:nsid w:val="548B32C0"/>
     <w:multiLevelType w:val="hybridMultilevel"/>
     <w:tmpl w:val="535A2616"/>
@@ -3008,7 +3475,7 @@
       </w:pPr>
     </w:lvl>
   </w:abstractNum>
-  <w:abstractNum w:abstractNumId="16">
+  <w:abstractNum w:abstractNumId="17">
     <w:nsid w:val="549B76E6"/>
     <w:multiLevelType w:val="hybridMultilevel"/>
     <w:tmpl w:val="1D409D14"/>
@@ -3097,7 +3564,7 @@
       </w:pPr>
     </w:lvl>
   </w:abstractNum>
-  <w:abstractNum w:abstractNumId="17">
+  <w:abstractNum w:abstractNumId="18">
     <w:nsid w:val="632F52AD"/>
     <w:multiLevelType w:val="multilevel"/>
     <w:tmpl w:val="F92EF168"/>
@@ -3246,7 +3713,7 @@
       </w:rPr>
     </w:lvl>
   </w:abstractNum>
-  <w:abstractNum w:abstractNumId="18">
+  <w:abstractNum w:abstractNumId="19">
     <w:nsid w:val="735D1288"/>
     <w:multiLevelType w:val="multilevel"/>
     <w:tmpl w:val="0409001D"/>
@@ -3332,7 +3799,7 @@
       </w:pPr>
     </w:lvl>
   </w:abstractNum>
-  <w:abstractNum w:abstractNumId="19">
+  <w:abstractNum w:abstractNumId="20">
     <w:nsid w:val="76421687"/>
     <w:multiLevelType w:val="multilevel"/>
     <w:tmpl w:val="0409001D"/>
@@ -3418,7 +3885,7 @@
       </w:pPr>
     </w:lvl>
   </w:abstractNum>
-  <w:abstractNum w:abstractNumId="20">
+  <w:abstractNum w:abstractNumId="21">
     <w:nsid w:val="7A2C3EB3"/>
     <w:multiLevelType w:val="multilevel"/>
     <w:tmpl w:val="84B46318"/>
@@ -3505,7 +3972,7 @@
       </w:pPr>
     </w:lvl>
   </w:abstractNum>
-  <w:abstractNum w:abstractNumId="21">
+  <w:abstractNum w:abstractNumId="22">
     <w:nsid w:val="7F3A1AB1"/>
     <w:multiLevelType w:val="multilevel"/>
     <w:tmpl w:val="04090023"/>
@@ -3593,28 +4060,28 @@
     </w:lvl>
   </w:abstractNum>
   <w:num w:numId="1">
-    <w:abstractNumId w:val="16"/>
+    <w:abstractNumId w:val="17"/>
   </w:num>
   <w:num w:numId="2">
     <w:abstractNumId w:val="12"/>
   </w:num>
   <w:num w:numId="3">
-    <w:abstractNumId w:val="15"/>
+    <w:abstractNumId w:val="16"/>
   </w:num>
   <w:num w:numId="4">
     <w:abstractNumId w:val="13"/>
   </w:num>
   <w:num w:numId="5">
+    <w:abstractNumId w:val="20"/>
+  </w:num>
+  <w:num w:numId="6">
+    <w:abstractNumId w:val="21"/>
+  </w:num>
+  <w:num w:numId="7">
     <w:abstractNumId w:val="19"/>
   </w:num>
-  <w:num w:numId="6">
-    <w:abstractNumId w:val="20"/>
-  </w:num>
-  <w:num w:numId="7">
-    <w:abstractNumId w:val="18"/>
-  </w:num>
   <w:num w:numId="8">
-    <w:abstractNumId w:val="21"/>
+    <w:abstractNumId w:val="22"/>
   </w:num>
   <w:num w:numId="9">
     <w:abstractNumId w:val="9"/>
@@ -3650,13 +4117,16 @@
     <w:abstractNumId w:val="11"/>
   </w:num>
   <w:num w:numId="20">
-    <w:abstractNumId w:val="14"/>
+    <w:abstractNumId w:val="15"/>
   </w:num>
   <w:num w:numId="21">
-    <w:abstractNumId w:val="17"/>
+    <w:abstractNumId w:val="18"/>
   </w:num>
   <w:num w:numId="22">
     <w:abstractNumId w:val="10"/>
+  </w:num>
+  <w:num w:numId="23">
+    <w:abstractNumId w:val="14"/>
   </w:num>
 </w:numbering>
 </file>
@@ -5181,8 +5651,8 @@
     <w:compatSetting w:name="differentiateMultirowTableHeaders" w:uri="http://schemas.microsoft.com/office/word" w:val="1"/>
   </w:compat>
   <w:rsids>
-    <w:rsidRoot w:val="009A15C5"/>
-    <w:rsid w:val="009A15C5"/>
+    <w:rsidRoot w:val="000C0A3E"/>
+    <w:rsid w:val="000C0A3E"/>
   </w:rsids>
   <m:mathPr>
     <m:mathFont m:val="Cambria Math"/>
@@ -7172,7 +7642,7 @@
 </file>
 
 <file path=customXml/itemProps4.xml><?xml version="1.0" encoding="utf-8"?>
-<ds:datastoreItem xmlns:ds="http://schemas.openxmlformats.org/officeDocument/2006/customXml" ds:itemID="{89E62446-4596-41D2-AA46-655CBEEBD5C6}">
+<ds:datastoreItem xmlns:ds="http://schemas.openxmlformats.org/officeDocument/2006/customXml" ds:itemID="{519AFC1E-6969-428F-AF4D-B263B8A72F98}">
   <ds:schemaRefs>
     <ds:schemaRef ds:uri="http://schemas.openxmlformats.org/officeDocument/2006/bibliography"/>
   </ds:schemaRefs>

</xml_diff>

<commit_message>
Luis Martin@LAPTOP-SH43KIHB MINGW64 ~/Videos/Desarrollo/FrontendDeveloper/CursoResponsiveDesign (CursoResponsiveDesign)
</commit_message>
<xml_diff>
--- a/CursoPreprocesadoresCSS/PreprocesadoresCSS.docx
+++ b/CursoPreprocesadoresCSS/PreprocesadoresCSS.docx
@@ -2271,7 +2271,6 @@
           <w:lang w:val="es-MX"/>
         </w:rPr>
       </w:pPr>
-      <w:bookmarkStart w:id="0" w:name="_GoBack"/>
       <w:r>
         <w:rPr>
           <w:lang w:val="es-MX"/>
@@ -2312,10 +2311,69 @@
           </wp:inline>
         </w:drawing>
       </w:r>
+    </w:p>
+    <w:p>
+      <w:pPr>
+        <w:jc w:val="both"/>
+        <w:rPr>
+          <w:lang w:val="es-MX"/>
+        </w:rPr>
+      </w:pPr>
+    </w:p>
+    <w:p>
+      <w:pPr>
+        <w:pStyle w:val="Ttulo1"/>
+      </w:pPr>
+      <w:r>
+        <w:t>Introducción a Pug</w:t>
+      </w:r>
+    </w:p>
+    <w:p>
+      <w:pPr>
+        <w:jc w:val="center"/>
+      </w:pPr>
+      <w:r>
+        <w:drawing>
+          <wp:inline distT="0" distB="0" distL="0" distR="0" wp14:anchorId="1A39B447" wp14:editId="2B2ECF45">
+            <wp:extent cx="5732145" cy="1265555"/>
+            <wp:effectExtent l="0" t="0" r="1905" b="0"/>
+            <wp:docPr id="13" name="Imagen 13"/>
+            <wp:cNvGraphicFramePr>
+              <a:graphicFrameLocks xmlns:a="http://schemas.openxmlformats.org/drawingml/2006/main" noChangeAspect="1"/>
+            </wp:cNvGraphicFramePr>
+            <a:graphic xmlns:a="http://schemas.openxmlformats.org/drawingml/2006/main">
+              <a:graphicData uri="http://schemas.openxmlformats.org/drawingml/2006/picture">
+                <pic:pic xmlns:pic="http://schemas.openxmlformats.org/drawingml/2006/picture">
+                  <pic:nvPicPr>
+                    <pic:cNvPr id="1" name=""/>
+                    <pic:cNvPicPr/>
+                  </pic:nvPicPr>
+                  <pic:blipFill>
+                    <a:blip r:embed="rId23"/>
+                    <a:stretch>
+                      <a:fillRect/>
+                    </a:stretch>
+                  </pic:blipFill>
+                  <pic:spPr>
+                    <a:xfrm>
+                      <a:off x="0" y="0"/>
+                      <a:ext cx="5732145" cy="1265555"/>
+                    </a:xfrm>
+                    <a:prstGeom prst="rect">
+                      <a:avLst/>
+                    </a:prstGeom>
+                  </pic:spPr>
+                </pic:pic>
+              </a:graphicData>
+            </a:graphic>
+          </wp:inline>
+        </w:drawing>
+      </w:r>
+      <w:bookmarkStart w:id="0" w:name="_GoBack"/>
       <w:bookmarkEnd w:id="0"/>
     </w:p>
     <w:sectPr>
-      <w:footerReference w:type="default" r:id="rId23"/>
+      <w:footerReference w:type="default" r:id="rId24"/>
       <w:pgSz w:w="11907" w:h="16839" w:code="9"/>
       <w:pgMar w:top="1440" w:right="1440" w:bottom="1440" w:left="1440" w:header="720" w:footer="720" w:gutter="0"/>
       <w:cols w:space="720"/>
@@ -5651,8 +5709,8 @@
     <w:compatSetting w:name="differentiateMultirowTableHeaders" w:uri="http://schemas.microsoft.com/office/word" w:val="1"/>
   </w:compat>
   <w:rsids>
-    <w:rsidRoot w:val="000C0A3E"/>
-    <w:rsid w:val="000C0A3E"/>
+    <w:rsidRoot w:val="000C10C6"/>
+    <w:rsid w:val="000C10C6"/>
   </w:rsids>
   <m:mathPr>
     <m:mathFont m:val="Cambria Math"/>
@@ -7642,7 +7700,7 @@
 </file>
 
 <file path=customXml/itemProps4.xml><?xml version="1.0" encoding="utf-8"?>
-<ds:datastoreItem xmlns:ds="http://schemas.openxmlformats.org/officeDocument/2006/customXml" ds:itemID="{519AFC1E-6969-428F-AF4D-B263B8A72F98}">
+<ds:datastoreItem xmlns:ds="http://schemas.openxmlformats.org/officeDocument/2006/customXml" ds:itemID="{FEBBEC75-1A92-4260-95CD-E45F489CE78A}">
   <ds:schemaRefs>
     <ds:schemaRef ds:uri="http://schemas.openxmlformats.org/officeDocument/2006/bibliography"/>
   </ds:schemaRefs>

</xml_diff>

<commit_message>
Introducción a Sass: Sass (Syntactically Awesome StyleSheets) es una extensión de CSS que añade características muy potentes y elegantes a este lenguaje de estilos.
</commit_message>
<xml_diff>
--- a/CursoPreprocesadoresCSS/PreprocesadoresCSS.docx
+++ b/CursoPreprocesadoresCSS/PreprocesadoresCSS.docx
@@ -1216,6 +1216,7 @@
       <w:r>
         <w:rPr>
           <w:rFonts w:ascii="Arial" w:hAnsi="Arial" w:cs="Arial"/>
+          <w:noProof/>
           <w:color w:val="273B47"/>
           <w:sz w:val="20"/>
         </w:rPr>
@@ -1258,6 +1259,7 @@
       <w:r>
         <w:rPr>
           <w:rFonts w:ascii="Arial" w:hAnsi="Arial" w:cs="Arial"/>
+          <w:noProof/>
           <w:color w:val="273B47"/>
           <w:sz w:val="20"/>
         </w:rPr>
@@ -1312,6 +1314,7 @@
       <w:r>
         <w:rPr>
           <w:rFonts w:ascii="Arial" w:hAnsi="Arial" w:cs="Arial"/>
+          <w:noProof/>
           <w:color w:val="273B47"/>
           <w:sz w:val="20"/>
         </w:rPr>
@@ -1354,6 +1357,7 @@
       <w:r>
         <w:rPr>
           <w:rFonts w:ascii="Arial" w:hAnsi="Arial" w:cs="Arial"/>
+          <w:noProof/>
           <w:color w:val="273B47"/>
           <w:sz w:val="20"/>
         </w:rPr>
@@ -1430,7 +1434,8 @@
       </w:pPr>
       <w:r>
         <w:rPr>
-          <w:lang w:val="es-MX"/>
+          <w:noProof/>
+          <w:lang w:val="es-MX" w:eastAsia="es-MX"/>
         </w:rPr>
         <w:drawing>
           <wp:inline distT="0" distB="0" distL="0" distR="0" wp14:anchorId="5F3889FA" wp14:editId="2CC73B34">
@@ -1477,7 +1482,8 @@
       </w:r>
       <w:r>
         <w:rPr>
-          <w:lang w:val="es-MX"/>
+          <w:noProof/>
+          <w:lang w:val="es-MX" w:eastAsia="es-MX"/>
         </w:rPr>
         <w:drawing>
           <wp:inline distT="0" distB="0" distL="0" distR="0" wp14:anchorId="646E129A" wp14:editId="40F15821">
@@ -1745,7 +1751,8 @@
       </w:pPr>
       <w:r>
         <w:rPr>
-          <w:lang w:val="es-MX"/>
+          <w:noProof/>
+          <w:lang w:val="es-MX" w:eastAsia="es-MX"/>
         </w:rPr>
         <w:drawing>
           <wp:inline distT="0" distB="0" distL="0" distR="0" wp14:anchorId="5A141AE8" wp14:editId="73618777">
@@ -1793,7 +1800,8 @@
       </w:pPr>
       <w:r>
         <w:rPr>
-          <w:lang w:val="es-MX"/>
+          <w:noProof/>
+          <w:lang w:val="es-MX" w:eastAsia="es-MX"/>
         </w:rPr>
         <w:drawing>
           <wp:inline distT="0" distB="0" distL="0" distR="0" wp14:anchorId="2B18F04C" wp14:editId="6BE1352F">
@@ -1833,8 +1841,9 @@
       </w:r>
       <w:r>
         <w:rPr>
+          <w:noProof/>
           <w:u w:val="single"/>
-          <w:lang w:val="es-MX"/>
+          <w:lang w:val="es-MX" w:eastAsia="es-MX"/>
         </w:rPr>
         <w:drawing>
           <wp:inline distT="0" distB="0" distL="0" distR="0" wp14:anchorId="191DDCFB" wp14:editId="29B33EC2">
@@ -1883,7 +1892,8 @@
       </w:pPr>
       <w:r>
         <w:rPr>
-          <w:lang w:val="es-MX"/>
+          <w:noProof/>
+          <w:lang w:val="es-MX" w:eastAsia="es-MX"/>
         </w:rPr>
         <w:drawing>
           <wp:inline distT="0" distB="0" distL="0" distR="0" wp14:anchorId="27E48AEB" wp14:editId="05B228F3">
@@ -2273,7 +2283,8 @@
       </w:pPr>
       <w:r>
         <w:rPr>
-          <w:lang w:val="es-MX"/>
+          <w:noProof/>
+          <w:lang w:val="es-MX" w:eastAsia="es-MX"/>
         </w:rPr>
         <w:drawing>
           <wp:inline distT="0" distB="0" distL="0" distR="0" wp14:anchorId="5F338171" wp14:editId="62BE7496">
@@ -2333,6 +2344,10 @@
         <w:jc w:val="center"/>
       </w:pPr>
       <w:r>
+        <w:rPr>
+          <w:noProof/>
+          <w:lang w:val="es-MX" w:eastAsia="es-MX"/>
+        </w:rPr>
         <w:drawing>
           <wp:inline distT="0" distB="0" distL="0" distR="0" wp14:anchorId="1A39B447" wp14:editId="2B2ECF45">
             <wp:extent cx="5732145" cy="1265555"/>
@@ -2369,11 +2384,315 @@
           </wp:inline>
         </w:drawing>
       </w:r>
+    </w:p>
+    <w:p>
+      <w:pPr>
+        <w:jc w:val="center"/>
+      </w:pPr>
+    </w:p>
+    <w:p>
+      <w:pPr>
+        <w:jc w:val="center"/>
+      </w:pPr>
+    </w:p>
+    <w:p>
+      <w:pPr>
+        <w:jc w:val="center"/>
+      </w:pPr>
+    </w:p>
+    <w:p>
+      <w:pPr>
+        <w:jc w:val="center"/>
+      </w:pPr>
+    </w:p>
+    <w:p>
+      <w:pPr>
+        <w:jc w:val="center"/>
+      </w:pPr>
+    </w:p>
+    <w:p>
+      <w:pPr>
+        <w:jc w:val="center"/>
+      </w:pPr>
+    </w:p>
+    <w:p>
+      <w:pPr>
+        <w:jc w:val="center"/>
+      </w:pPr>
+    </w:p>
+    <w:p>
+      <w:pPr>
+        <w:jc w:val="center"/>
+      </w:pPr>
+    </w:p>
+    <w:p>
+      <w:pPr>
+        <w:jc w:val="center"/>
+      </w:pPr>
+    </w:p>
+    <w:p>
+      <w:pPr>
+        <w:jc w:val="center"/>
+      </w:pPr>
+    </w:p>
+    <w:p>
+      <w:pPr>
+        <w:pStyle w:val="Ttulo1"/>
+      </w:pPr>
+      <w:r>
+        <w:lastRenderedPageBreak/>
+        <w:t>Introducción a Sass</w:t>
+      </w:r>
+    </w:p>
+    <w:p>
+      <w:pPr>
+        <w:jc w:val="center"/>
+      </w:pPr>
+      <w:r>
+        <w:drawing>
+          <wp:inline distT="0" distB="0" distL="0" distR="0" wp14:anchorId="47E1FADB" wp14:editId="705D0F24">
+            <wp:extent cx="4795974" cy="1645943"/>
+            <wp:effectExtent l="0" t="0" r="5080" b="0"/>
+            <wp:docPr id="14" name="Imagen 14"/>
+            <wp:cNvGraphicFramePr>
+              <a:graphicFrameLocks xmlns:a="http://schemas.openxmlformats.org/drawingml/2006/main" noChangeAspect="1"/>
+            </wp:cNvGraphicFramePr>
+            <a:graphic xmlns:a="http://schemas.openxmlformats.org/drawingml/2006/main">
+              <a:graphicData uri="http://schemas.openxmlformats.org/drawingml/2006/picture">
+                <pic:pic xmlns:pic="http://schemas.openxmlformats.org/drawingml/2006/picture">
+                  <pic:nvPicPr>
+                    <pic:cNvPr id="1" name=""/>
+                    <pic:cNvPicPr/>
+                  </pic:nvPicPr>
+                  <pic:blipFill>
+                    <a:blip r:embed="rId24"/>
+                    <a:stretch>
+                      <a:fillRect/>
+                    </a:stretch>
+                  </pic:blipFill>
+                  <pic:spPr>
+                    <a:xfrm>
+                      <a:off x="0" y="0"/>
+                      <a:ext cx="4804788" cy="1648968"/>
+                    </a:xfrm>
+                    <a:prstGeom prst="rect">
+                      <a:avLst/>
+                    </a:prstGeom>
+                  </pic:spPr>
+                </pic:pic>
+              </a:graphicData>
+            </a:graphic>
+          </wp:inline>
+        </w:drawing>
+      </w:r>
+    </w:p>
+    <w:p>
+      <w:pPr>
+        <w:jc w:val="both"/>
+        <w:rPr>
+          <w:rFonts w:ascii="Arial" w:hAnsi="Arial" w:cs="Arial"/>
+          <w:sz w:val="20"/>
+        </w:rPr>
+      </w:pPr>
+      <w:proofErr w:type="spellStart"/>
+      <w:r>
+        <w:rPr>
+          <w:rFonts w:ascii="Arial" w:hAnsi="Arial" w:cs="Arial"/>
+          <w:sz w:val="20"/>
+        </w:rPr>
+        <w:t>Sass</w:t>
+      </w:r>
+      <w:proofErr w:type="spellEnd"/>
+      <w:r>
+        <w:rPr>
+          <w:rFonts w:ascii="Arial" w:hAnsi="Arial" w:cs="Arial"/>
+          <w:sz w:val="20"/>
+        </w:rPr>
+        <w:t xml:space="preserve"> nos permite usar </w:t>
+      </w:r>
+      <w:proofErr w:type="gramStart"/>
+      <w:r>
+        <w:rPr>
+          <w:rFonts w:ascii="Arial" w:hAnsi="Arial" w:cs="Arial"/>
+          <w:sz w:val="20"/>
+        </w:rPr>
+        <w:t>variables ,</w:t>
+      </w:r>
+      <w:proofErr w:type="gramEnd"/>
+      <w:r>
+        <w:rPr>
+          <w:rFonts w:ascii="Arial" w:hAnsi="Arial" w:cs="Arial"/>
+          <w:sz w:val="20"/>
+        </w:rPr>
+        <w:t xml:space="preserve"> reglas anidadas , </w:t>
+      </w:r>
+      <w:proofErr w:type="spellStart"/>
+      <w:r>
+        <w:rPr>
+          <w:rFonts w:ascii="Arial" w:hAnsi="Arial" w:cs="Arial"/>
+          <w:sz w:val="20"/>
+        </w:rPr>
+        <w:t>mixins</w:t>
+      </w:r>
+      <w:proofErr w:type="spellEnd"/>
+      <w:r>
+        <w:rPr>
+          <w:rFonts w:ascii="Arial" w:hAnsi="Arial" w:cs="Arial"/>
+          <w:sz w:val="20"/>
+        </w:rPr>
+        <w:t xml:space="preserve"> y funciones.</w:t>
+      </w:r>
+    </w:p>
+    <w:p>
+      <w:pPr>
+        <w:jc w:val="both"/>
+        <w:rPr>
+          <w:rFonts w:ascii="Arial" w:hAnsi="Arial" w:cs="Arial"/>
+          <w:sz w:val="20"/>
+        </w:rPr>
+      </w:pPr>
+      <w:r>
+        <w:rPr>
+          <w:rFonts w:ascii="Arial" w:hAnsi="Arial" w:cs="Arial"/>
+          <w:sz w:val="20"/>
+        </w:rPr>
+        <w:t>La razón de que en SASS usemos la extensión ‘.</w:t>
+      </w:r>
+      <w:proofErr w:type="spellStart"/>
+      <w:r>
+        <w:rPr>
+          <w:rFonts w:ascii="Arial" w:hAnsi="Arial" w:cs="Arial"/>
+          <w:sz w:val="20"/>
+        </w:rPr>
+        <w:t>scss</w:t>
+      </w:r>
+      <w:proofErr w:type="spellEnd"/>
+      <w:r>
+        <w:rPr>
+          <w:rFonts w:ascii="Arial" w:hAnsi="Arial" w:cs="Arial"/>
+          <w:sz w:val="20"/>
+        </w:rPr>
+        <w:t xml:space="preserve">’ es porque esta nos permite usar una sintaxis muy parecida a </w:t>
+      </w:r>
+      <w:proofErr w:type="spellStart"/>
+      <w:r>
+        <w:rPr>
+          <w:rFonts w:ascii="Arial" w:hAnsi="Arial" w:cs="Arial"/>
+          <w:sz w:val="20"/>
+        </w:rPr>
+        <w:t>css</w:t>
+      </w:r>
+      <w:proofErr w:type="spellEnd"/>
+      <w:r>
+        <w:rPr>
+          <w:rFonts w:ascii="Arial" w:hAnsi="Arial" w:cs="Arial"/>
+          <w:sz w:val="20"/>
+        </w:rPr>
+        <w:t>.</w:t>
+      </w:r>
+    </w:p>
+    <w:p>
+      <w:pPr>
+        <w:jc w:val="both"/>
+        <w:rPr>
+          <w:rFonts w:ascii="Arial" w:hAnsi="Arial" w:cs="Arial"/>
+          <w:sz w:val="20"/>
+        </w:rPr>
+      </w:pPr>
+      <w:r>
+        <w:rPr>
+          <w:rFonts w:ascii="Arial" w:hAnsi="Arial" w:cs="Arial"/>
+          <w:sz w:val="20"/>
+        </w:rPr>
+        <w:t>La otra opción es usar SASS con la extensión ‘.</w:t>
+      </w:r>
+      <w:proofErr w:type="spellStart"/>
+      <w:r>
+        <w:rPr>
+          <w:rFonts w:ascii="Arial" w:hAnsi="Arial" w:cs="Arial"/>
+          <w:sz w:val="20"/>
+        </w:rPr>
+        <w:t>sass</w:t>
+      </w:r>
+      <w:proofErr w:type="spellEnd"/>
+      <w:r>
+        <w:rPr>
+          <w:rFonts w:ascii="Arial" w:hAnsi="Arial" w:cs="Arial"/>
+          <w:sz w:val="20"/>
+        </w:rPr>
+        <w:t xml:space="preserve">’ la única diferencia es que con esta extensión podremos omitir las llaves ‘{}’ y los punto y coma ‘;’ después de cada valor, esta sintaxis interpretará los atributos y valores por medio de la </w:t>
+      </w:r>
+      <w:proofErr w:type="spellStart"/>
+      <w:r>
+        <w:rPr>
+          <w:rFonts w:ascii="Arial" w:hAnsi="Arial" w:cs="Arial"/>
+          <w:sz w:val="20"/>
+        </w:rPr>
+        <w:t>identación</w:t>
+      </w:r>
+      <w:proofErr w:type="spellEnd"/>
+      <w:r>
+        <w:rPr>
+          <w:rFonts w:ascii="Arial" w:hAnsi="Arial" w:cs="Arial"/>
+          <w:sz w:val="20"/>
+        </w:rPr>
+        <w:t>.</w:t>
+      </w:r>
+    </w:p>
+    <w:p>
+      <w:pPr>
+        <w:jc w:val="center"/>
+        <w:rPr>
+          <w:rFonts w:ascii="Arial" w:hAnsi="Arial" w:cs="Arial"/>
+          <w:sz w:val="20"/>
+        </w:rPr>
+      </w:pPr>
+      <w:r>
+        <w:rPr>
+          <w:rFonts w:ascii="Arial" w:hAnsi="Arial" w:cs="Arial"/>
+          <w:sz w:val="20"/>
+        </w:rPr>
+        <w:drawing>
+          <wp:inline distT="0" distB="0" distL="0" distR="0" wp14:anchorId="2CAD02AA" wp14:editId="0395AD95">
+            <wp:extent cx="5732145" cy="1680845"/>
+            <wp:effectExtent l="0" t="0" r="1905" b="0"/>
+            <wp:docPr id="15" name="Imagen 15"/>
+            <wp:cNvGraphicFramePr>
+              <a:graphicFrameLocks xmlns:a="http://schemas.openxmlformats.org/drawingml/2006/main" noChangeAspect="1"/>
+            </wp:cNvGraphicFramePr>
+            <a:graphic xmlns:a="http://schemas.openxmlformats.org/drawingml/2006/main">
+              <a:graphicData uri="http://schemas.openxmlformats.org/drawingml/2006/picture">
+                <pic:pic xmlns:pic="http://schemas.openxmlformats.org/drawingml/2006/picture">
+                  <pic:nvPicPr>
+                    <pic:cNvPr id="1" name=""/>
+                    <pic:cNvPicPr/>
+                  </pic:nvPicPr>
+                  <pic:blipFill>
+                    <a:blip r:embed="rId25"/>
+                    <a:stretch>
+                      <a:fillRect/>
+                    </a:stretch>
+                  </pic:blipFill>
+                  <pic:spPr>
+                    <a:xfrm>
+                      <a:off x="0" y="0"/>
+                      <a:ext cx="5732145" cy="1680845"/>
+                    </a:xfrm>
+                    <a:prstGeom prst="rect">
+                      <a:avLst/>
+                    </a:prstGeom>
+                  </pic:spPr>
+                </pic:pic>
+              </a:graphicData>
+            </a:graphic>
+          </wp:inline>
+        </w:drawing>
+      </w:r>
       <w:bookmarkStart w:id="0" w:name="_GoBack"/>
       <w:bookmarkEnd w:id="0"/>
     </w:p>
     <w:sectPr>
-      <w:footerReference w:type="default" r:id="rId24"/>
+      <w:footerReference w:type="default" r:id="rId26"/>
       <w:pgSz w:w="11907" w:h="16839" w:code="9"/>
       <w:pgMar w:top="1440" w:right="1440" w:bottom="1440" w:left="1440" w:header="720" w:footer="720" w:gutter="0"/>
       <w:cols w:space="720"/>
@@ -2452,7 +2771,7 @@
             <w:noProof/>
             <w:lang w:bidi="es-ES"/>
           </w:rPr>
-          <w:t>4</w:t>
+          <w:t>5</w:t>
         </w:r>
         <w:r>
           <w:rPr>
@@ -5600,579 +5919,6 @@
 </w:styles>
 </file>
 
-<file path=word/glossary/document.xml><?xml version="1.0" encoding="utf-8"?>
-<w:glossaryDocument xmlns:wpc="http://schemas.microsoft.com/office/word/2010/wordprocessingCanvas" xmlns:mc="http://schemas.openxmlformats.org/markup-compatibility/2006" xmlns:o="urn:schemas-microsoft-com:office:office" xmlns:r="http://schemas.openxmlformats.org/officeDocument/2006/relationships" xmlns:m="http://schemas.openxmlformats.org/officeDocument/2006/math" xmlns:v="urn:schemas-microsoft-com:vml" xmlns:wp14="http://schemas.microsoft.com/office/word/2010/wordprocessingDrawing" xmlns:wp="http://schemas.openxmlformats.org/drawingml/2006/wordprocessingDrawing" xmlns:w10="urn:schemas-microsoft-com:office:word" xmlns:w="http://schemas.openxmlformats.org/wordprocessingml/2006/main" xmlns:w14="http://schemas.microsoft.com/office/word/2010/wordml" xmlns:w15="http://schemas.microsoft.com/office/word/2012/wordml" xmlns:wpg="http://schemas.microsoft.com/office/word/2010/wordprocessingGroup" xmlns:wpi="http://schemas.microsoft.com/office/word/2010/wordprocessingInk" xmlns:wne="http://schemas.microsoft.com/office/word/2006/wordml" xmlns:wps="http://schemas.microsoft.com/office/word/2010/wordprocessingShape" mc:Ignorable="w14 w15 wp14"/>
-</file>
-
-<file path=word/glossary/fontTable.xml><?xml version="1.0" encoding="utf-8"?>
-<w:fonts xmlns:mc="http://schemas.openxmlformats.org/markup-compatibility/2006" xmlns:r="http://schemas.openxmlformats.org/officeDocument/2006/relationships" xmlns:w="http://schemas.openxmlformats.org/wordprocessingml/2006/main" xmlns:w14="http://schemas.microsoft.com/office/word/2010/wordml" xmlns:w15="http://schemas.microsoft.com/office/word/2012/wordml" mc:Ignorable="w14 w15">
-  <w:font w:name="Symbol">
-    <w:panose1 w:val="05050102010706020507"/>
-    <w:charset w:val="02"/>
-    <w:family w:val="roman"/>
-    <w:pitch w:val="variable"/>
-    <w:sig w:usb0="00000000" w:usb1="10000000" w:usb2="00000000" w:usb3="00000000" w:csb0="80000000" w:csb1="00000000"/>
-  </w:font>
-  <w:font w:name="Times New Roman">
-    <w:panose1 w:val="02020603050405020304"/>
-    <w:charset w:val="00"/>
-    <w:family w:val="roman"/>
-    <w:pitch w:val="variable"/>
-    <w:sig w:usb0="E0002EFF" w:usb1="C000785B" w:usb2="00000009" w:usb3="00000000" w:csb0="000001FF" w:csb1="00000000"/>
-  </w:font>
-  <w:font w:name="Courier New">
-    <w:panose1 w:val="02070309020205020404"/>
-    <w:charset w:val="00"/>
-    <w:family w:val="modern"/>
-    <w:pitch w:val="fixed"/>
-    <w:sig w:usb0="E0002EFF" w:usb1="C0007843" w:usb2="00000009" w:usb3="00000000" w:csb0="000001FF" w:csb1="00000000"/>
-  </w:font>
-  <w:font w:name="Wingdings">
-    <w:panose1 w:val="05000000000000000000"/>
-    <w:charset w:val="02"/>
-    <w:family w:val="auto"/>
-    <w:pitch w:val="variable"/>
-    <w:sig w:usb0="00000000" w:usb1="10000000" w:usb2="00000000" w:usb3="00000000" w:csb0="80000000" w:csb1="00000000"/>
-  </w:font>
-  <w:font w:name="Corbel">
-    <w:panose1 w:val="020B0503020204020204"/>
-    <w:charset w:val="00"/>
-    <w:family w:val="swiss"/>
-    <w:pitch w:val="variable"/>
-    <w:sig w:usb0="A00002EF" w:usb1="4000A44B" w:usb2="00000000" w:usb3="00000000" w:csb0="0000019F" w:csb1="00000000"/>
-  </w:font>
-  <w:font w:name="SimSun">
-    <w:altName w:val="宋体"/>
-    <w:panose1 w:val="02010600030101010101"/>
-    <w:charset w:val="86"/>
-    <w:family w:val="auto"/>
-    <w:pitch w:val="variable"/>
-    <w:sig w:usb0="00000003" w:usb1="288F0000" w:usb2="00000016" w:usb3="00000000" w:csb0="00040001" w:csb1="00000000"/>
-  </w:font>
-  <w:font w:name="Tahoma">
-    <w:panose1 w:val="020B0604030504040204"/>
-    <w:charset w:val="00"/>
-    <w:family w:val="swiss"/>
-    <w:pitch w:val="variable"/>
-    <w:sig w:usb0="E1002EFF" w:usb1="C000605B" w:usb2="00000029" w:usb3="00000000" w:csb0="000101FF" w:csb1="00000000"/>
-  </w:font>
-  <w:font w:name="Segoe UI">
-    <w:panose1 w:val="020B0502040204020203"/>
-    <w:charset w:val="00"/>
-    <w:family w:val="swiss"/>
-    <w:pitch w:val="variable"/>
-    <w:sig w:usb0="E4002EFF" w:usb1="C000E47F" w:usb2="00000009" w:usb3="00000000" w:csb0="000001FF" w:csb1="00000000"/>
-  </w:font>
-  <w:font w:name="Consolas">
-    <w:panose1 w:val="020B0609020204030204"/>
-    <w:charset w:val="00"/>
-    <w:family w:val="modern"/>
-    <w:pitch w:val="fixed"/>
-    <w:sig w:usb0="E00006FF" w:usb1="0000FCFF" w:usb2="00000001" w:usb3="00000000" w:csb0="0000019F" w:csb1="00000000"/>
-  </w:font>
-  <w:font w:name="Arial">
-    <w:panose1 w:val="020B0604020202020204"/>
-    <w:charset w:val="00"/>
-    <w:family w:val="swiss"/>
-    <w:pitch w:val="variable"/>
-    <w:sig w:usb0="E0002EFF" w:usb1="C000785B" w:usb2="00000009" w:usb3="00000000" w:csb0="000001FF" w:csb1="00000000"/>
-  </w:font>
-  <w:font w:name="Calibri">
-    <w:panose1 w:val="020F0502020204030204"/>
-    <w:charset w:val="00"/>
-    <w:family w:val="swiss"/>
-    <w:pitch w:val="variable"/>
-    <w:sig w:usb0="E4002EFF" w:usb1="C000247B" w:usb2="00000009" w:usb3="00000000" w:csb0="000001FF" w:csb1="00000000"/>
-  </w:font>
-  <w:font w:name="Calibri Light">
-    <w:panose1 w:val="020F0302020204030204"/>
-    <w:charset w:val="00"/>
-    <w:family w:val="swiss"/>
-    <w:pitch w:val="variable"/>
-    <w:sig w:usb0="E4002EFF" w:usb1="C000247B" w:usb2="00000009" w:usb3="00000000" w:csb0="000001FF" w:csb1="00000000"/>
-  </w:font>
-</w:fonts>
-</file>
-
-<file path=word/glossary/settings.xml><?xml version="1.0" encoding="utf-8"?>
-<w:settings xmlns:mc="http://schemas.openxmlformats.org/markup-compatibility/2006" xmlns:o="urn:schemas-microsoft-com:office:office" xmlns:r="http://schemas.openxmlformats.org/officeDocument/2006/relationships" xmlns:m="http://schemas.openxmlformats.org/officeDocument/2006/math" xmlns:v="urn:schemas-microsoft-com:vml" xmlns:w10="urn:schemas-microsoft-com:office:word" xmlns:w="http://schemas.openxmlformats.org/wordprocessingml/2006/main" xmlns:w14="http://schemas.microsoft.com/office/word/2010/wordml" xmlns:w15="http://schemas.microsoft.com/office/word/2012/wordml" xmlns:sl="http://schemas.openxmlformats.org/schemaLibrary/2006/main" mc:Ignorable="w14 w15">
-  <w:view w:val="normal"/>
-  <w:defaultTabStop w:val="708"/>
-  <w:hyphenationZone w:val="425"/>
-  <w:characterSpacingControl w:val="doNotCompress"/>
-  <w:compat>
-    <w:useFELayout/>
-    <w:compatSetting w:name="compatibilityMode" w:uri="http://schemas.microsoft.com/office/word" w:val="15"/>
-    <w:compatSetting w:name="overrideTableStyleFontSizeAndJustification" w:uri="http://schemas.microsoft.com/office/word" w:val="1"/>
-    <w:compatSetting w:name="enableOpenTypeFeatures" w:uri="http://schemas.microsoft.com/office/word" w:val="1"/>
-    <w:compatSetting w:name="doNotFlipMirrorIndents" w:uri="http://schemas.microsoft.com/office/word" w:val="1"/>
-    <w:compatSetting w:name="differentiateMultirowTableHeaders" w:uri="http://schemas.microsoft.com/office/word" w:val="1"/>
-  </w:compat>
-  <w:rsids>
-    <w:rsidRoot w:val="000C10C6"/>
-    <w:rsid w:val="000C10C6"/>
-  </w:rsids>
-  <m:mathPr>
-    <m:mathFont m:val="Cambria Math"/>
-    <m:brkBin m:val="before"/>
-    <m:brkBinSub m:val="--"/>
-    <m:smallFrac m:val="0"/>
-    <m:dispDef/>
-    <m:lMargin m:val="0"/>
-    <m:rMargin m:val="0"/>
-    <m:defJc m:val="centerGroup"/>
-    <m:wrapIndent m:val="1440"/>
-    <m:intLim m:val="subSup"/>
-    <m:naryLim m:val="undOvr"/>
-  </m:mathPr>
-  <w:themeFontLang w:val="es-MX"/>
-  <w:clrSchemeMapping w:bg1="light1" w:t1="dark1" w:bg2="light2" w:t2="dark2" w:accent1="accent1" w:accent2="accent2" w:accent3="accent3" w:accent4="accent4" w:accent5="accent5" w:accent6="accent6" w:hyperlink="hyperlink" w:followedHyperlink="followedHyperlink"/>
-  <w:decimalSymbol w:val="."/>
-  <w:listSeparator w:val=","/>
-  <w15:chartTrackingRefBased/>
-</w:settings>
-</file>
-
-<file path=word/glossary/styles.xml><?xml version="1.0" encoding="utf-8"?>
-<w:styles xmlns:mc="http://schemas.openxmlformats.org/markup-compatibility/2006" xmlns:r="http://schemas.openxmlformats.org/officeDocument/2006/relationships" xmlns:w="http://schemas.openxmlformats.org/wordprocessingml/2006/main" xmlns:w14="http://schemas.microsoft.com/office/word/2010/wordml" xmlns:w15="http://schemas.microsoft.com/office/word/2012/wordml" mc:Ignorable="w14 w15">
-  <w:docDefaults>
-    <w:rPrDefault>
-      <w:rPr>
-        <w:rFonts w:asciiTheme="minorHAnsi" w:eastAsiaTheme="minorEastAsia" w:hAnsiTheme="minorHAnsi" w:cstheme="minorBidi"/>
-        <w:sz w:val="22"/>
-        <w:szCs w:val="22"/>
-        <w:lang w:val="es-MX" w:eastAsia="es-MX" w:bidi="ar-SA"/>
-      </w:rPr>
-    </w:rPrDefault>
-    <w:pPrDefault>
-      <w:pPr>
-        <w:spacing w:after="160" w:line="259" w:lineRule="auto"/>
-      </w:pPr>
-    </w:pPrDefault>
-  </w:docDefaults>
-  <w:latentStyles w:defLockedState="0" w:defUIPriority="99" w:defSemiHidden="0" w:defUnhideWhenUsed="0" w:defQFormat="0" w:count="371">
-    <w:lsdException w:name="Normal" w:uiPriority="0" w:qFormat="1"/>
-    <w:lsdException w:name="heading 1" w:uiPriority="9" w:qFormat="1"/>
-    <w:lsdException w:name="heading 2" w:semiHidden="1" w:uiPriority="9" w:unhideWhenUsed="1" w:qFormat="1"/>
-    <w:lsdException w:name="heading 3" w:semiHidden="1" w:uiPriority="9" w:unhideWhenUsed="1" w:qFormat="1"/>
-    <w:lsdException w:name="heading 4" w:semiHidden="1" w:uiPriority="9" w:unhideWhenUsed="1" w:qFormat="1"/>
-    <w:lsdException w:name="heading 5" w:semiHidden="1" w:uiPriority="9" w:unhideWhenUsed="1" w:qFormat="1"/>
-    <w:lsdException w:name="heading 6" w:semiHidden="1" w:uiPriority="9" w:unhideWhenUsed="1" w:qFormat="1"/>
-    <w:lsdException w:name="heading 7" w:semiHidden="1" w:uiPriority="9" w:unhideWhenUsed="1" w:qFormat="1"/>
-    <w:lsdException w:name="heading 8" w:semiHidden="1" w:uiPriority="9" w:unhideWhenUsed="1" w:qFormat="1"/>
-    <w:lsdException w:name="heading 9" w:semiHidden="1" w:uiPriority="9" w:unhideWhenUsed="1" w:qFormat="1"/>
-    <w:lsdException w:name="index 1" w:semiHidden="1" w:unhideWhenUsed="1"/>
-    <w:lsdException w:name="index 2" w:semiHidden="1" w:unhideWhenUsed="1"/>
-    <w:lsdException w:name="index 3" w:semiHidden="1" w:unhideWhenUsed="1"/>
-    <w:lsdException w:name="index 4" w:semiHidden="1" w:unhideWhenUsed="1"/>
-    <w:lsdException w:name="index 5" w:semiHidden="1" w:unhideWhenUsed="1"/>
-    <w:lsdException w:name="index 6" w:semiHidden="1" w:unhideWhenUsed="1"/>
-    <w:lsdException w:name="index 7" w:semiHidden="1" w:unhideWhenUsed="1"/>
-    <w:lsdException w:name="index 8" w:semiHidden="1" w:unhideWhenUsed="1"/>
-    <w:lsdException w:name="index 9" w:semiHidden="1" w:unhideWhenUsed="1"/>
-    <w:lsdException w:name="toc 1" w:semiHidden="1" w:uiPriority="39" w:unhideWhenUsed="1"/>
-    <w:lsdException w:name="toc 2" w:semiHidden="1" w:uiPriority="39" w:unhideWhenUsed="1"/>
-    <w:lsdException w:name="toc 3" w:semiHidden="1" w:uiPriority="39" w:unhideWhenUsed="1"/>
-    <w:lsdException w:name="toc 4" w:semiHidden="1" w:uiPriority="39" w:unhideWhenUsed="1"/>
-    <w:lsdException w:name="toc 5" w:semiHidden="1" w:uiPriority="39" w:unhideWhenUsed="1"/>
-    <w:lsdException w:name="toc 6" w:semiHidden="1" w:uiPriority="39" w:unhideWhenUsed="1"/>
-    <w:lsdException w:name="toc 7" w:semiHidden="1" w:uiPriority="39" w:unhideWhenUsed="1"/>
-    <w:lsdException w:name="toc 8" w:semiHidden="1" w:uiPriority="39" w:unhideWhenUsed="1"/>
-    <w:lsdException w:name="toc 9" w:semiHidden="1" w:uiPriority="39" w:unhideWhenUsed="1"/>
-    <w:lsdException w:name="Normal Indent" w:semiHidden="1" w:unhideWhenUsed="1"/>
-    <w:lsdException w:name="footnote text" w:semiHidden="1" w:unhideWhenUsed="1"/>
-    <w:lsdException w:name="annotation text" w:semiHidden="1" w:unhideWhenUsed="1"/>
-    <w:lsdException w:name="header" w:semiHidden="1" w:unhideWhenUsed="1"/>
-    <w:lsdException w:name="footer" w:semiHidden="1" w:unhideWhenUsed="1"/>
-    <w:lsdException w:name="index heading" w:semiHidden="1" w:unhideWhenUsed="1"/>
-    <w:lsdException w:name="caption" w:semiHidden="1" w:uiPriority="35" w:unhideWhenUsed="1" w:qFormat="1"/>
-    <w:lsdException w:name="table of figures" w:semiHidden="1" w:unhideWhenUsed="1"/>
-    <w:lsdException w:name="envelope address" w:semiHidden="1" w:unhideWhenUsed="1"/>
-    <w:lsdException w:name="envelope return" w:semiHidden="1" w:unhideWhenUsed="1"/>
-    <w:lsdException w:name="footnote reference" w:semiHidden="1" w:unhideWhenUsed="1"/>
-    <w:lsdException w:name="annotation reference" w:semiHidden="1" w:unhideWhenUsed="1"/>
-    <w:lsdException w:name="line number" w:semiHidden="1" w:unhideWhenUsed="1"/>
-    <w:lsdException w:name="page number" w:semiHidden="1" w:unhideWhenUsed="1"/>
-    <w:lsdException w:name="endnote reference" w:semiHidden="1" w:unhideWhenUsed="1"/>
-    <w:lsdException w:name="endnote text" w:semiHidden="1" w:unhideWhenUsed="1"/>
-    <w:lsdException w:name="table of authorities" w:semiHidden="1" w:unhideWhenUsed="1"/>
-    <w:lsdException w:name="macro" w:semiHidden="1" w:unhideWhenUsed="1"/>
-    <w:lsdException w:name="toa heading" w:semiHidden="1" w:unhideWhenUsed="1"/>
-    <w:lsdException w:name="List" w:semiHidden="1" w:unhideWhenUsed="1"/>
-    <w:lsdException w:name="List Bullet" w:semiHidden="1" w:unhideWhenUsed="1"/>
-    <w:lsdException w:name="List Number" w:semiHidden="1" w:unhideWhenUsed="1"/>
-    <w:lsdException w:name="List 2" w:semiHidden="1" w:unhideWhenUsed="1"/>
-    <w:lsdException w:name="List 3" w:semiHidden="1" w:unhideWhenUsed="1"/>
-    <w:lsdException w:name="List 4" w:semiHidden="1" w:unhideWhenUsed="1"/>
-    <w:lsdException w:name="List 5" w:semiHidden="1" w:unhideWhenUsed="1"/>
-    <w:lsdException w:name="List Bullet 2" w:semiHidden="1" w:unhideWhenUsed="1"/>
-    <w:lsdException w:name="List Bullet 3" w:semiHidden="1" w:unhideWhenUsed="1"/>
-    <w:lsdException w:name="List Bullet 4" w:semiHidden="1" w:unhideWhenUsed="1"/>
-    <w:lsdException w:name="List Bullet 5" w:semiHidden="1" w:unhideWhenUsed="1"/>
-    <w:lsdException w:name="List Number 2" w:semiHidden="1" w:unhideWhenUsed="1"/>
-    <w:lsdException w:name="List Number 3" w:semiHidden="1" w:unhideWhenUsed="1"/>
-    <w:lsdException w:name="List Number 4" w:semiHidden="1" w:unhideWhenUsed="1"/>
-    <w:lsdException w:name="List Number 5" w:semiHidden="1" w:unhideWhenUsed="1"/>
-    <w:lsdException w:name="Title" w:uiPriority="10" w:qFormat="1"/>
-    <w:lsdException w:name="Closing" w:semiHidden="1" w:unhideWhenUsed="1"/>
-    <w:lsdException w:name="Signature" w:semiHidden="1" w:unhideWhenUsed="1"/>
-    <w:lsdException w:name="Default Paragraph Font" w:semiHidden="1" w:uiPriority="1" w:unhideWhenUsed="1"/>
-    <w:lsdException w:name="Body Text" w:semiHidden="1" w:unhideWhenUsed="1"/>
-    <w:lsdException w:name="Body Text Indent" w:semiHidden="1" w:unhideWhenUsed="1"/>
-    <w:lsdException w:name="List Continue" w:semiHidden="1" w:unhideWhenUsed="1"/>
-    <w:lsdException w:name="List Continue 2" w:semiHidden="1" w:unhideWhenUsed="1"/>
-    <w:lsdException w:name="List Continue 3" w:semiHidden="1" w:unhideWhenUsed="1"/>
-    <w:lsdException w:name="List Continue 4" w:semiHidden="1" w:unhideWhenUsed="1"/>
-    <w:lsdException w:name="List Continue 5" w:semiHidden="1" w:unhideWhenUsed="1"/>
-    <w:lsdException w:name="Message Header" w:semiHidden="1" w:unhideWhenUsed="1"/>
-    <w:lsdException w:name="Subtitle" w:uiPriority="11" w:qFormat="1"/>
-    <w:lsdException w:name="Salutation" w:semiHidden="1" w:unhideWhenUsed="1"/>
-    <w:lsdException w:name="Date" w:semiHidden="1" w:unhideWhenUsed="1"/>
-    <w:lsdException w:name="Body Text First Indent" w:semiHidden="1" w:unhideWhenUsed="1"/>
-    <w:lsdException w:name="Body Text First Indent 2" w:semiHidden="1" w:unhideWhenUsed="1"/>
-    <w:lsdException w:name="Note Heading" w:semiHidden="1" w:unhideWhenUsed="1"/>
-    <w:lsdException w:name="Body Text 2" w:semiHidden="1" w:unhideWhenUsed="1"/>
-    <w:lsdException w:name="Body Text 3" w:semiHidden="1" w:unhideWhenUsed="1"/>
-    <w:lsdException w:name="Body Text Indent 2" w:semiHidden="1" w:unhideWhenUsed="1"/>
-    <w:lsdException w:name="Body Text Indent 3" w:semiHidden="1" w:unhideWhenUsed="1"/>
-    <w:lsdException w:name="Block Text" w:semiHidden="1" w:unhideWhenUsed="1"/>
-    <w:lsdException w:name="Hyperlink" w:semiHidden="1" w:unhideWhenUsed="1"/>
-    <w:lsdException w:name="FollowedHyperlink" w:semiHidden="1" w:unhideWhenUsed="1"/>
-    <w:lsdException w:name="Strong" w:uiPriority="22" w:qFormat="1"/>
-    <w:lsdException w:name="Emphasis" w:uiPriority="20" w:qFormat="1"/>
-    <w:lsdException w:name="Document Map" w:semiHidden="1" w:unhideWhenUsed="1"/>
-    <w:lsdException w:name="Plain Text" w:semiHidden="1" w:unhideWhenUsed="1"/>
-    <w:lsdException w:name="E-mail Signature" w:semiHidden="1" w:unhideWhenUsed="1"/>
-    <w:lsdException w:name="HTML Top of Form" w:semiHidden="1" w:unhideWhenUsed="1"/>
-    <w:lsdException w:name="HTML Bottom of Form" w:semiHidden="1" w:unhideWhenUsed="1"/>
-    <w:lsdException w:name="Normal (Web)" w:semiHidden="1" w:unhideWhenUsed="1"/>
-    <w:lsdException w:name="HTML Acronym" w:semiHidden="1" w:unhideWhenUsed="1"/>
-    <w:lsdException w:name="HTML Address" w:semiHidden="1" w:unhideWhenUsed="1"/>
-    <w:lsdException w:name="HTML Cite" w:semiHidden="1" w:unhideWhenUsed="1"/>
-    <w:lsdException w:name="HTML Code" w:semiHidden="1" w:unhideWhenUsed="1"/>
-    <w:lsdException w:name="HTML Definition" w:semiHidden="1" w:unhideWhenUsed="1"/>
-    <w:lsdException w:name="HTML Keyboard" w:semiHidden="1" w:unhideWhenUsed="1"/>
-    <w:lsdException w:name="HTML Preformatted" w:semiHidden="1" w:unhideWhenUsed="1"/>
-    <w:lsdException w:name="HTML Sample" w:semiHidden="1" w:unhideWhenUsed="1"/>
-    <w:lsdException w:name="HTML Typewriter" w:semiHidden="1" w:unhideWhenUsed="1"/>
-    <w:lsdException w:name="HTML Variable" w:semiHidden="1" w:unhideWhenUsed="1"/>
-    <w:lsdException w:name="Normal Table" w:semiHidden="1" w:unhideWhenUsed="1"/>
-    <w:lsdException w:name="annotation subject" w:semiHidden="1" w:unhideWhenUsed="1"/>
-    <w:lsdException w:name="No List" w:semiHidden="1" w:unhideWhenUsed="1"/>
-    <w:lsdException w:name="Outline List 1" w:semiHidden="1" w:unhideWhenUsed="1"/>
-    <w:lsdException w:name="Outline List 2" w:semiHidden="1" w:unhideWhenUsed="1"/>
-    <w:lsdException w:name="Outline List 3" w:semiHidden="1" w:unhideWhenUsed="1"/>
-    <w:lsdException w:name="Table Simple 1" w:semiHidden="1" w:unhideWhenUsed="1"/>
-    <w:lsdException w:name="Table Simple 2" w:semiHidden="1" w:unhideWhenUsed="1"/>
-    <w:lsdException w:name="Table Simple 3" w:semiHidden="1" w:unhideWhenUsed="1"/>
-    <w:lsdException w:name="Table Classic 1" w:semiHidden="1" w:unhideWhenUsed="1"/>
-    <w:lsdException w:name="Table Classic 2" w:semiHidden="1" w:unhideWhenUsed="1"/>
-    <w:lsdException w:name="Table Classic 3" w:semiHidden="1" w:unhideWhenUsed="1"/>
-    <w:lsdException w:name="Table Classic 4" w:semiHidden="1" w:unhideWhenUsed="1"/>
-    <w:lsdException w:name="Table Colorful 1" w:semiHidden="1" w:unhideWhenUsed="1"/>
-    <w:lsdException w:name="Table Colorful 2" w:semiHidden="1" w:unhideWhenUsed="1"/>
-    <w:lsdException w:name="Table Colorful 3" w:semiHidden="1" w:unhideWhenUsed="1"/>
-    <w:lsdException w:name="Table Columns 1" w:semiHidden="1" w:unhideWhenUsed="1"/>
-    <w:lsdException w:name="Table Columns 2" w:semiHidden="1" w:unhideWhenUsed="1"/>
-    <w:lsdException w:name="Table Columns 3" w:semiHidden="1" w:unhideWhenUsed="1"/>
-    <w:lsdException w:name="Table Columns 4" w:semiHidden="1" w:unhideWhenUsed="1"/>
-    <w:lsdException w:name="Table Columns 5" w:semiHidden="1" w:unhideWhenUsed="1"/>
-    <w:lsdException w:name="Table Grid 1" w:semiHidden="1" w:unhideWhenUsed="1"/>
-    <w:lsdException w:name="Table Grid 2" w:semiHidden="1" w:unhideWhenUsed="1"/>
-    <w:lsdException w:name="Table Grid 3" w:semiHidden="1" w:unhideWhenUsed="1"/>
-    <w:lsdException w:name="Table Grid 4" w:semiHidden="1" w:unhideWhenUsed="1"/>
-    <w:lsdException w:name="Table Grid 5" w:semiHidden="1" w:unhideWhenUsed="1"/>
-    <w:lsdException w:name="Table Grid 6" w:semiHidden="1" w:unhideWhenUsed="1"/>
-    <w:lsdException w:name="Table Grid 7" w:semiHidden="1" w:unhideWhenUsed="1"/>
-    <w:lsdException w:name="Table Grid 8" w:semiHidden="1" w:unhideWhenUsed="1"/>
-    <w:lsdException w:name="Table List 1" w:semiHidden="1" w:unhideWhenUsed="1"/>
-    <w:lsdException w:name="Table List 2" w:semiHidden="1" w:unhideWhenUsed="1"/>
-    <w:lsdException w:name="Table List 3" w:semiHidden="1" w:unhideWhenUsed="1"/>
-    <w:lsdException w:name="Table List 4" w:semiHidden="1" w:unhideWhenUsed="1"/>
-    <w:lsdException w:name="Table List 5" w:semiHidden="1" w:unhideWhenUsed="1"/>
-    <w:lsdException w:name="Table List 6" w:semiHidden="1" w:unhideWhenUsed="1"/>
-    <w:lsdException w:name="Table List 7" w:semiHidden="1" w:unhideWhenUsed="1"/>
-    <w:lsdException w:name="Table List 8" w:semiHidden="1" w:unhideWhenUsed="1"/>
-    <w:lsdException w:name="Table 3D effects 1" w:semiHidden="1" w:unhideWhenUsed="1"/>
-    <w:lsdException w:name="Table 3D effects 2" w:semiHidden="1" w:unhideWhenUsed="1"/>
-    <w:lsdException w:name="Table 3D effects 3" w:semiHidden="1" w:unhideWhenUsed="1"/>
-    <w:lsdException w:name="Table Contemporary" w:semiHidden="1" w:unhideWhenUsed="1"/>
-    <w:lsdException w:name="Table Elegant" w:semiHidden="1" w:unhideWhenUsed="1"/>
-    <w:lsdException w:name="Table Professional" w:semiHidden="1" w:unhideWhenUsed="1"/>
-    <w:lsdException w:name="Table Subtle 1" w:semiHidden="1" w:unhideWhenUsed="1"/>
-    <w:lsdException w:name="Table Subtle 2" w:semiHidden="1" w:unhideWhenUsed="1"/>
-    <w:lsdException w:name="Table Web 1" w:semiHidden="1" w:unhideWhenUsed="1"/>
-    <w:lsdException w:name="Table Web 2" w:semiHidden="1" w:unhideWhenUsed="1"/>
-    <w:lsdException w:name="Table Web 3" w:semiHidden="1" w:unhideWhenUsed="1"/>
-    <w:lsdException w:name="Balloon Text" w:semiHidden="1" w:unhideWhenUsed="1"/>
-    <w:lsdException w:name="Table Grid" w:uiPriority="39"/>
-    <w:lsdException w:name="Table Theme" w:semiHidden="1" w:unhideWhenUsed="1"/>
-    <w:lsdException w:name="Placeholder Text" w:semiHidden="1"/>
-    <w:lsdException w:name="No Spacing" w:uiPriority="1" w:qFormat="1"/>
-    <w:lsdException w:name="Light Shading" w:uiPriority="60"/>
-    <w:lsdException w:name="Light List" w:uiPriority="61"/>
-    <w:lsdException w:name="Light Grid" w:uiPriority="62"/>
-    <w:lsdException w:name="Medium Shading 1" w:uiPriority="63"/>
-    <w:lsdException w:name="Medium Shading 2" w:uiPriority="64"/>
-    <w:lsdException w:name="Medium List 1" w:uiPriority="65"/>
-    <w:lsdException w:name="Medium List 2" w:uiPriority="66"/>
-    <w:lsdException w:name="Medium Grid 1" w:uiPriority="67"/>
-    <w:lsdException w:name="Medium Grid 2" w:uiPriority="68"/>
-    <w:lsdException w:name="Medium Grid 3" w:uiPriority="69"/>
-    <w:lsdException w:name="Dark List" w:uiPriority="70"/>
-    <w:lsdException w:name="Colorful Shading" w:uiPriority="71"/>
-    <w:lsdException w:name="Colorful List" w:uiPriority="72"/>
-    <w:lsdException w:name="Colorful Grid" w:uiPriority="73"/>
-    <w:lsdException w:name="Light Shading Accent 1" w:uiPriority="60"/>
-    <w:lsdException w:name="Light List Accent 1" w:uiPriority="61"/>
-    <w:lsdException w:name="Light Grid Accent 1" w:uiPriority="62"/>
-    <w:lsdException w:name="Medium Shading 1 Accent 1" w:uiPriority="63"/>
-    <w:lsdException w:name="Medium Shading 2 Accent 1" w:uiPriority="64"/>
-    <w:lsdException w:name="Medium List 1 Accent 1" w:uiPriority="65"/>
-    <w:lsdException w:name="Revision" w:semiHidden="1"/>
-    <w:lsdException w:name="List Paragraph" w:uiPriority="34" w:qFormat="1"/>
-    <w:lsdException w:name="Quote" w:uiPriority="29" w:qFormat="1"/>
-    <w:lsdException w:name="Intense Quote" w:uiPriority="30" w:qFormat="1"/>
-    <w:lsdException w:name="Medium List 2 Accent 1" w:uiPriority="66"/>
-    <w:lsdException w:name="Medium Grid 1 Accent 1" w:uiPriority="67"/>
-    <w:lsdException w:name="Medium Grid 2 Accent 1" w:uiPriority="68"/>
-    <w:lsdException w:name="Medium Grid 3 Accent 1" w:uiPriority="69"/>
-    <w:lsdException w:name="Dark List Accent 1" w:uiPriority="70"/>
-    <w:lsdException w:name="Colorful Shading Accent 1" w:uiPriority="71"/>
-    <w:lsdException w:name="Colorful List Accent 1" w:uiPriority="72"/>
-    <w:lsdException w:name="Colorful Grid Accent 1" w:uiPriority="73"/>
-    <w:lsdException w:name="Light Shading Accent 2" w:uiPriority="60"/>
-    <w:lsdException w:name="Light List Accent 2" w:uiPriority="61"/>
-    <w:lsdException w:name="Light Grid Accent 2" w:uiPriority="62"/>
-    <w:lsdException w:name="Medium Shading 1 Accent 2" w:uiPriority="63"/>
-    <w:lsdException w:name="Medium Shading 2 Accent 2" w:uiPriority="64"/>
-    <w:lsdException w:name="Medium List 1 Accent 2" w:uiPriority="65"/>
-    <w:lsdException w:name="Medium List 2 Accent 2" w:uiPriority="66"/>
-    <w:lsdException w:name="Medium Grid 1 Accent 2" w:uiPriority="67"/>
-    <w:lsdException w:name="Medium Grid 2 Accent 2" w:uiPriority="68"/>
-    <w:lsdException w:name="Medium Grid 3 Accent 2" w:uiPriority="69"/>
-    <w:lsdException w:name="Dark List Accent 2" w:uiPriority="70"/>
-    <w:lsdException w:name="Colorful Shading Accent 2" w:uiPriority="71"/>
-    <w:lsdException w:name="Colorful List Accent 2" w:uiPriority="72"/>
-    <w:lsdException w:name="Colorful Grid Accent 2" w:uiPriority="73"/>
-    <w:lsdException w:name="Light Shading Accent 3" w:uiPriority="60"/>
-    <w:lsdException w:name="Light List Accent 3" w:uiPriority="61"/>
-    <w:lsdException w:name="Light Grid Accent 3" w:uiPriority="62"/>
-    <w:lsdException w:name="Medium Shading 1 Accent 3" w:uiPriority="63"/>
-    <w:lsdException w:name="Medium Shading 2 Accent 3" w:uiPriority="64"/>
-    <w:lsdException w:name="Medium List 1 Accent 3" w:uiPriority="65"/>
-    <w:lsdException w:name="Medium List 2 Accent 3" w:uiPriority="66"/>
-    <w:lsdException w:name="Medium Grid 1 Accent 3" w:uiPriority="67"/>
-    <w:lsdException w:name="Medium Grid 2 Accent 3" w:uiPriority="68"/>
-    <w:lsdException w:name="Medium Grid 3 Accent 3" w:uiPriority="69"/>
-    <w:lsdException w:name="Dark List Accent 3" w:uiPriority="70"/>
-    <w:lsdException w:name="Colorful Shading Accent 3" w:uiPriority="71"/>
-    <w:lsdException w:name="Colorful List Accent 3" w:uiPriority="72"/>
-    <w:lsdException w:name="Colorful Grid Accent 3" w:uiPriority="73"/>
-    <w:lsdException w:name="Light Shading Accent 4" w:uiPriority="60"/>
-    <w:lsdException w:name="Light List Accent 4" w:uiPriority="61"/>
-    <w:lsdException w:name="Light Grid Accent 4" w:uiPriority="62"/>
-    <w:lsdException w:name="Medium Shading 1 Accent 4" w:uiPriority="63"/>
-    <w:lsdException w:name="Medium Shading 2 Accent 4" w:uiPriority="64"/>
-    <w:lsdException w:name="Medium List 1 Accent 4" w:uiPriority="65"/>
-    <w:lsdException w:name="Medium List 2 Accent 4" w:uiPriority="66"/>
-    <w:lsdException w:name="Medium Grid 1 Accent 4" w:uiPriority="67"/>
-    <w:lsdException w:name="Medium Grid 2 Accent 4" w:uiPriority="68"/>
-    <w:lsdException w:name="Medium Grid 3 Accent 4" w:uiPriority="69"/>
-    <w:lsdException w:name="Dark List Accent 4" w:uiPriority="70"/>
-    <w:lsdException w:name="Colorful Shading Accent 4" w:uiPriority="71"/>
-    <w:lsdException w:name="Colorful List Accent 4" w:uiPriority="72"/>
-    <w:lsdException w:name="Colorful Grid Accent 4" w:uiPriority="73"/>
-    <w:lsdException w:name="Light Shading Accent 5" w:uiPriority="60"/>
-    <w:lsdException w:name="Light List Accent 5" w:uiPriority="61"/>
-    <w:lsdException w:name="Light Grid Accent 5" w:uiPriority="62"/>
-    <w:lsdException w:name="Medium Shading 1 Accent 5" w:uiPriority="63"/>
-    <w:lsdException w:name="Medium Shading 2 Accent 5" w:uiPriority="64"/>
-    <w:lsdException w:name="Medium List 1 Accent 5" w:uiPriority="65"/>
-    <w:lsdException w:name="Medium List 2 Accent 5" w:uiPriority="66"/>
-    <w:lsdException w:name="Medium Grid 1 Accent 5" w:uiPriority="67"/>
-    <w:lsdException w:name="Medium Grid 2 Accent 5" w:uiPriority="68"/>
-    <w:lsdException w:name="Medium Grid 3 Accent 5" w:uiPriority="69"/>
-    <w:lsdException w:name="Dark List Accent 5" w:uiPriority="70"/>
-    <w:lsdException w:name="Colorful Shading Accent 5" w:uiPriority="71"/>
-    <w:lsdException w:name="Colorful List Accent 5" w:uiPriority="72"/>
-    <w:lsdException w:name="Colorful Grid Accent 5" w:uiPriority="73"/>
-    <w:lsdException w:name="Light Shading Accent 6" w:uiPriority="60"/>
-    <w:lsdException w:name="Light List Accent 6" w:uiPriority="61"/>
-    <w:lsdException w:name="Light Grid Accent 6" w:uiPriority="62"/>
-    <w:lsdException w:name="Medium Shading 1 Accent 6" w:uiPriority="63"/>
-    <w:lsdException w:name="Medium Shading 2 Accent 6" w:uiPriority="64"/>
-    <w:lsdException w:name="Medium List 1 Accent 6" w:uiPriority="65"/>
-    <w:lsdException w:name="Medium List 2 Accent 6" w:uiPriority="66"/>
-    <w:lsdException w:name="Medium Grid 1 Accent 6" w:uiPriority="67"/>
-    <w:lsdException w:name="Medium Grid 2 Accent 6" w:uiPriority="68"/>
-    <w:lsdException w:name="Medium Grid 3 Accent 6" w:uiPriority="69"/>
-    <w:lsdException w:name="Dark List Accent 6" w:uiPriority="70"/>
-    <w:lsdException w:name="Colorful Shading Accent 6" w:uiPriority="71"/>
-    <w:lsdException w:name="Colorful List Accent 6" w:uiPriority="72"/>
-    <w:lsdException w:name="Colorful Grid Accent 6" w:uiPriority="73"/>
-    <w:lsdException w:name="Subtle Emphasis" w:uiPriority="19" w:qFormat="1"/>
-    <w:lsdException w:name="Intense Emphasis" w:uiPriority="21" w:qFormat="1"/>
-    <w:lsdException w:name="Subtle Reference" w:uiPriority="31" w:qFormat="1"/>
-    <w:lsdException w:name="Intense Reference" w:uiPriority="32" w:qFormat="1"/>
-    <w:lsdException w:name="Book Title" w:uiPriority="33" w:qFormat="1"/>
-    <w:lsdException w:name="Bibliography" w:semiHidden="1" w:uiPriority="37" w:unhideWhenUsed="1"/>
-    <w:lsdException w:name="TOC Heading" w:semiHidden="1" w:uiPriority="39" w:unhideWhenUsed="1" w:qFormat="1"/>
-    <w:lsdException w:name="Plain Table 1" w:uiPriority="41"/>
-    <w:lsdException w:name="Plain Table 2" w:uiPriority="42"/>
-    <w:lsdException w:name="Plain Table 3" w:uiPriority="43"/>
-    <w:lsdException w:name="Plain Table 4" w:uiPriority="44"/>
-    <w:lsdException w:name="Plain Table 5" w:uiPriority="45"/>
-    <w:lsdException w:name="Grid Table Light" w:uiPriority="40"/>
-    <w:lsdException w:name="Grid Table 1 Light" w:uiPriority="46"/>
-    <w:lsdException w:name="Grid Table 2" w:uiPriority="47"/>
-    <w:lsdException w:name="Grid Table 3" w:uiPriority="48"/>
-    <w:lsdException w:name="Grid Table 4" w:uiPriority="49"/>
-    <w:lsdException w:name="Grid Table 5 Dark" w:uiPriority="50"/>
-    <w:lsdException w:name="Grid Table 6 Colorful" w:uiPriority="51"/>
-    <w:lsdException w:name="Grid Table 7 Colorful" w:uiPriority="52"/>
-    <w:lsdException w:name="Grid Table 1 Light Accent 1" w:uiPriority="46"/>
-    <w:lsdException w:name="Grid Table 2 Accent 1" w:uiPriority="47"/>
-    <w:lsdException w:name="Grid Table 3 Accent 1" w:uiPriority="48"/>
-    <w:lsdException w:name="Grid Table 4 Accent 1" w:uiPriority="49"/>
-    <w:lsdException w:name="Grid Table 5 Dark Accent 1" w:uiPriority="50"/>
-    <w:lsdException w:name="Grid Table 6 Colorful Accent 1" w:uiPriority="51"/>
-    <w:lsdException w:name="Grid Table 7 Colorful Accent 1" w:uiPriority="52"/>
-    <w:lsdException w:name="Grid Table 1 Light Accent 2" w:uiPriority="46"/>
-    <w:lsdException w:name="Grid Table 2 Accent 2" w:uiPriority="47"/>
-    <w:lsdException w:name="Grid Table 3 Accent 2" w:uiPriority="48"/>
-    <w:lsdException w:name="Grid Table 4 Accent 2" w:uiPriority="49"/>
-    <w:lsdException w:name="Grid Table 5 Dark Accent 2" w:uiPriority="50"/>
-    <w:lsdException w:name="Grid Table 6 Colorful Accent 2" w:uiPriority="51"/>
-    <w:lsdException w:name="Grid Table 7 Colorful Accent 2" w:uiPriority="52"/>
-    <w:lsdException w:name="Grid Table 1 Light Accent 3" w:uiPriority="46"/>
-    <w:lsdException w:name="Grid Table 2 Accent 3" w:uiPriority="47"/>
-    <w:lsdException w:name="Grid Table 3 Accent 3" w:uiPriority="48"/>
-    <w:lsdException w:name="Grid Table 4 Accent 3" w:uiPriority="49"/>
-    <w:lsdException w:name="Grid Table 5 Dark Accent 3" w:uiPriority="50"/>
-    <w:lsdException w:name="Grid Table 6 Colorful Accent 3" w:uiPriority="51"/>
-    <w:lsdException w:name="Grid Table 7 Colorful Accent 3" w:uiPriority="52"/>
-    <w:lsdException w:name="Grid Table 1 Light Accent 4" w:uiPriority="46"/>
-    <w:lsdException w:name="Grid Table 2 Accent 4" w:uiPriority="47"/>
-    <w:lsdException w:name="Grid Table 3 Accent 4" w:uiPriority="48"/>
-    <w:lsdException w:name="Grid Table 4 Accent 4" w:uiPriority="49"/>
-    <w:lsdException w:name="Grid Table 5 Dark Accent 4" w:uiPriority="50"/>
-    <w:lsdException w:name="Grid Table 6 Colorful Accent 4" w:uiPriority="51"/>
-    <w:lsdException w:name="Grid Table 7 Colorful Accent 4" w:uiPriority="52"/>
-    <w:lsdException w:name="Grid Table 1 Light Accent 5" w:uiPriority="46"/>
-    <w:lsdException w:name="Grid Table 2 Accent 5" w:uiPriority="47"/>
-    <w:lsdException w:name="Grid Table 3 Accent 5" w:uiPriority="48"/>
-    <w:lsdException w:name="Grid Table 4 Accent 5" w:uiPriority="49"/>
-    <w:lsdException w:name="Grid Table 5 Dark Accent 5" w:uiPriority="50"/>
-    <w:lsdException w:name="Grid Table 6 Colorful Accent 5" w:uiPriority="51"/>
-    <w:lsdException w:name="Grid Table 7 Colorful Accent 5" w:uiPriority="52"/>
-    <w:lsdException w:name="Grid Table 1 Light Accent 6" w:uiPriority="46"/>
-    <w:lsdException w:name="Grid Table 2 Accent 6" w:uiPriority="47"/>
-    <w:lsdException w:name="Grid Table 3 Accent 6" w:uiPriority="48"/>
-    <w:lsdException w:name="Grid Table 4 Accent 6" w:uiPriority="49"/>
-    <w:lsdException w:name="Grid Table 5 Dark Accent 6" w:uiPriority="50"/>
-    <w:lsdException w:name="Grid Table 6 Colorful Accent 6" w:uiPriority="51"/>
-    <w:lsdException w:name="Grid Table 7 Colorful Accent 6" w:uiPriority="52"/>
-    <w:lsdException w:name="List Table 1 Light" w:uiPriority="46"/>
-    <w:lsdException w:name="List Table 2" w:uiPriority="47"/>
-    <w:lsdException w:name="List Table 3" w:uiPriority="48"/>
-    <w:lsdException w:name="List Table 4" w:uiPriority="49"/>
-    <w:lsdException w:name="List Table 5 Dark" w:uiPriority="50"/>
-    <w:lsdException w:name="List Table 6 Colorful" w:uiPriority="51"/>
-    <w:lsdException w:name="List Table 7 Colorful" w:uiPriority="52"/>
-    <w:lsdException w:name="List Table 1 Light Accent 1" w:uiPriority="46"/>
-    <w:lsdException w:name="List Table 2 Accent 1" w:uiPriority="47"/>
-    <w:lsdException w:name="List Table 3 Accent 1" w:uiPriority="48"/>
-    <w:lsdException w:name="List Table 4 Accent 1" w:uiPriority="49"/>
-    <w:lsdException w:name="List Table 5 Dark Accent 1" w:uiPriority="50"/>
-    <w:lsdException w:name="List Table 6 Colorful Accent 1" w:uiPriority="51"/>
-    <w:lsdException w:name="List Table 7 Colorful Accent 1" w:uiPriority="52"/>
-    <w:lsdException w:name="List Table 1 Light Accent 2" w:uiPriority="46"/>
-    <w:lsdException w:name="List Table 2 Accent 2" w:uiPriority="47"/>
-    <w:lsdException w:name="List Table 3 Accent 2" w:uiPriority="48"/>
-    <w:lsdException w:name="List Table 4 Accent 2" w:uiPriority="49"/>
-    <w:lsdException w:name="List Table 5 Dark Accent 2" w:uiPriority="50"/>
-    <w:lsdException w:name="List Table 6 Colorful Accent 2" w:uiPriority="51"/>
-    <w:lsdException w:name="List Table 7 Colorful Accent 2" w:uiPriority="52"/>
-    <w:lsdException w:name="List Table 1 Light Accent 3" w:uiPriority="46"/>
-    <w:lsdException w:name="List Table 2 Accent 3" w:uiPriority="47"/>
-    <w:lsdException w:name="List Table 3 Accent 3" w:uiPriority="48"/>
-    <w:lsdException w:name="List Table 4 Accent 3" w:uiPriority="49"/>
-    <w:lsdException w:name="List Table 5 Dark Accent 3" w:uiPriority="50"/>
-    <w:lsdException w:name="List Table 6 Colorful Accent 3" w:uiPriority="51"/>
-    <w:lsdException w:name="List Table 7 Colorful Accent 3" w:uiPriority="52"/>
-    <w:lsdException w:name="List Table 1 Light Accent 4" w:uiPriority="46"/>
-    <w:lsdException w:name="List Table 2 Accent 4" w:uiPriority="47"/>
-    <w:lsdException w:name="List Table 3 Accent 4" w:uiPriority="48"/>
-    <w:lsdException w:name="List Table 4 Accent 4" w:uiPriority="49"/>
-    <w:lsdException w:name="List Table 5 Dark Accent 4" w:uiPriority="50"/>
-    <w:lsdException w:name="List Table 6 Colorful Accent 4" w:uiPriority="51"/>
-    <w:lsdException w:name="List Table 7 Colorful Accent 4" w:uiPriority="52"/>
-    <w:lsdException w:name="List Table 1 Light Accent 5" w:uiPriority="46"/>
-    <w:lsdException w:name="List Table 2 Accent 5" w:uiPriority="47"/>
-    <w:lsdException w:name="List Table 3 Accent 5" w:uiPriority="48"/>
-    <w:lsdException w:name="List Table 4 Accent 5" w:uiPriority="49"/>
-    <w:lsdException w:name="List Table 5 Dark Accent 5" w:uiPriority="50"/>
-    <w:lsdException w:name="List Table 6 Colorful Accent 5" w:uiPriority="51"/>
-    <w:lsdException w:name="List Table 7 Colorful Accent 5" w:uiPriority="52"/>
-    <w:lsdException w:name="List Table 1 Light Accent 6" w:uiPriority="46"/>
-    <w:lsdException w:name="List Table 2 Accent 6" w:uiPriority="47"/>
-    <w:lsdException w:name="List Table 3 Accent 6" w:uiPriority="48"/>
-    <w:lsdException w:name="List Table 4 Accent 6" w:uiPriority="49"/>
-    <w:lsdException w:name="List Table 5 Dark Accent 6" w:uiPriority="50"/>
-    <w:lsdException w:name="List Table 6 Colorful Accent 6" w:uiPriority="51"/>
-    <w:lsdException w:name="List Table 7 Colorful Accent 6" w:uiPriority="52"/>
-  </w:latentStyles>
-  <w:style w:type="paragraph" w:default="1" w:styleId="Normal">
-    <w:name w:val="Normal"/>
-    <w:qFormat/>
-  </w:style>
-  <w:style w:type="character" w:default="1" w:styleId="Fuentedeprrafopredeter">
-    <w:name w:val="Default Paragraph Font"/>
-    <w:uiPriority w:val="1"/>
-    <w:semiHidden/>
-    <w:unhideWhenUsed/>
-  </w:style>
-  <w:style w:type="table" w:default="1" w:styleId="Tablanormal">
-    <w:name w:val="Normal Table"/>
-    <w:uiPriority w:val="99"/>
-    <w:semiHidden/>
-    <w:unhideWhenUsed/>
-    <w:tblPr>
-      <w:tblInd w:w="0" w:type="dxa"/>
-      <w:tblCellMar>
-        <w:top w:w="0" w:type="dxa"/>
-        <w:left w:w="108" w:type="dxa"/>
-        <w:bottom w:w="0" w:type="dxa"/>
-        <w:right w:w="108" w:type="dxa"/>
-      </w:tblCellMar>
-    </w:tblPr>
-  </w:style>
-  <w:style w:type="numbering" w:default="1" w:styleId="Sinlista">
-    <w:name w:val="No List"/>
-    <w:uiPriority w:val="99"/>
-    <w:semiHidden/>
-    <w:unhideWhenUsed/>
-  </w:style>
-  <w:style w:type="paragraph" w:customStyle="1" w:styleId="442C4E0F2EC14F49B08AE1FBF01451F5">
-    <w:name w:val="442C4E0F2EC14F49B08AE1FBF01451F5"/>
-  </w:style>
-  <w:style w:type="paragraph" w:customStyle="1" w:styleId="C51E6CCC92DD420DAC4D086C5F818D6E">
-    <w:name w:val="C51E6CCC92DD420DAC4D086C5F818D6E"/>
-  </w:style>
-  <w:style w:type="paragraph" w:customStyle="1" w:styleId="A51BB47C370A4091B9CB387830540968">
-    <w:name w:val="A51BB47C370A4091B9CB387830540968"/>
-  </w:style>
-</w:styles>
-</file>
-
-<file path=word/glossary/webSettings.xml><?xml version="1.0" encoding="utf-8"?>
-<w:webSettings xmlns:mc="http://schemas.openxmlformats.org/markup-compatibility/2006" xmlns:r="http://schemas.openxmlformats.org/officeDocument/2006/relationships" xmlns:w="http://schemas.openxmlformats.org/wordprocessingml/2006/main" xmlns:w14="http://schemas.microsoft.com/office/word/2010/wordml" xmlns:w15="http://schemas.microsoft.com/office/word/2012/wordml" mc:Ignorable="w14 w15">
-  <w:optimizeForBrowser/>
-  <w:allowPNG/>
-</w:webSettings>
-</file>
-
 <file path=word/theme/theme1.xml><?xml version="1.0" encoding="utf-8"?>
 <a:theme xmlns:a="http://schemas.openxmlformats.org/drawingml/2006/main" name="Banded">
   <a:themeElements>
@@ -6436,141 +6182,6 @@
 </file>
 
 <file path=customXml/item1.xml><?xml version="1.0" encoding="utf-8"?>
-<p:properties xmlns:p="http://schemas.microsoft.com/office/2006/metadata/properties" xmlns:xsi="http://www.w3.org/2001/XMLSchema-instance" xmlns:pc="http://schemas.microsoft.com/office/infopath/2007/PartnerControls">
-  <documentManagement>
-    <APDescription xmlns="4873beb7-5857-4685-be1f-d57550cc96cc" xsi:nil="true"/>
-    <AssetExpire xmlns="4873beb7-5857-4685-be1f-d57550cc96cc">2029-01-01T08:00:00+00:00</AssetExpire>
-    <CampaignTagsTaxHTField0 xmlns="4873beb7-5857-4685-be1f-d57550cc96cc">
-      <Terms xmlns="http://schemas.microsoft.com/office/infopath/2007/PartnerControls"/>
-    </CampaignTagsTaxHTField0>
-    <IntlLangReviewDate xmlns="4873beb7-5857-4685-be1f-d57550cc96cc" xsi:nil="true"/>
-    <TPFriendlyName xmlns="4873beb7-5857-4685-be1f-d57550cc96cc" xsi:nil="true"/>
-    <IntlLangReview xmlns="4873beb7-5857-4685-be1f-d57550cc96cc">false</IntlLangReview>
-    <LocLastLocAttemptVersionLookup xmlns="4873beb7-5857-4685-be1f-d57550cc96cc">864570</LocLastLocAttemptVersionLookup>
-    <PolicheckWords xmlns="4873beb7-5857-4685-be1f-d57550cc96cc" xsi:nil="true"/>
-    <SubmitterId xmlns="4873beb7-5857-4685-be1f-d57550cc96cc" xsi:nil="true"/>
-    <AcquiredFrom xmlns="4873beb7-5857-4685-be1f-d57550cc96cc">Internal MS</AcquiredFrom>
-    <EditorialStatus xmlns="4873beb7-5857-4685-be1f-d57550cc96cc">Complete</EditorialStatus>
-    <Markets xmlns="4873beb7-5857-4685-be1f-d57550cc96cc"/>
-    <OriginAsset xmlns="4873beb7-5857-4685-be1f-d57550cc96cc" xsi:nil="true"/>
-    <AssetStart xmlns="4873beb7-5857-4685-be1f-d57550cc96cc">2012-11-01T04:53:00+00:00</AssetStart>
-    <FriendlyTitle xmlns="4873beb7-5857-4685-be1f-d57550cc96cc" xsi:nil="true"/>
-    <MarketSpecific xmlns="4873beb7-5857-4685-be1f-d57550cc96cc">false</MarketSpecific>
-    <TPNamespace xmlns="4873beb7-5857-4685-be1f-d57550cc96cc" xsi:nil="true"/>
-    <PublishStatusLookup xmlns="4873beb7-5857-4685-be1f-d57550cc96cc">
-      <Value>1655138</Value>
-    </PublishStatusLookup>
-    <APAuthor xmlns="4873beb7-5857-4685-be1f-d57550cc96cc">
-      <UserInfo>
-        <DisplayName>MIDDLEEAST\v-keerth</DisplayName>
-        <AccountId>2799</AccountId>
-        <AccountType/>
-      </UserInfo>
-    </APAuthor>
-    <TPCommandLine xmlns="4873beb7-5857-4685-be1f-d57550cc96cc" xsi:nil="true"/>
-    <IntlLangReviewer xmlns="4873beb7-5857-4685-be1f-d57550cc96cc" xsi:nil="true"/>
-    <OpenTemplate xmlns="4873beb7-5857-4685-be1f-d57550cc96cc">true</OpenTemplate>
-    <CSXSubmissionDate xmlns="4873beb7-5857-4685-be1f-d57550cc96cc" xsi:nil="true"/>
-    <TaxCatchAll xmlns="4873beb7-5857-4685-be1f-d57550cc96cc"/>
-    <Manager xmlns="4873beb7-5857-4685-be1f-d57550cc96cc" xsi:nil="true"/>
-    <NumericId xmlns="4873beb7-5857-4685-be1f-d57550cc96cc" xsi:nil="true"/>
-    <ParentAssetId xmlns="4873beb7-5857-4685-be1f-d57550cc96cc" xsi:nil="true"/>
-    <OriginalSourceMarket xmlns="4873beb7-5857-4685-be1f-d57550cc96cc" xsi:nil="true"/>
-    <ApprovalStatus xmlns="4873beb7-5857-4685-be1f-d57550cc96cc">InProgress</ApprovalStatus>
-    <TPComponent xmlns="4873beb7-5857-4685-be1f-d57550cc96cc" xsi:nil="true"/>
-    <EditorialTags xmlns="4873beb7-5857-4685-be1f-d57550cc96cc" xsi:nil="true"/>
-    <TPExecutable xmlns="4873beb7-5857-4685-be1f-d57550cc96cc" xsi:nil="true"/>
-    <TPLaunchHelpLink xmlns="4873beb7-5857-4685-be1f-d57550cc96cc" xsi:nil="true"/>
-    <LocComments xmlns="4873beb7-5857-4685-be1f-d57550cc96cc" xsi:nil="true"/>
-    <LocRecommendedHandoff xmlns="4873beb7-5857-4685-be1f-d57550cc96cc" xsi:nil="true"/>
-    <SourceTitle xmlns="4873beb7-5857-4685-be1f-d57550cc96cc" xsi:nil="true"/>
-    <CSXUpdate xmlns="4873beb7-5857-4685-be1f-d57550cc96cc">false</CSXUpdate>
-    <IntlLocPriority xmlns="4873beb7-5857-4685-be1f-d57550cc96cc" xsi:nil="true"/>
-    <UAProjectedTotalWords xmlns="4873beb7-5857-4685-be1f-d57550cc96cc" xsi:nil="true"/>
-    <AssetType xmlns="4873beb7-5857-4685-be1f-d57550cc96cc">TP</AssetType>
-    <MachineTranslated xmlns="4873beb7-5857-4685-be1f-d57550cc96cc">false</MachineTranslated>
-    <OutputCachingOn xmlns="4873beb7-5857-4685-be1f-d57550cc96cc">false</OutputCachingOn>
-    <TemplateStatus xmlns="4873beb7-5857-4685-be1f-d57550cc96cc">Complete</TemplateStatus>
-    <IsSearchable xmlns="4873beb7-5857-4685-be1f-d57550cc96cc">true</IsSearchable>
-    <ContentItem xmlns="4873beb7-5857-4685-be1f-d57550cc96cc" xsi:nil="true"/>
-    <HandoffToMSDN xmlns="4873beb7-5857-4685-be1f-d57550cc96cc" xsi:nil="true"/>
-    <ShowIn xmlns="4873beb7-5857-4685-be1f-d57550cc96cc">Show everywhere</ShowIn>
-    <ThumbnailAssetId xmlns="4873beb7-5857-4685-be1f-d57550cc96cc" xsi:nil="true"/>
-    <UALocComments xmlns="4873beb7-5857-4685-be1f-d57550cc96cc" xsi:nil="true"/>
-    <UALocRecommendation xmlns="4873beb7-5857-4685-be1f-d57550cc96cc">Localize</UALocRecommendation>
-    <LastModifiedDateTime xmlns="4873beb7-5857-4685-be1f-d57550cc96cc" xsi:nil="true"/>
-    <LegacyData xmlns="4873beb7-5857-4685-be1f-d57550cc96cc" xsi:nil="true"/>
-    <LocManualTestRequired xmlns="4873beb7-5857-4685-be1f-d57550cc96cc">false</LocManualTestRequired>
-    <LocMarketGroupTiers2 xmlns="4873beb7-5857-4685-be1f-d57550cc96cc" xsi:nil="true"/>
-    <ClipArtFilename xmlns="4873beb7-5857-4685-be1f-d57550cc96cc" xsi:nil="true"/>
-    <TPApplication xmlns="4873beb7-5857-4685-be1f-d57550cc96cc" xsi:nil="true"/>
-    <CSXHash xmlns="4873beb7-5857-4685-be1f-d57550cc96cc" xsi:nil="true"/>
-    <DirectSourceMarket xmlns="4873beb7-5857-4685-be1f-d57550cc96cc" xsi:nil="true"/>
-    <PrimaryImageGen xmlns="4873beb7-5857-4685-be1f-d57550cc96cc">true</PrimaryImageGen>
-    <PlannedPubDate xmlns="4873beb7-5857-4685-be1f-d57550cc96cc" xsi:nil="true"/>
-    <CSXSubmissionMarket xmlns="4873beb7-5857-4685-be1f-d57550cc96cc" xsi:nil="true"/>
-    <Downloads xmlns="4873beb7-5857-4685-be1f-d57550cc96cc">0</Downloads>
-    <ArtSampleDocs xmlns="4873beb7-5857-4685-be1f-d57550cc96cc" xsi:nil="true"/>
-    <TrustLevel xmlns="4873beb7-5857-4685-be1f-d57550cc96cc">1 Microsoft Managed Content</TrustLevel>
-    <BlockPublish xmlns="4873beb7-5857-4685-be1f-d57550cc96cc">false</BlockPublish>
-    <TPLaunchHelpLinkType xmlns="4873beb7-5857-4685-be1f-d57550cc96cc">Template</TPLaunchHelpLinkType>
-    <LocalizationTagsTaxHTField0 xmlns="4873beb7-5857-4685-be1f-d57550cc96cc">
-      <Terms xmlns="http://schemas.microsoft.com/office/infopath/2007/PartnerControls"/>
-    </LocalizationTagsTaxHTField0>
-    <BusinessGroup xmlns="4873beb7-5857-4685-be1f-d57550cc96cc" xsi:nil="true"/>
-    <Providers xmlns="4873beb7-5857-4685-be1f-d57550cc96cc" xsi:nil="true"/>
-    <TemplateTemplateType xmlns="4873beb7-5857-4685-be1f-d57550cc96cc">Word Document Template</TemplateTemplateType>
-    <TimesCloned xmlns="4873beb7-5857-4685-be1f-d57550cc96cc" xsi:nil="true"/>
-    <TPAppVersion xmlns="4873beb7-5857-4685-be1f-d57550cc96cc" xsi:nil="true"/>
-    <VoteCount xmlns="4873beb7-5857-4685-be1f-d57550cc96cc" xsi:nil="true"/>
-    <AverageRating xmlns="4873beb7-5857-4685-be1f-d57550cc96cc" xsi:nil="true"/>
-    <FeatureTagsTaxHTField0 xmlns="4873beb7-5857-4685-be1f-d57550cc96cc">
-      <Terms xmlns="http://schemas.microsoft.com/office/infopath/2007/PartnerControls"/>
-    </FeatureTagsTaxHTField0>
-    <Provider xmlns="4873beb7-5857-4685-be1f-d57550cc96cc" xsi:nil="true"/>
-    <UACurrentWords xmlns="4873beb7-5857-4685-be1f-d57550cc96cc" xsi:nil="true"/>
-    <AssetId xmlns="4873beb7-5857-4685-be1f-d57550cc96cc">TP103749966</AssetId>
-    <TPClientViewer xmlns="4873beb7-5857-4685-be1f-d57550cc96cc" xsi:nil="true"/>
-    <DSATActionTaken xmlns="4873beb7-5857-4685-be1f-d57550cc96cc" xsi:nil="true"/>
-    <APEditor xmlns="4873beb7-5857-4685-be1f-d57550cc96cc">
-      <UserInfo>
-        <DisplayName/>
-        <AccountId xsi:nil="true"/>
-        <AccountType/>
-      </UserInfo>
-    </APEditor>
-    <TPInstallLocation xmlns="4873beb7-5857-4685-be1f-d57550cc96cc" xsi:nil="true"/>
-    <OOCacheId xmlns="4873beb7-5857-4685-be1f-d57550cc96cc" xsi:nil="true"/>
-    <IsDeleted xmlns="4873beb7-5857-4685-be1f-d57550cc96cc">false</IsDeleted>
-    <PublishTargets xmlns="4873beb7-5857-4685-be1f-d57550cc96cc">OfficeOnlineVNext</PublishTargets>
-    <ApprovalLog xmlns="4873beb7-5857-4685-be1f-d57550cc96cc" xsi:nil="true"/>
-    <BugNumber xmlns="4873beb7-5857-4685-be1f-d57550cc96cc" xsi:nil="true"/>
-    <CrawlForDependencies xmlns="4873beb7-5857-4685-be1f-d57550cc96cc">false</CrawlForDependencies>
-    <InternalTagsTaxHTField0 xmlns="4873beb7-5857-4685-be1f-d57550cc96cc">
-      <Terms xmlns="http://schemas.microsoft.com/office/infopath/2007/PartnerControls"/>
-    </InternalTagsTaxHTField0>
-    <LastHandOff xmlns="4873beb7-5857-4685-be1f-d57550cc96cc" xsi:nil="true"/>
-    <Milestone xmlns="4873beb7-5857-4685-be1f-d57550cc96cc" xsi:nil="true"/>
-    <OriginalRelease xmlns="4873beb7-5857-4685-be1f-d57550cc96cc">15</OriginalRelease>
-    <RecommendationsModifier xmlns="4873beb7-5857-4685-be1f-d57550cc96cc" xsi:nil="true"/>
-    <ScenarioTagsTaxHTField0 xmlns="4873beb7-5857-4685-be1f-d57550cc96cc">
-      <Terms xmlns="http://schemas.microsoft.com/office/infopath/2007/PartnerControls"/>
-    </ScenarioTagsTaxHTField0>
-    <UANotes xmlns="4873beb7-5857-4685-be1f-d57550cc96cc" xsi:nil="true"/>
-  </documentManagement>
-</p:properties>
-</file>
-
-<file path=customXml/item2.xml><?xml version="1.0" encoding="utf-8"?>
-<?mso-contentType ?>
-<FormTemplates xmlns="http://schemas.microsoft.com/sharepoint/v3/contenttype/forms">
-  <Display>DocumentLibraryForm</Display>
-  <Edit>AssetEditForm</Edit>
-  <New>DocumentLibraryForm</New>
-</FormTemplates>
-</file>
-
-<file path=customXml/item3.xml><?xml version="1.0" encoding="utf-8"?>
 <ct:contentTypeSchema xmlns:ct="http://schemas.microsoft.com/office/2006/metadata/contentType" xmlns:ma="http://schemas.microsoft.com/office/2006/metadata/properties/metaAttributes" ct:_="" ma:_="" ma:contentTypeName="TemplateFile" ma:contentTypeID="0x0101006EDDDB5EE6D98C44930B742096920B300400F5B6D36B3EF94B4E9A635CDF2A18F5B8" ma:contentTypeVersion="72" ma:contentTypeDescription="Create a new document." ma:contentTypeScope="" ma:versionID="a23e56308344d904b51738559c3d67c9">
   <xsd:schema xmlns:xsd="http://www.w3.org/2001/XMLSchema" xmlns:xs="http://www.w3.org/2001/XMLSchema" xmlns:p="http://schemas.microsoft.com/office/2006/metadata/properties" xmlns:ns2="4873beb7-5857-4685-be1f-d57550cc96cc" targetNamespace="http://schemas.microsoft.com/office/2006/metadata/properties" ma:root="true" ma:fieldsID="cd0908cc4600e77bf5da051303e00c8d" ns2:_="">
     <xsd:import namespace="4873beb7-5857-4685-be1f-d57550cc96cc"/>
@@ -7610,6 +7221,141 @@
 </ct:contentTypeSchema>
 </file>
 
+<file path=customXml/item2.xml><?xml version="1.0" encoding="utf-8"?>
+<?mso-contentType ?>
+<FormTemplates xmlns="http://schemas.microsoft.com/sharepoint/v3/contenttype/forms">
+  <Display>DocumentLibraryForm</Display>
+  <Edit>AssetEditForm</Edit>
+  <New>DocumentLibraryForm</New>
+</FormTemplates>
+</file>
+
+<file path=customXml/item3.xml><?xml version="1.0" encoding="utf-8"?>
+<p:properties xmlns:p="http://schemas.microsoft.com/office/2006/metadata/properties" xmlns:xsi="http://www.w3.org/2001/XMLSchema-instance" xmlns:pc="http://schemas.microsoft.com/office/infopath/2007/PartnerControls">
+  <documentManagement>
+    <APDescription xmlns="4873beb7-5857-4685-be1f-d57550cc96cc" xsi:nil="true"/>
+    <AssetExpire xmlns="4873beb7-5857-4685-be1f-d57550cc96cc">2029-01-01T08:00:00+00:00</AssetExpire>
+    <CampaignTagsTaxHTField0 xmlns="4873beb7-5857-4685-be1f-d57550cc96cc">
+      <Terms xmlns="http://schemas.microsoft.com/office/infopath/2007/PartnerControls"/>
+    </CampaignTagsTaxHTField0>
+    <IntlLangReviewDate xmlns="4873beb7-5857-4685-be1f-d57550cc96cc" xsi:nil="true"/>
+    <TPFriendlyName xmlns="4873beb7-5857-4685-be1f-d57550cc96cc" xsi:nil="true"/>
+    <IntlLangReview xmlns="4873beb7-5857-4685-be1f-d57550cc96cc">false</IntlLangReview>
+    <LocLastLocAttemptVersionLookup xmlns="4873beb7-5857-4685-be1f-d57550cc96cc">864570</LocLastLocAttemptVersionLookup>
+    <PolicheckWords xmlns="4873beb7-5857-4685-be1f-d57550cc96cc" xsi:nil="true"/>
+    <SubmitterId xmlns="4873beb7-5857-4685-be1f-d57550cc96cc" xsi:nil="true"/>
+    <AcquiredFrom xmlns="4873beb7-5857-4685-be1f-d57550cc96cc">Internal MS</AcquiredFrom>
+    <EditorialStatus xmlns="4873beb7-5857-4685-be1f-d57550cc96cc">Complete</EditorialStatus>
+    <Markets xmlns="4873beb7-5857-4685-be1f-d57550cc96cc"/>
+    <OriginAsset xmlns="4873beb7-5857-4685-be1f-d57550cc96cc" xsi:nil="true"/>
+    <AssetStart xmlns="4873beb7-5857-4685-be1f-d57550cc96cc">2012-11-01T04:53:00+00:00</AssetStart>
+    <FriendlyTitle xmlns="4873beb7-5857-4685-be1f-d57550cc96cc" xsi:nil="true"/>
+    <MarketSpecific xmlns="4873beb7-5857-4685-be1f-d57550cc96cc">false</MarketSpecific>
+    <TPNamespace xmlns="4873beb7-5857-4685-be1f-d57550cc96cc" xsi:nil="true"/>
+    <PublishStatusLookup xmlns="4873beb7-5857-4685-be1f-d57550cc96cc">
+      <Value>1655138</Value>
+    </PublishStatusLookup>
+    <APAuthor xmlns="4873beb7-5857-4685-be1f-d57550cc96cc">
+      <UserInfo>
+        <DisplayName>MIDDLEEAST\v-keerth</DisplayName>
+        <AccountId>2799</AccountId>
+        <AccountType/>
+      </UserInfo>
+    </APAuthor>
+    <TPCommandLine xmlns="4873beb7-5857-4685-be1f-d57550cc96cc" xsi:nil="true"/>
+    <IntlLangReviewer xmlns="4873beb7-5857-4685-be1f-d57550cc96cc" xsi:nil="true"/>
+    <OpenTemplate xmlns="4873beb7-5857-4685-be1f-d57550cc96cc">true</OpenTemplate>
+    <CSXSubmissionDate xmlns="4873beb7-5857-4685-be1f-d57550cc96cc" xsi:nil="true"/>
+    <TaxCatchAll xmlns="4873beb7-5857-4685-be1f-d57550cc96cc"/>
+    <Manager xmlns="4873beb7-5857-4685-be1f-d57550cc96cc" xsi:nil="true"/>
+    <NumericId xmlns="4873beb7-5857-4685-be1f-d57550cc96cc" xsi:nil="true"/>
+    <ParentAssetId xmlns="4873beb7-5857-4685-be1f-d57550cc96cc" xsi:nil="true"/>
+    <OriginalSourceMarket xmlns="4873beb7-5857-4685-be1f-d57550cc96cc" xsi:nil="true"/>
+    <ApprovalStatus xmlns="4873beb7-5857-4685-be1f-d57550cc96cc">InProgress</ApprovalStatus>
+    <TPComponent xmlns="4873beb7-5857-4685-be1f-d57550cc96cc" xsi:nil="true"/>
+    <EditorialTags xmlns="4873beb7-5857-4685-be1f-d57550cc96cc" xsi:nil="true"/>
+    <TPExecutable xmlns="4873beb7-5857-4685-be1f-d57550cc96cc" xsi:nil="true"/>
+    <TPLaunchHelpLink xmlns="4873beb7-5857-4685-be1f-d57550cc96cc" xsi:nil="true"/>
+    <LocComments xmlns="4873beb7-5857-4685-be1f-d57550cc96cc" xsi:nil="true"/>
+    <LocRecommendedHandoff xmlns="4873beb7-5857-4685-be1f-d57550cc96cc" xsi:nil="true"/>
+    <SourceTitle xmlns="4873beb7-5857-4685-be1f-d57550cc96cc" xsi:nil="true"/>
+    <CSXUpdate xmlns="4873beb7-5857-4685-be1f-d57550cc96cc">false</CSXUpdate>
+    <IntlLocPriority xmlns="4873beb7-5857-4685-be1f-d57550cc96cc" xsi:nil="true"/>
+    <UAProjectedTotalWords xmlns="4873beb7-5857-4685-be1f-d57550cc96cc" xsi:nil="true"/>
+    <AssetType xmlns="4873beb7-5857-4685-be1f-d57550cc96cc">TP</AssetType>
+    <MachineTranslated xmlns="4873beb7-5857-4685-be1f-d57550cc96cc">false</MachineTranslated>
+    <OutputCachingOn xmlns="4873beb7-5857-4685-be1f-d57550cc96cc">false</OutputCachingOn>
+    <TemplateStatus xmlns="4873beb7-5857-4685-be1f-d57550cc96cc">Complete</TemplateStatus>
+    <IsSearchable xmlns="4873beb7-5857-4685-be1f-d57550cc96cc">true</IsSearchable>
+    <ContentItem xmlns="4873beb7-5857-4685-be1f-d57550cc96cc" xsi:nil="true"/>
+    <HandoffToMSDN xmlns="4873beb7-5857-4685-be1f-d57550cc96cc" xsi:nil="true"/>
+    <ShowIn xmlns="4873beb7-5857-4685-be1f-d57550cc96cc">Show everywhere</ShowIn>
+    <ThumbnailAssetId xmlns="4873beb7-5857-4685-be1f-d57550cc96cc" xsi:nil="true"/>
+    <UALocComments xmlns="4873beb7-5857-4685-be1f-d57550cc96cc" xsi:nil="true"/>
+    <UALocRecommendation xmlns="4873beb7-5857-4685-be1f-d57550cc96cc">Localize</UALocRecommendation>
+    <LastModifiedDateTime xmlns="4873beb7-5857-4685-be1f-d57550cc96cc" xsi:nil="true"/>
+    <LegacyData xmlns="4873beb7-5857-4685-be1f-d57550cc96cc" xsi:nil="true"/>
+    <LocManualTestRequired xmlns="4873beb7-5857-4685-be1f-d57550cc96cc">false</LocManualTestRequired>
+    <LocMarketGroupTiers2 xmlns="4873beb7-5857-4685-be1f-d57550cc96cc" xsi:nil="true"/>
+    <ClipArtFilename xmlns="4873beb7-5857-4685-be1f-d57550cc96cc" xsi:nil="true"/>
+    <TPApplication xmlns="4873beb7-5857-4685-be1f-d57550cc96cc" xsi:nil="true"/>
+    <CSXHash xmlns="4873beb7-5857-4685-be1f-d57550cc96cc" xsi:nil="true"/>
+    <DirectSourceMarket xmlns="4873beb7-5857-4685-be1f-d57550cc96cc" xsi:nil="true"/>
+    <PrimaryImageGen xmlns="4873beb7-5857-4685-be1f-d57550cc96cc">true</PrimaryImageGen>
+    <PlannedPubDate xmlns="4873beb7-5857-4685-be1f-d57550cc96cc" xsi:nil="true"/>
+    <CSXSubmissionMarket xmlns="4873beb7-5857-4685-be1f-d57550cc96cc" xsi:nil="true"/>
+    <Downloads xmlns="4873beb7-5857-4685-be1f-d57550cc96cc">0</Downloads>
+    <ArtSampleDocs xmlns="4873beb7-5857-4685-be1f-d57550cc96cc" xsi:nil="true"/>
+    <TrustLevel xmlns="4873beb7-5857-4685-be1f-d57550cc96cc">1 Microsoft Managed Content</TrustLevel>
+    <BlockPublish xmlns="4873beb7-5857-4685-be1f-d57550cc96cc">false</BlockPublish>
+    <TPLaunchHelpLinkType xmlns="4873beb7-5857-4685-be1f-d57550cc96cc">Template</TPLaunchHelpLinkType>
+    <LocalizationTagsTaxHTField0 xmlns="4873beb7-5857-4685-be1f-d57550cc96cc">
+      <Terms xmlns="http://schemas.microsoft.com/office/infopath/2007/PartnerControls"/>
+    </LocalizationTagsTaxHTField0>
+    <BusinessGroup xmlns="4873beb7-5857-4685-be1f-d57550cc96cc" xsi:nil="true"/>
+    <Providers xmlns="4873beb7-5857-4685-be1f-d57550cc96cc" xsi:nil="true"/>
+    <TemplateTemplateType xmlns="4873beb7-5857-4685-be1f-d57550cc96cc">Word Document Template</TemplateTemplateType>
+    <TimesCloned xmlns="4873beb7-5857-4685-be1f-d57550cc96cc" xsi:nil="true"/>
+    <TPAppVersion xmlns="4873beb7-5857-4685-be1f-d57550cc96cc" xsi:nil="true"/>
+    <VoteCount xmlns="4873beb7-5857-4685-be1f-d57550cc96cc" xsi:nil="true"/>
+    <AverageRating xmlns="4873beb7-5857-4685-be1f-d57550cc96cc" xsi:nil="true"/>
+    <FeatureTagsTaxHTField0 xmlns="4873beb7-5857-4685-be1f-d57550cc96cc">
+      <Terms xmlns="http://schemas.microsoft.com/office/infopath/2007/PartnerControls"/>
+    </FeatureTagsTaxHTField0>
+    <Provider xmlns="4873beb7-5857-4685-be1f-d57550cc96cc" xsi:nil="true"/>
+    <UACurrentWords xmlns="4873beb7-5857-4685-be1f-d57550cc96cc" xsi:nil="true"/>
+    <AssetId xmlns="4873beb7-5857-4685-be1f-d57550cc96cc">TP103749966</AssetId>
+    <TPClientViewer xmlns="4873beb7-5857-4685-be1f-d57550cc96cc" xsi:nil="true"/>
+    <DSATActionTaken xmlns="4873beb7-5857-4685-be1f-d57550cc96cc" xsi:nil="true"/>
+    <APEditor xmlns="4873beb7-5857-4685-be1f-d57550cc96cc">
+      <UserInfo>
+        <DisplayName/>
+        <AccountId xsi:nil="true"/>
+        <AccountType/>
+      </UserInfo>
+    </APEditor>
+    <TPInstallLocation xmlns="4873beb7-5857-4685-be1f-d57550cc96cc" xsi:nil="true"/>
+    <OOCacheId xmlns="4873beb7-5857-4685-be1f-d57550cc96cc" xsi:nil="true"/>
+    <IsDeleted xmlns="4873beb7-5857-4685-be1f-d57550cc96cc">false</IsDeleted>
+    <PublishTargets xmlns="4873beb7-5857-4685-be1f-d57550cc96cc">OfficeOnlineVNext</PublishTargets>
+    <ApprovalLog xmlns="4873beb7-5857-4685-be1f-d57550cc96cc" xsi:nil="true"/>
+    <BugNumber xmlns="4873beb7-5857-4685-be1f-d57550cc96cc" xsi:nil="true"/>
+    <CrawlForDependencies xmlns="4873beb7-5857-4685-be1f-d57550cc96cc">false</CrawlForDependencies>
+    <InternalTagsTaxHTField0 xmlns="4873beb7-5857-4685-be1f-d57550cc96cc">
+      <Terms xmlns="http://schemas.microsoft.com/office/infopath/2007/PartnerControls"/>
+    </InternalTagsTaxHTField0>
+    <LastHandOff xmlns="4873beb7-5857-4685-be1f-d57550cc96cc" xsi:nil="true"/>
+    <Milestone xmlns="4873beb7-5857-4685-be1f-d57550cc96cc" xsi:nil="true"/>
+    <OriginalRelease xmlns="4873beb7-5857-4685-be1f-d57550cc96cc">15</OriginalRelease>
+    <RecommendationsModifier xmlns="4873beb7-5857-4685-be1f-d57550cc96cc" xsi:nil="true"/>
+    <ScenarioTagsTaxHTField0 xmlns="4873beb7-5857-4685-be1f-d57550cc96cc">
+      <Terms xmlns="http://schemas.microsoft.com/office/infopath/2007/PartnerControls"/>
+    </ScenarioTagsTaxHTField0>
+    <UANotes xmlns="4873beb7-5857-4685-be1f-d57550cc96cc" xsi:nil="true"/>
+  </documentManagement>
+</p:properties>
+</file>
+
 <file path=customXml/item4.xml><?xml version="1.0" encoding="utf-8"?>
 <b:Sources xmlns:b="http://schemas.openxmlformats.org/officeDocument/2006/bibliography" SelectedStyle="\APA.XSL" StyleName="APA">
   <b:Source>
@@ -7664,24 +7410,6 @@
 </file>
 
 <file path=customXml/itemProps1.xml><?xml version="1.0" encoding="utf-8"?>
-<ds:datastoreItem xmlns:ds="http://schemas.openxmlformats.org/officeDocument/2006/customXml" ds:itemID="{83AE4ADC-D632-40A7-A0C1-0481BB069C4F}">
-  <ds:schemaRefs>
-    <ds:schemaRef ds:uri="http://schemas.microsoft.com/office/2006/metadata/properties"/>
-    <ds:schemaRef ds:uri="http://schemas.microsoft.com/office/infopath/2007/PartnerControls"/>
-    <ds:schemaRef ds:uri="4873beb7-5857-4685-be1f-d57550cc96cc"/>
-  </ds:schemaRefs>
-</ds:datastoreItem>
-</file>
-
-<file path=customXml/itemProps2.xml><?xml version="1.0" encoding="utf-8"?>
-<ds:datastoreItem xmlns:ds="http://schemas.openxmlformats.org/officeDocument/2006/customXml" ds:itemID="{FF740C13-C6A2-43D3-86C5-4CBB969C2CB1}">
-  <ds:schemaRefs>
-    <ds:schemaRef ds:uri="http://schemas.microsoft.com/sharepoint/v3/contenttype/forms"/>
-  </ds:schemaRefs>
-</ds:datastoreItem>
-</file>
-
-<file path=customXml/itemProps3.xml><?xml version="1.0" encoding="utf-8"?>
 <ds:datastoreItem xmlns:ds="http://schemas.openxmlformats.org/officeDocument/2006/customXml" ds:itemID="{88FF2527-3592-4DBF-9FD9-FEA06E5BF9A7}">
   <ds:schemaRefs>
     <ds:schemaRef ds:uri="http://schemas.microsoft.com/office/2006/metadata/contentType"/>
@@ -7699,8 +7427,26 @@
 </ds:datastoreItem>
 </file>
 
+<file path=customXml/itemProps2.xml><?xml version="1.0" encoding="utf-8"?>
+<ds:datastoreItem xmlns:ds="http://schemas.openxmlformats.org/officeDocument/2006/customXml" ds:itemID="{FF740C13-C6A2-43D3-86C5-4CBB969C2CB1}">
+  <ds:schemaRefs>
+    <ds:schemaRef ds:uri="http://schemas.microsoft.com/sharepoint/v3/contenttype/forms"/>
+  </ds:schemaRefs>
+</ds:datastoreItem>
+</file>
+
+<file path=customXml/itemProps3.xml><?xml version="1.0" encoding="utf-8"?>
+<ds:datastoreItem xmlns:ds="http://schemas.openxmlformats.org/officeDocument/2006/customXml" ds:itemID="{83AE4ADC-D632-40A7-A0C1-0481BB069C4F}">
+  <ds:schemaRefs>
+    <ds:schemaRef ds:uri="http://schemas.microsoft.com/office/2006/metadata/properties"/>
+    <ds:schemaRef ds:uri="http://schemas.microsoft.com/office/infopath/2007/PartnerControls"/>
+    <ds:schemaRef ds:uri="4873beb7-5857-4685-be1f-d57550cc96cc"/>
+  </ds:schemaRefs>
+</ds:datastoreItem>
+</file>
+
 <file path=customXml/itemProps4.xml><?xml version="1.0" encoding="utf-8"?>
-<ds:datastoreItem xmlns:ds="http://schemas.openxmlformats.org/officeDocument/2006/customXml" ds:itemID="{FEBBEC75-1A92-4260-95CD-E45F489CE78A}">
+<ds:datastoreItem xmlns:ds="http://schemas.openxmlformats.org/officeDocument/2006/customXml" ds:itemID="{5868B48A-E378-4636-8D7C-ED069C1CF4B8}">
   <ds:schemaRefs>
     <ds:schemaRef ds:uri="http://schemas.openxmlformats.org/officeDocument/2006/bibliography"/>
   </ds:schemaRefs>

</xml_diff>

<commit_message>
Variables: En las variables almacenamos datos que se puede reutilizar en todas nuestras hojas de estilos. Así evitamos tener que escribir lo mismo una y otra vez cuando se realiza algún cambio, ya que sólo vamos a modificar el valor de la variable y se aplicará a todos los lugares donde sea usada. Comúnmente almacenamos en variables las guías de estilo de nuestro sitio, como pueden ser los colores y fuentes.
</commit_message>
<xml_diff>
--- a/CursoPreprocesadoresCSS/PreprocesadoresCSS.docx
+++ b/CursoPreprocesadoresCSS/PreprocesadoresCSS.docx
@@ -2449,6 +2449,10 @@
         <w:jc w:val="center"/>
       </w:pPr>
       <w:r>
+        <w:rPr>
+          <w:noProof/>
+          <w:lang w:val="es-MX" w:eastAsia="es-MX"/>
+        </w:rPr>
         <w:drawing>
           <wp:inline distT="0" distB="0" distL="0" distR="0" wp14:anchorId="47E1FADB" wp14:editId="705D0F24">
             <wp:extent cx="4795974" cy="1645943"/>
@@ -2650,7 +2654,9 @@
       <w:r>
         <w:rPr>
           <w:rFonts w:ascii="Arial" w:hAnsi="Arial" w:cs="Arial"/>
-          <w:sz w:val="20"/>
+          <w:noProof/>
+          <w:sz w:val="20"/>
+          <w:lang w:val="es-MX" w:eastAsia="es-MX"/>
         </w:rPr>
         <w:drawing>
           <wp:inline distT="0" distB="0" distL="0" distR="0" wp14:anchorId="2CAD02AA" wp14:editId="0395AD95">
@@ -2688,11 +2694,135 @@
           </wp:inline>
         </w:drawing>
       </w:r>
+    </w:p>
+    <w:p>
+      <w:pPr>
+        <w:jc w:val="center"/>
+        <w:rPr>
+          <w:rFonts w:ascii="Arial" w:hAnsi="Arial" w:cs="Arial"/>
+          <w:sz w:val="20"/>
+        </w:rPr>
+      </w:pPr>
+    </w:p>
+    <w:p>
+      <w:pPr>
+        <w:jc w:val="center"/>
+        <w:rPr>
+          <w:rFonts w:ascii="Arial" w:hAnsi="Arial" w:cs="Arial"/>
+          <w:sz w:val="20"/>
+        </w:rPr>
+      </w:pPr>
+    </w:p>
+    <w:p>
+      <w:pPr>
+        <w:pStyle w:val="Ttulo1"/>
+      </w:pPr>
+      <w:r>
+        <w:t>Variables</w:t>
+      </w:r>
+    </w:p>
+    <w:p>
+      <w:pPr>
+        <w:jc w:val="both"/>
+        <w:rPr>
+          <w:rFonts w:ascii="Arial" w:hAnsi="Arial" w:cs="Arial"/>
+          <w:sz w:val="20"/>
+          <w:lang w:val="es-MX"/>
+        </w:rPr>
+      </w:pPr>
+      <w:r>
+        <w:rPr>
+          <w:rFonts w:ascii="Arial" w:hAnsi="Arial" w:cs="Arial"/>
+          <w:sz w:val="20"/>
+          <w:lang w:val="es-MX"/>
+        </w:rPr>
+        <w:t>En las variables almacenamos datos que se puede reutilizar en todas nuestras hojas de estilos. Así evitamos tener que escribir lo mismo una y otra vez cuando se realiza algún cambio, ya que sólo vamos a modificar el valor de la variable y se aplicará a todos los lugares donde sea usada.</w:t>
+      </w:r>
+    </w:p>
+    <w:p>
+      <w:pPr>
+        <w:jc w:val="both"/>
+        <w:rPr>
+          <w:rFonts w:ascii="Arial" w:hAnsi="Arial" w:cs="Arial"/>
+          <w:sz w:val="20"/>
+          <w:lang w:val="es-MX"/>
+        </w:rPr>
+      </w:pPr>
+      <w:r>
+        <w:rPr>
+          <w:rFonts w:ascii="Arial" w:hAnsi="Arial" w:cs="Arial"/>
+          <w:sz w:val="20"/>
+          <w:lang w:val="es-MX"/>
+        </w:rPr>
+        <w:t>Comúnmente almacenamos en variables las guías de estilo de nuestro sitio, como pueden ser los colores y fuentes.</w:t>
+      </w:r>
+    </w:p>
+    <w:p>
+      <w:pPr>
+        <w:jc w:val="center"/>
+        <w:rPr>
+          <w:rFonts w:ascii="Arial" w:hAnsi="Arial" w:cs="Arial"/>
+          <w:sz w:val="20"/>
+          <w:lang w:val="es-MX"/>
+        </w:rPr>
+      </w:pPr>
+      <w:r>
+        <w:rPr>
+          <w:rFonts w:ascii="Arial" w:hAnsi="Arial" w:cs="Arial"/>
+          <w:sz w:val="20"/>
+          <w:lang w:val="es-MX"/>
+        </w:rPr>
+        <w:drawing>
+          <wp:inline distT="0" distB="0" distL="0" distR="0" wp14:anchorId="401C581B" wp14:editId="291B4768">
+            <wp:extent cx="4854361" cy="1318374"/>
+            <wp:effectExtent l="0" t="0" r="3810" b="0"/>
+            <wp:docPr id="16" name="Imagen 16"/>
+            <wp:cNvGraphicFramePr>
+              <a:graphicFrameLocks xmlns:a="http://schemas.openxmlformats.org/drawingml/2006/main" noChangeAspect="1"/>
+            </wp:cNvGraphicFramePr>
+            <a:graphic xmlns:a="http://schemas.openxmlformats.org/drawingml/2006/main">
+              <a:graphicData uri="http://schemas.openxmlformats.org/drawingml/2006/picture">
+                <pic:pic xmlns:pic="http://schemas.openxmlformats.org/drawingml/2006/picture">
+                  <pic:nvPicPr>
+                    <pic:cNvPr id="1" name=""/>
+                    <pic:cNvPicPr/>
+                  </pic:nvPicPr>
+                  <pic:blipFill>
+                    <a:blip r:embed="rId26"/>
+                    <a:stretch>
+                      <a:fillRect/>
+                    </a:stretch>
+                  </pic:blipFill>
+                  <pic:spPr>
+                    <a:xfrm>
+                      <a:off x="0" y="0"/>
+                      <a:ext cx="4854361" cy="1318374"/>
+                    </a:xfrm>
+                    <a:prstGeom prst="rect">
+                      <a:avLst/>
+                    </a:prstGeom>
+                  </pic:spPr>
+                </pic:pic>
+              </a:graphicData>
+            </a:graphic>
+          </wp:inline>
+        </w:drawing>
+      </w:r>
       <w:bookmarkStart w:id="0" w:name="_GoBack"/>
       <w:bookmarkEnd w:id="0"/>
     </w:p>
+    <w:p>
+      <w:pPr>
+        <w:jc w:val="both"/>
+        <w:rPr>
+          <w:rFonts w:ascii="Arial" w:hAnsi="Arial" w:cs="Arial"/>
+          <w:sz w:val="20"/>
+          <w:lang w:val="es-MX"/>
+        </w:rPr>
+      </w:pPr>
+    </w:p>
     <w:sectPr>
-      <w:footerReference w:type="default" r:id="rId26"/>
+      <w:footerReference w:type="default" r:id="rId27"/>
       <w:pgSz w:w="11907" w:h="16839" w:code="9"/>
       <w:pgMar w:top="1440" w:right="1440" w:bottom="1440" w:left="1440" w:header="720" w:footer="720" w:gutter="0"/>
       <w:cols w:space="720"/>
@@ -2771,7 +2901,7 @@
             <w:noProof/>
             <w:lang w:bidi="es-ES"/>
           </w:rPr>
-          <w:t>5</w:t>
+          <w:t>6</w:t>
         </w:r>
         <w:r>
           <w:rPr>
@@ -5120,7 +5250,6 @@
   <w:style w:type="character" w:default="1" w:styleId="Fuentedeprrafopredeter">
     <w:name w:val="Default Paragraph Font"/>
     <w:uiPriority w:val="1"/>
-    <w:semiHidden/>
     <w:unhideWhenUsed/>
   </w:style>
   <w:style w:type="table" w:default="1" w:styleId="Tablanormal">
@@ -6182,6 +6311,141 @@
 </file>
 
 <file path=customXml/item1.xml><?xml version="1.0" encoding="utf-8"?>
+<p:properties xmlns:p="http://schemas.microsoft.com/office/2006/metadata/properties" xmlns:xsi="http://www.w3.org/2001/XMLSchema-instance" xmlns:pc="http://schemas.microsoft.com/office/infopath/2007/PartnerControls">
+  <documentManagement>
+    <APDescription xmlns="4873beb7-5857-4685-be1f-d57550cc96cc" xsi:nil="true"/>
+    <AssetExpire xmlns="4873beb7-5857-4685-be1f-d57550cc96cc">2029-01-01T08:00:00+00:00</AssetExpire>
+    <CampaignTagsTaxHTField0 xmlns="4873beb7-5857-4685-be1f-d57550cc96cc">
+      <Terms xmlns="http://schemas.microsoft.com/office/infopath/2007/PartnerControls"/>
+    </CampaignTagsTaxHTField0>
+    <IntlLangReviewDate xmlns="4873beb7-5857-4685-be1f-d57550cc96cc" xsi:nil="true"/>
+    <TPFriendlyName xmlns="4873beb7-5857-4685-be1f-d57550cc96cc" xsi:nil="true"/>
+    <IntlLangReview xmlns="4873beb7-5857-4685-be1f-d57550cc96cc">false</IntlLangReview>
+    <LocLastLocAttemptVersionLookup xmlns="4873beb7-5857-4685-be1f-d57550cc96cc">864570</LocLastLocAttemptVersionLookup>
+    <PolicheckWords xmlns="4873beb7-5857-4685-be1f-d57550cc96cc" xsi:nil="true"/>
+    <SubmitterId xmlns="4873beb7-5857-4685-be1f-d57550cc96cc" xsi:nil="true"/>
+    <AcquiredFrom xmlns="4873beb7-5857-4685-be1f-d57550cc96cc">Internal MS</AcquiredFrom>
+    <EditorialStatus xmlns="4873beb7-5857-4685-be1f-d57550cc96cc">Complete</EditorialStatus>
+    <Markets xmlns="4873beb7-5857-4685-be1f-d57550cc96cc"/>
+    <OriginAsset xmlns="4873beb7-5857-4685-be1f-d57550cc96cc" xsi:nil="true"/>
+    <AssetStart xmlns="4873beb7-5857-4685-be1f-d57550cc96cc">2012-11-01T04:53:00+00:00</AssetStart>
+    <FriendlyTitle xmlns="4873beb7-5857-4685-be1f-d57550cc96cc" xsi:nil="true"/>
+    <MarketSpecific xmlns="4873beb7-5857-4685-be1f-d57550cc96cc">false</MarketSpecific>
+    <TPNamespace xmlns="4873beb7-5857-4685-be1f-d57550cc96cc" xsi:nil="true"/>
+    <PublishStatusLookup xmlns="4873beb7-5857-4685-be1f-d57550cc96cc">
+      <Value>1655138</Value>
+    </PublishStatusLookup>
+    <APAuthor xmlns="4873beb7-5857-4685-be1f-d57550cc96cc">
+      <UserInfo>
+        <DisplayName>MIDDLEEAST\v-keerth</DisplayName>
+        <AccountId>2799</AccountId>
+        <AccountType/>
+      </UserInfo>
+    </APAuthor>
+    <TPCommandLine xmlns="4873beb7-5857-4685-be1f-d57550cc96cc" xsi:nil="true"/>
+    <IntlLangReviewer xmlns="4873beb7-5857-4685-be1f-d57550cc96cc" xsi:nil="true"/>
+    <OpenTemplate xmlns="4873beb7-5857-4685-be1f-d57550cc96cc">true</OpenTemplate>
+    <CSXSubmissionDate xmlns="4873beb7-5857-4685-be1f-d57550cc96cc" xsi:nil="true"/>
+    <TaxCatchAll xmlns="4873beb7-5857-4685-be1f-d57550cc96cc"/>
+    <Manager xmlns="4873beb7-5857-4685-be1f-d57550cc96cc" xsi:nil="true"/>
+    <NumericId xmlns="4873beb7-5857-4685-be1f-d57550cc96cc" xsi:nil="true"/>
+    <ParentAssetId xmlns="4873beb7-5857-4685-be1f-d57550cc96cc" xsi:nil="true"/>
+    <OriginalSourceMarket xmlns="4873beb7-5857-4685-be1f-d57550cc96cc" xsi:nil="true"/>
+    <ApprovalStatus xmlns="4873beb7-5857-4685-be1f-d57550cc96cc">InProgress</ApprovalStatus>
+    <TPComponent xmlns="4873beb7-5857-4685-be1f-d57550cc96cc" xsi:nil="true"/>
+    <EditorialTags xmlns="4873beb7-5857-4685-be1f-d57550cc96cc" xsi:nil="true"/>
+    <TPExecutable xmlns="4873beb7-5857-4685-be1f-d57550cc96cc" xsi:nil="true"/>
+    <TPLaunchHelpLink xmlns="4873beb7-5857-4685-be1f-d57550cc96cc" xsi:nil="true"/>
+    <LocComments xmlns="4873beb7-5857-4685-be1f-d57550cc96cc" xsi:nil="true"/>
+    <LocRecommendedHandoff xmlns="4873beb7-5857-4685-be1f-d57550cc96cc" xsi:nil="true"/>
+    <SourceTitle xmlns="4873beb7-5857-4685-be1f-d57550cc96cc" xsi:nil="true"/>
+    <CSXUpdate xmlns="4873beb7-5857-4685-be1f-d57550cc96cc">false</CSXUpdate>
+    <IntlLocPriority xmlns="4873beb7-5857-4685-be1f-d57550cc96cc" xsi:nil="true"/>
+    <UAProjectedTotalWords xmlns="4873beb7-5857-4685-be1f-d57550cc96cc" xsi:nil="true"/>
+    <AssetType xmlns="4873beb7-5857-4685-be1f-d57550cc96cc">TP</AssetType>
+    <MachineTranslated xmlns="4873beb7-5857-4685-be1f-d57550cc96cc">false</MachineTranslated>
+    <OutputCachingOn xmlns="4873beb7-5857-4685-be1f-d57550cc96cc">false</OutputCachingOn>
+    <TemplateStatus xmlns="4873beb7-5857-4685-be1f-d57550cc96cc">Complete</TemplateStatus>
+    <IsSearchable xmlns="4873beb7-5857-4685-be1f-d57550cc96cc">true</IsSearchable>
+    <ContentItem xmlns="4873beb7-5857-4685-be1f-d57550cc96cc" xsi:nil="true"/>
+    <HandoffToMSDN xmlns="4873beb7-5857-4685-be1f-d57550cc96cc" xsi:nil="true"/>
+    <ShowIn xmlns="4873beb7-5857-4685-be1f-d57550cc96cc">Show everywhere</ShowIn>
+    <ThumbnailAssetId xmlns="4873beb7-5857-4685-be1f-d57550cc96cc" xsi:nil="true"/>
+    <UALocComments xmlns="4873beb7-5857-4685-be1f-d57550cc96cc" xsi:nil="true"/>
+    <UALocRecommendation xmlns="4873beb7-5857-4685-be1f-d57550cc96cc">Localize</UALocRecommendation>
+    <LastModifiedDateTime xmlns="4873beb7-5857-4685-be1f-d57550cc96cc" xsi:nil="true"/>
+    <LegacyData xmlns="4873beb7-5857-4685-be1f-d57550cc96cc" xsi:nil="true"/>
+    <LocManualTestRequired xmlns="4873beb7-5857-4685-be1f-d57550cc96cc">false</LocManualTestRequired>
+    <LocMarketGroupTiers2 xmlns="4873beb7-5857-4685-be1f-d57550cc96cc" xsi:nil="true"/>
+    <ClipArtFilename xmlns="4873beb7-5857-4685-be1f-d57550cc96cc" xsi:nil="true"/>
+    <TPApplication xmlns="4873beb7-5857-4685-be1f-d57550cc96cc" xsi:nil="true"/>
+    <CSXHash xmlns="4873beb7-5857-4685-be1f-d57550cc96cc" xsi:nil="true"/>
+    <DirectSourceMarket xmlns="4873beb7-5857-4685-be1f-d57550cc96cc" xsi:nil="true"/>
+    <PrimaryImageGen xmlns="4873beb7-5857-4685-be1f-d57550cc96cc">true</PrimaryImageGen>
+    <PlannedPubDate xmlns="4873beb7-5857-4685-be1f-d57550cc96cc" xsi:nil="true"/>
+    <CSXSubmissionMarket xmlns="4873beb7-5857-4685-be1f-d57550cc96cc" xsi:nil="true"/>
+    <Downloads xmlns="4873beb7-5857-4685-be1f-d57550cc96cc">0</Downloads>
+    <ArtSampleDocs xmlns="4873beb7-5857-4685-be1f-d57550cc96cc" xsi:nil="true"/>
+    <TrustLevel xmlns="4873beb7-5857-4685-be1f-d57550cc96cc">1 Microsoft Managed Content</TrustLevel>
+    <BlockPublish xmlns="4873beb7-5857-4685-be1f-d57550cc96cc">false</BlockPublish>
+    <TPLaunchHelpLinkType xmlns="4873beb7-5857-4685-be1f-d57550cc96cc">Template</TPLaunchHelpLinkType>
+    <LocalizationTagsTaxHTField0 xmlns="4873beb7-5857-4685-be1f-d57550cc96cc">
+      <Terms xmlns="http://schemas.microsoft.com/office/infopath/2007/PartnerControls"/>
+    </LocalizationTagsTaxHTField0>
+    <BusinessGroup xmlns="4873beb7-5857-4685-be1f-d57550cc96cc" xsi:nil="true"/>
+    <Providers xmlns="4873beb7-5857-4685-be1f-d57550cc96cc" xsi:nil="true"/>
+    <TemplateTemplateType xmlns="4873beb7-5857-4685-be1f-d57550cc96cc">Word Document Template</TemplateTemplateType>
+    <TimesCloned xmlns="4873beb7-5857-4685-be1f-d57550cc96cc" xsi:nil="true"/>
+    <TPAppVersion xmlns="4873beb7-5857-4685-be1f-d57550cc96cc" xsi:nil="true"/>
+    <VoteCount xmlns="4873beb7-5857-4685-be1f-d57550cc96cc" xsi:nil="true"/>
+    <AverageRating xmlns="4873beb7-5857-4685-be1f-d57550cc96cc" xsi:nil="true"/>
+    <FeatureTagsTaxHTField0 xmlns="4873beb7-5857-4685-be1f-d57550cc96cc">
+      <Terms xmlns="http://schemas.microsoft.com/office/infopath/2007/PartnerControls"/>
+    </FeatureTagsTaxHTField0>
+    <Provider xmlns="4873beb7-5857-4685-be1f-d57550cc96cc" xsi:nil="true"/>
+    <UACurrentWords xmlns="4873beb7-5857-4685-be1f-d57550cc96cc" xsi:nil="true"/>
+    <AssetId xmlns="4873beb7-5857-4685-be1f-d57550cc96cc">TP103749966</AssetId>
+    <TPClientViewer xmlns="4873beb7-5857-4685-be1f-d57550cc96cc" xsi:nil="true"/>
+    <DSATActionTaken xmlns="4873beb7-5857-4685-be1f-d57550cc96cc" xsi:nil="true"/>
+    <APEditor xmlns="4873beb7-5857-4685-be1f-d57550cc96cc">
+      <UserInfo>
+        <DisplayName/>
+        <AccountId xsi:nil="true"/>
+        <AccountType/>
+      </UserInfo>
+    </APEditor>
+    <TPInstallLocation xmlns="4873beb7-5857-4685-be1f-d57550cc96cc" xsi:nil="true"/>
+    <OOCacheId xmlns="4873beb7-5857-4685-be1f-d57550cc96cc" xsi:nil="true"/>
+    <IsDeleted xmlns="4873beb7-5857-4685-be1f-d57550cc96cc">false</IsDeleted>
+    <PublishTargets xmlns="4873beb7-5857-4685-be1f-d57550cc96cc">OfficeOnlineVNext</PublishTargets>
+    <ApprovalLog xmlns="4873beb7-5857-4685-be1f-d57550cc96cc" xsi:nil="true"/>
+    <BugNumber xmlns="4873beb7-5857-4685-be1f-d57550cc96cc" xsi:nil="true"/>
+    <CrawlForDependencies xmlns="4873beb7-5857-4685-be1f-d57550cc96cc">false</CrawlForDependencies>
+    <InternalTagsTaxHTField0 xmlns="4873beb7-5857-4685-be1f-d57550cc96cc">
+      <Terms xmlns="http://schemas.microsoft.com/office/infopath/2007/PartnerControls"/>
+    </InternalTagsTaxHTField0>
+    <LastHandOff xmlns="4873beb7-5857-4685-be1f-d57550cc96cc" xsi:nil="true"/>
+    <Milestone xmlns="4873beb7-5857-4685-be1f-d57550cc96cc" xsi:nil="true"/>
+    <OriginalRelease xmlns="4873beb7-5857-4685-be1f-d57550cc96cc">15</OriginalRelease>
+    <RecommendationsModifier xmlns="4873beb7-5857-4685-be1f-d57550cc96cc" xsi:nil="true"/>
+    <ScenarioTagsTaxHTField0 xmlns="4873beb7-5857-4685-be1f-d57550cc96cc">
+      <Terms xmlns="http://schemas.microsoft.com/office/infopath/2007/PartnerControls"/>
+    </ScenarioTagsTaxHTField0>
+    <UANotes xmlns="4873beb7-5857-4685-be1f-d57550cc96cc" xsi:nil="true"/>
+  </documentManagement>
+</p:properties>
+</file>
+
+<file path=customXml/item2.xml><?xml version="1.0" encoding="utf-8"?>
+<?mso-contentType ?>
+<FormTemplates xmlns="http://schemas.microsoft.com/sharepoint/v3/contenttype/forms">
+  <Display>DocumentLibraryForm</Display>
+  <Edit>AssetEditForm</Edit>
+  <New>DocumentLibraryForm</New>
+</FormTemplates>
+</file>
+
+<file path=customXml/item3.xml><?xml version="1.0" encoding="utf-8"?>
 <ct:contentTypeSchema xmlns:ct="http://schemas.microsoft.com/office/2006/metadata/contentType" xmlns:ma="http://schemas.microsoft.com/office/2006/metadata/properties/metaAttributes" ct:_="" ma:_="" ma:contentTypeName="TemplateFile" ma:contentTypeID="0x0101006EDDDB5EE6D98C44930B742096920B300400F5B6D36B3EF94B4E9A635CDF2A18F5B8" ma:contentTypeVersion="72" ma:contentTypeDescription="Create a new document." ma:contentTypeScope="" ma:versionID="a23e56308344d904b51738559c3d67c9">
   <xsd:schema xmlns:xsd="http://www.w3.org/2001/XMLSchema" xmlns:xs="http://www.w3.org/2001/XMLSchema" xmlns:p="http://schemas.microsoft.com/office/2006/metadata/properties" xmlns:ns2="4873beb7-5857-4685-be1f-d57550cc96cc" targetNamespace="http://schemas.microsoft.com/office/2006/metadata/properties" ma:root="true" ma:fieldsID="cd0908cc4600e77bf5da051303e00c8d" ns2:_="">
     <xsd:import namespace="4873beb7-5857-4685-be1f-d57550cc96cc"/>
@@ -7221,141 +7485,6 @@
 </ct:contentTypeSchema>
 </file>
 
-<file path=customXml/item2.xml><?xml version="1.0" encoding="utf-8"?>
-<?mso-contentType ?>
-<FormTemplates xmlns="http://schemas.microsoft.com/sharepoint/v3/contenttype/forms">
-  <Display>DocumentLibraryForm</Display>
-  <Edit>AssetEditForm</Edit>
-  <New>DocumentLibraryForm</New>
-</FormTemplates>
-</file>
-
-<file path=customXml/item3.xml><?xml version="1.0" encoding="utf-8"?>
-<p:properties xmlns:p="http://schemas.microsoft.com/office/2006/metadata/properties" xmlns:xsi="http://www.w3.org/2001/XMLSchema-instance" xmlns:pc="http://schemas.microsoft.com/office/infopath/2007/PartnerControls">
-  <documentManagement>
-    <APDescription xmlns="4873beb7-5857-4685-be1f-d57550cc96cc" xsi:nil="true"/>
-    <AssetExpire xmlns="4873beb7-5857-4685-be1f-d57550cc96cc">2029-01-01T08:00:00+00:00</AssetExpire>
-    <CampaignTagsTaxHTField0 xmlns="4873beb7-5857-4685-be1f-d57550cc96cc">
-      <Terms xmlns="http://schemas.microsoft.com/office/infopath/2007/PartnerControls"/>
-    </CampaignTagsTaxHTField0>
-    <IntlLangReviewDate xmlns="4873beb7-5857-4685-be1f-d57550cc96cc" xsi:nil="true"/>
-    <TPFriendlyName xmlns="4873beb7-5857-4685-be1f-d57550cc96cc" xsi:nil="true"/>
-    <IntlLangReview xmlns="4873beb7-5857-4685-be1f-d57550cc96cc">false</IntlLangReview>
-    <LocLastLocAttemptVersionLookup xmlns="4873beb7-5857-4685-be1f-d57550cc96cc">864570</LocLastLocAttemptVersionLookup>
-    <PolicheckWords xmlns="4873beb7-5857-4685-be1f-d57550cc96cc" xsi:nil="true"/>
-    <SubmitterId xmlns="4873beb7-5857-4685-be1f-d57550cc96cc" xsi:nil="true"/>
-    <AcquiredFrom xmlns="4873beb7-5857-4685-be1f-d57550cc96cc">Internal MS</AcquiredFrom>
-    <EditorialStatus xmlns="4873beb7-5857-4685-be1f-d57550cc96cc">Complete</EditorialStatus>
-    <Markets xmlns="4873beb7-5857-4685-be1f-d57550cc96cc"/>
-    <OriginAsset xmlns="4873beb7-5857-4685-be1f-d57550cc96cc" xsi:nil="true"/>
-    <AssetStart xmlns="4873beb7-5857-4685-be1f-d57550cc96cc">2012-11-01T04:53:00+00:00</AssetStart>
-    <FriendlyTitle xmlns="4873beb7-5857-4685-be1f-d57550cc96cc" xsi:nil="true"/>
-    <MarketSpecific xmlns="4873beb7-5857-4685-be1f-d57550cc96cc">false</MarketSpecific>
-    <TPNamespace xmlns="4873beb7-5857-4685-be1f-d57550cc96cc" xsi:nil="true"/>
-    <PublishStatusLookup xmlns="4873beb7-5857-4685-be1f-d57550cc96cc">
-      <Value>1655138</Value>
-    </PublishStatusLookup>
-    <APAuthor xmlns="4873beb7-5857-4685-be1f-d57550cc96cc">
-      <UserInfo>
-        <DisplayName>MIDDLEEAST\v-keerth</DisplayName>
-        <AccountId>2799</AccountId>
-        <AccountType/>
-      </UserInfo>
-    </APAuthor>
-    <TPCommandLine xmlns="4873beb7-5857-4685-be1f-d57550cc96cc" xsi:nil="true"/>
-    <IntlLangReviewer xmlns="4873beb7-5857-4685-be1f-d57550cc96cc" xsi:nil="true"/>
-    <OpenTemplate xmlns="4873beb7-5857-4685-be1f-d57550cc96cc">true</OpenTemplate>
-    <CSXSubmissionDate xmlns="4873beb7-5857-4685-be1f-d57550cc96cc" xsi:nil="true"/>
-    <TaxCatchAll xmlns="4873beb7-5857-4685-be1f-d57550cc96cc"/>
-    <Manager xmlns="4873beb7-5857-4685-be1f-d57550cc96cc" xsi:nil="true"/>
-    <NumericId xmlns="4873beb7-5857-4685-be1f-d57550cc96cc" xsi:nil="true"/>
-    <ParentAssetId xmlns="4873beb7-5857-4685-be1f-d57550cc96cc" xsi:nil="true"/>
-    <OriginalSourceMarket xmlns="4873beb7-5857-4685-be1f-d57550cc96cc" xsi:nil="true"/>
-    <ApprovalStatus xmlns="4873beb7-5857-4685-be1f-d57550cc96cc">InProgress</ApprovalStatus>
-    <TPComponent xmlns="4873beb7-5857-4685-be1f-d57550cc96cc" xsi:nil="true"/>
-    <EditorialTags xmlns="4873beb7-5857-4685-be1f-d57550cc96cc" xsi:nil="true"/>
-    <TPExecutable xmlns="4873beb7-5857-4685-be1f-d57550cc96cc" xsi:nil="true"/>
-    <TPLaunchHelpLink xmlns="4873beb7-5857-4685-be1f-d57550cc96cc" xsi:nil="true"/>
-    <LocComments xmlns="4873beb7-5857-4685-be1f-d57550cc96cc" xsi:nil="true"/>
-    <LocRecommendedHandoff xmlns="4873beb7-5857-4685-be1f-d57550cc96cc" xsi:nil="true"/>
-    <SourceTitle xmlns="4873beb7-5857-4685-be1f-d57550cc96cc" xsi:nil="true"/>
-    <CSXUpdate xmlns="4873beb7-5857-4685-be1f-d57550cc96cc">false</CSXUpdate>
-    <IntlLocPriority xmlns="4873beb7-5857-4685-be1f-d57550cc96cc" xsi:nil="true"/>
-    <UAProjectedTotalWords xmlns="4873beb7-5857-4685-be1f-d57550cc96cc" xsi:nil="true"/>
-    <AssetType xmlns="4873beb7-5857-4685-be1f-d57550cc96cc">TP</AssetType>
-    <MachineTranslated xmlns="4873beb7-5857-4685-be1f-d57550cc96cc">false</MachineTranslated>
-    <OutputCachingOn xmlns="4873beb7-5857-4685-be1f-d57550cc96cc">false</OutputCachingOn>
-    <TemplateStatus xmlns="4873beb7-5857-4685-be1f-d57550cc96cc">Complete</TemplateStatus>
-    <IsSearchable xmlns="4873beb7-5857-4685-be1f-d57550cc96cc">true</IsSearchable>
-    <ContentItem xmlns="4873beb7-5857-4685-be1f-d57550cc96cc" xsi:nil="true"/>
-    <HandoffToMSDN xmlns="4873beb7-5857-4685-be1f-d57550cc96cc" xsi:nil="true"/>
-    <ShowIn xmlns="4873beb7-5857-4685-be1f-d57550cc96cc">Show everywhere</ShowIn>
-    <ThumbnailAssetId xmlns="4873beb7-5857-4685-be1f-d57550cc96cc" xsi:nil="true"/>
-    <UALocComments xmlns="4873beb7-5857-4685-be1f-d57550cc96cc" xsi:nil="true"/>
-    <UALocRecommendation xmlns="4873beb7-5857-4685-be1f-d57550cc96cc">Localize</UALocRecommendation>
-    <LastModifiedDateTime xmlns="4873beb7-5857-4685-be1f-d57550cc96cc" xsi:nil="true"/>
-    <LegacyData xmlns="4873beb7-5857-4685-be1f-d57550cc96cc" xsi:nil="true"/>
-    <LocManualTestRequired xmlns="4873beb7-5857-4685-be1f-d57550cc96cc">false</LocManualTestRequired>
-    <LocMarketGroupTiers2 xmlns="4873beb7-5857-4685-be1f-d57550cc96cc" xsi:nil="true"/>
-    <ClipArtFilename xmlns="4873beb7-5857-4685-be1f-d57550cc96cc" xsi:nil="true"/>
-    <TPApplication xmlns="4873beb7-5857-4685-be1f-d57550cc96cc" xsi:nil="true"/>
-    <CSXHash xmlns="4873beb7-5857-4685-be1f-d57550cc96cc" xsi:nil="true"/>
-    <DirectSourceMarket xmlns="4873beb7-5857-4685-be1f-d57550cc96cc" xsi:nil="true"/>
-    <PrimaryImageGen xmlns="4873beb7-5857-4685-be1f-d57550cc96cc">true</PrimaryImageGen>
-    <PlannedPubDate xmlns="4873beb7-5857-4685-be1f-d57550cc96cc" xsi:nil="true"/>
-    <CSXSubmissionMarket xmlns="4873beb7-5857-4685-be1f-d57550cc96cc" xsi:nil="true"/>
-    <Downloads xmlns="4873beb7-5857-4685-be1f-d57550cc96cc">0</Downloads>
-    <ArtSampleDocs xmlns="4873beb7-5857-4685-be1f-d57550cc96cc" xsi:nil="true"/>
-    <TrustLevel xmlns="4873beb7-5857-4685-be1f-d57550cc96cc">1 Microsoft Managed Content</TrustLevel>
-    <BlockPublish xmlns="4873beb7-5857-4685-be1f-d57550cc96cc">false</BlockPublish>
-    <TPLaunchHelpLinkType xmlns="4873beb7-5857-4685-be1f-d57550cc96cc">Template</TPLaunchHelpLinkType>
-    <LocalizationTagsTaxHTField0 xmlns="4873beb7-5857-4685-be1f-d57550cc96cc">
-      <Terms xmlns="http://schemas.microsoft.com/office/infopath/2007/PartnerControls"/>
-    </LocalizationTagsTaxHTField0>
-    <BusinessGroup xmlns="4873beb7-5857-4685-be1f-d57550cc96cc" xsi:nil="true"/>
-    <Providers xmlns="4873beb7-5857-4685-be1f-d57550cc96cc" xsi:nil="true"/>
-    <TemplateTemplateType xmlns="4873beb7-5857-4685-be1f-d57550cc96cc">Word Document Template</TemplateTemplateType>
-    <TimesCloned xmlns="4873beb7-5857-4685-be1f-d57550cc96cc" xsi:nil="true"/>
-    <TPAppVersion xmlns="4873beb7-5857-4685-be1f-d57550cc96cc" xsi:nil="true"/>
-    <VoteCount xmlns="4873beb7-5857-4685-be1f-d57550cc96cc" xsi:nil="true"/>
-    <AverageRating xmlns="4873beb7-5857-4685-be1f-d57550cc96cc" xsi:nil="true"/>
-    <FeatureTagsTaxHTField0 xmlns="4873beb7-5857-4685-be1f-d57550cc96cc">
-      <Terms xmlns="http://schemas.microsoft.com/office/infopath/2007/PartnerControls"/>
-    </FeatureTagsTaxHTField0>
-    <Provider xmlns="4873beb7-5857-4685-be1f-d57550cc96cc" xsi:nil="true"/>
-    <UACurrentWords xmlns="4873beb7-5857-4685-be1f-d57550cc96cc" xsi:nil="true"/>
-    <AssetId xmlns="4873beb7-5857-4685-be1f-d57550cc96cc">TP103749966</AssetId>
-    <TPClientViewer xmlns="4873beb7-5857-4685-be1f-d57550cc96cc" xsi:nil="true"/>
-    <DSATActionTaken xmlns="4873beb7-5857-4685-be1f-d57550cc96cc" xsi:nil="true"/>
-    <APEditor xmlns="4873beb7-5857-4685-be1f-d57550cc96cc">
-      <UserInfo>
-        <DisplayName/>
-        <AccountId xsi:nil="true"/>
-        <AccountType/>
-      </UserInfo>
-    </APEditor>
-    <TPInstallLocation xmlns="4873beb7-5857-4685-be1f-d57550cc96cc" xsi:nil="true"/>
-    <OOCacheId xmlns="4873beb7-5857-4685-be1f-d57550cc96cc" xsi:nil="true"/>
-    <IsDeleted xmlns="4873beb7-5857-4685-be1f-d57550cc96cc">false</IsDeleted>
-    <PublishTargets xmlns="4873beb7-5857-4685-be1f-d57550cc96cc">OfficeOnlineVNext</PublishTargets>
-    <ApprovalLog xmlns="4873beb7-5857-4685-be1f-d57550cc96cc" xsi:nil="true"/>
-    <BugNumber xmlns="4873beb7-5857-4685-be1f-d57550cc96cc" xsi:nil="true"/>
-    <CrawlForDependencies xmlns="4873beb7-5857-4685-be1f-d57550cc96cc">false</CrawlForDependencies>
-    <InternalTagsTaxHTField0 xmlns="4873beb7-5857-4685-be1f-d57550cc96cc">
-      <Terms xmlns="http://schemas.microsoft.com/office/infopath/2007/PartnerControls"/>
-    </InternalTagsTaxHTField0>
-    <LastHandOff xmlns="4873beb7-5857-4685-be1f-d57550cc96cc" xsi:nil="true"/>
-    <Milestone xmlns="4873beb7-5857-4685-be1f-d57550cc96cc" xsi:nil="true"/>
-    <OriginalRelease xmlns="4873beb7-5857-4685-be1f-d57550cc96cc">15</OriginalRelease>
-    <RecommendationsModifier xmlns="4873beb7-5857-4685-be1f-d57550cc96cc" xsi:nil="true"/>
-    <ScenarioTagsTaxHTField0 xmlns="4873beb7-5857-4685-be1f-d57550cc96cc">
-      <Terms xmlns="http://schemas.microsoft.com/office/infopath/2007/PartnerControls"/>
-    </ScenarioTagsTaxHTField0>
-    <UANotes xmlns="4873beb7-5857-4685-be1f-d57550cc96cc" xsi:nil="true"/>
-  </documentManagement>
-</p:properties>
-</file>
-
 <file path=customXml/item4.xml><?xml version="1.0" encoding="utf-8"?>
 <b:Sources xmlns:b="http://schemas.openxmlformats.org/officeDocument/2006/bibliography" SelectedStyle="\APA.XSL" StyleName="APA">
   <b:Source>
@@ -7410,6 +7539,24 @@
 </file>
 
 <file path=customXml/itemProps1.xml><?xml version="1.0" encoding="utf-8"?>
+<ds:datastoreItem xmlns:ds="http://schemas.openxmlformats.org/officeDocument/2006/customXml" ds:itemID="{83AE4ADC-D632-40A7-A0C1-0481BB069C4F}">
+  <ds:schemaRefs>
+    <ds:schemaRef ds:uri="http://schemas.microsoft.com/office/2006/metadata/properties"/>
+    <ds:schemaRef ds:uri="http://schemas.microsoft.com/office/infopath/2007/PartnerControls"/>
+    <ds:schemaRef ds:uri="4873beb7-5857-4685-be1f-d57550cc96cc"/>
+  </ds:schemaRefs>
+</ds:datastoreItem>
+</file>
+
+<file path=customXml/itemProps2.xml><?xml version="1.0" encoding="utf-8"?>
+<ds:datastoreItem xmlns:ds="http://schemas.openxmlformats.org/officeDocument/2006/customXml" ds:itemID="{FF740C13-C6A2-43D3-86C5-4CBB969C2CB1}">
+  <ds:schemaRefs>
+    <ds:schemaRef ds:uri="http://schemas.microsoft.com/sharepoint/v3/contenttype/forms"/>
+  </ds:schemaRefs>
+</ds:datastoreItem>
+</file>
+
+<file path=customXml/itemProps3.xml><?xml version="1.0" encoding="utf-8"?>
 <ds:datastoreItem xmlns:ds="http://schemas.openxmlformats.org/officeDocument/2006/customXml" ds:itemID="{88FF2527-3592-4DBF-9FD9-FEA06E5BF9A7}">
   <ds:schemaRefs>
     <ds:schemaRef ds:uri="http://schemas.microsoft.com/office/2006/metadata/contentType"/>
@@ -7427,26 +7574,8 @@
 </ds:datastoreItem>
 </file>
 
-<file path=customXml/itemProps2.xml><?xml version="1.0" encoding="utf-8"?>
-<ds:datastoreItem xmlns:ds="http://schemas.openxmlformats.org/officeDocument/2006/customXml" ds:itemID="{FF740C13-C6A2-43D3-86C5-4CBB969C2CB1}">
-  <ds:schemaRefs>
-    <ds:schemaRef ds:uri="http://schemas.microsoft.com/sharepoint/v3/contenttype/forms"/>
-  </ds:schemaRefs>
-</ds:datastoreItem>
-</file>
-
-<file path=customXml/itemProps3.xml><?xml version="1.0" encoding="utf-8"?>
-<ds:datastoreItem xmlns:ds="http://schemas.openxmlformats.org/officeDocument/2006/customXml" ds:itemID="{83AE4ADC-D632-40A7-A0C1-0481BB069C4F}">
-  <ds:schemaRefs>
-    <ds:schemaRef ds:uri="http://schemas.microsoft.com/office/2006/metadata/properties"/>
-    <ds:schemaRef ds:uri="http://schemas.microsoft.com/office/infopath/2007/PartnerControls"/>
-    <ds:schemaRef ds:uri="4873beb7-5857-4685-be1f-d57550cc96cc"/>
-  </ds:schemaRefs>
-</ds:datastoreItem>
-</file>
-
 <file path=customXml/itemProps4.xml><?xml version="1.0" encoding="utf-8"?>
-<ds:datastoreItem xmlns:ds="http://schemas.openxmlformats.org/officeDocument/2006/customXml" ds:itemID="{5868B48A-E378-4636-8D7C-ED069C1CF4B8}">
+<ds:datastoreItem xmlns:ds="http://schemas.openxmlformats.org/officeDocument/2006/customXml" ds:itemID="{E0631F2F-41F9-428F-AB78-0EFD1256069E}">
   <ds:schemaRefs>
     <ds:schemaRef ds:uri="http://schemas.openxmlformats.org/officeDocument/2006/bibliography"/>
   </ds:schemaRefs>

</xml_diff>

<commit_message>
Imports y Extends: Import nos permite escribir código modular separando en diferentes archivos para después importarlos todos en uno solo y tener una base código mucho más ordenada. Extends sirve para insertar los estilos de un selector en otro.
</commit_message>
<xml_diff>
--- a/CursoPreprocesadoresCSS/PreprocesadoresCSS.docx
+++ b/CursoPreprocesadoresCSS/PreprocesadoresCSS.docx
@@ -2512,23 +2512,14 @@
           <w:rFonts w:ascii="Arial" w:hAnsi="Arial" w:cs="Arial"/>
           <w:sz w:val="20"/>
         </w:rPr>
-        <w:t xml:space="preserve"> nos permite usar </w:t>
-      </w:r>
-      <w:proofErr w:type="gramStart"/>
+        <w:t xml:space="preserve"> nos permite usar variables, reglas anidadas</w:t>
+      </w:r>
       <w:r>
         <w:rPr>
           <w:rFonts w:ascii="Arial" w:hAnsi="Arial" w:cs="Arial"/>
           <w:sz w:val="20"/>
         </w:rPr>
-        <w:t>variables ,</w:t>
-      </w:r>
-      <w:proofErr w:type="gramEnd"/>
-      <w:r>
-        <w:rPr>
-          <w:rFonts w:ascii="Arial" w:hAnsi="Arial" w:cs="Arial"/>
-          <w:sz w:val="20"/>
-        </w:rPr>
-        <w:t xml:space="preserve"> reglas anidadas , </w:t>
+        <w:t xml:space="preserve">, </w:t>
       </w:r>
       <w:proofErr w:type="spellStart"/>
       <w:r>
@@ -2769,8 +2760,9 @@
       <w:r>
         <w:rPr>
           <w:rFonts w:ascii="Arial" w:hAnsi="Arial" w:cs="Arial"/>
-          <w:sz w:val="20"/>
-          <w:lang w:val="es-MX"/>
+          <w:noProof/>
+          <w:sz w:val="20"/>
+          <w:lang w:val="es-MX" w:eastAsia="es-MX"/>
         </w:rPr>
         <w:drawing>
           <wp:inline distT="0" distB="0" distL="0" distR="0" wp14:anchorId="401C581B" wp14:editId="291B4768">
@@ -2808,21 +2800,189 @@
           </wp:inline>
         </w:drawing>
       </w:r>
+    </w:p>
+    <w:p>
+      <w:pPr>
+        <w:pStyle w:val="Ttulo1"/>
+      </w:pPr>
+      <w:r>
+        <w:lastRenderedPageBreak/>
+        <w:t>Imports y Extends</w:t>
+      </w:r>
+    </w:p>
+    <w:p/>
+    <w:p>
+      <w:pPr>
+        <w:pStyle w:val="NormalWeb"/>
+        <w:spacing w:before="0" w:beforeAutospacing="0" w:after="0" w:afterAutospacing="0"/>
+        <w:jc w:val="both"/>
+        <w:rPr>
+          <w:rFonts w:ascii="Arial" w:hAnsi="Arial" w:cs="Arial"/>
+          <w:color w:val="273B47"/>
+          <w:sz w:val="20"/>
+        </w:rPr>
+      </w:pPr>
+      <w:proofErr w:type="spellStart"/>
+      <w:r>
+        <w:rPr>
+          <w:rStyle w:val="Textoennegrita"/>
+          <w:rFonts w:ascii="Arial" w:eastAsiaTheme="majorEastAsia" w:hAnsi="Arial" w:cs="Arial"/>
+          <w:color w:val="273B47"/>
+          <w:sz w:val="20"/>
+        </w:rPr>
+        <w:t>Import</w:t>
+      </w:r>
+      <w:proofErr w:type="spellEnd"/>
+      <w:r>
+        <w:rPr>
+          <w:rFonts w:ascii="Arial" w:hAnsi="Arial" w:cs="Arial"/>
+          <w:color w:val="273B47"/>
+          <w:sz w:val="20"/>
+        </w:rPr>
+        <w:t> nos permite escribir código modular separando en diferentes archivos para después importarlos todos en uno solo y tener una base código mucho más ordenada.</w:t>
+      </w:r>
+    </w:p>
+    <w:p>
+      <w:pPr>
+        <w:pStyle w:val="NormalWeb"/>
+        <w:spacing w:before="0" w:beforeAutospacing="0" w:after="0" w:afterAutospacing="0"/>
+        <w:jc w:val="both"/>
+        <w:rPr>
+          <w:rFonts w:ascii="Arial" w:hAnsi="Arial" w:cs="Arial"/>
+          <w:color w:val="273B47"/>
+          <w:sz w:val="20"/>
+        </w:rPr>
+      </w:pPr>
+      <w:proofErr w:type="spellStart"/>
+      <w:r>
+        <w:rPr>
+          <w:rStyle w:val="Textoennegrita"/>
+          <w:rFonts w:ascii="Arial" w:eastAsiaTheme="majorEastAsia" w:hAnsi="Arial" w:cs="Arial"/>
+          <w:color w:val="273B47"/>
+          <w:sz w:val="20"/>
+        </w:rPr>
+        <w:t>Extends</w:t>
+      </w:r>
+      <w:proofErr w:type="spellEnd"/>
+      <w:r>
+        <w:rPr>
+          <w:rFonts w:ascii="Arial" w:hAnsi="Arial" w:cs="Arial"/>
+          <w:color w:val="273B47"/>
+          <w:sz w:val="20"/>
+        </w:rPr>
+        <w:t> sirve para insertar los estilos de un selector en otro.</w:t>
+      </w:r>
+    </w:p>
+    <w:p>
+      <w:pPr>
+        <w:pStyle w:val="NormalWeb"/>
+        <w:spacing w:before="0" w:beforeAutospacing="0" w:after="0" w:afterAutospacing="0"/>
+        <w:jc w:val="both"/>
+        <w:rPr>
+          <w:rFonts w:ascii="Arial" w:hAnsi="Arial" w:cs="Arial"/>
+          <w:color w:val="273B47"/>
+          <w:sz w:val="20"/>
+        </w:rPr>
+      </w:pPr>
+      <w:r>
+        <w:rPr>
+          <w:rFonts w:ascii="Arial" w:hAnsi="Arial" w:cs="Arial"/>
+          <w:color w:val="273B47"/>
+          <w:sz w:val="20"/>
+        </w:rPr>
+        <w:drawing>
+          <wp:inline distT="0" distB="0" distL="0" distR="0" wp14:anchorId="3CAAC397" wp14:editId="4051BE37">
+            <wp:extent cx="5732145" cy="1331595"/>
+            <wp:effectExtent l="0" t="0" r="1905" b="1905"/>
+            <wp:docPr id="18" name="Imagen 18"/>
+            <wp:cNvGraphicFramePr>
+              <a:graphicFrameLocks xmlns:a="http://schemas.openxmlformats.org/drawingml/2006/main" noChangeAspect="1"/>
+            </wp:cNvGraphicFramePr>
+            <a:graphic xmlns:a="http://schemas.openxmlformats.org/drawingml/2006/main">
+              <a:graphicData uri="http://schemas.openxmlformats.org/drawingml/2006/picture">
+                <pic:pic xmlns:pic="http://schemas.openxmlformats.org/drawingml/2006/picture">
+                  <pic:nvPicPr>
+                    <pic:cNvPr id="1" name=""/>
+                    <pic:cNvPicPr/>
+                  </pic:nvPicPr>
+                  <pic:blipFill>
+                    <a:blip r:embed="rId27"/>
+                    <a:stretch>
+                      <a:fillRect/>
+                    </a:stretch>
+                  </pic:blipFill>
+                  <pic:spPr>
+                    <a:xfrm>
+                      <a:off x="0" y="0"/>
+                      <a:ext cx="5732145" cy="1331595"/>
+                    </a:xfrm>
+                    <a:prstGeom prst="rect">
+                      <a:avLst/>
+                    </a:prstGeom>
+                  </pic:spPr>
+                </pic:pic>
+              </a:graphicData>
+            </a:graphic>
+          </wp:inline>
+        </w:drawing>
+      </w:r>
       <w:bookmarkStart w:id="0" w:name="_GoBack"/>
       <w:bookmarkEnd w:id="0"/>
     </w:p>
     <w:p>
       <w:pPr>
-        <w:jc w:val="both"/>
+        <w:jc w:val="center"/>
         <w:rPr>
           <w:rFonts w:ascii="Arial" w:hAnsi="Arial" w:cs="Arial"/>
           <w:sz w:val="20"/>
           <w:lang w:val="es-MX"/>
         </w:rPr>
       </w:pPr>
+      <w:r>
+        <w:rPr>
+          <w:rFonts w:ascii="Arial" w:hAnsi="Arial" w:cs="Arial"/>
+          <w:sz w:val="20"/>
+          <w:lang w:val="es-MX"/>
+        </w:rPr>
+        <w:drawing>
+          <wp:inline distT="0" distB="0" distL="0" distR="0" wp14:anchorId="53E25992" wp14:editId="132FEF68">
+            <wp:extent cx="5732145" cy="1171575"/>
+            <wp:effectExtent l="0" t="0" r="1905" b="9525"/>
+            <wp:docPr id="17" name="Imagen 17"/>
+            <wp:cNvGraphicFramePr>
+              <a:graphicFrameLocks xmlns:a="http://schemas.openxmlformats.org/drawingml/2006/main" noChangeAspect="1"/>
+            </wp:cNvGraphicFramePr>
+            <a:graphic xmlns:a="http://schemas.openxmlformats.org/drawingml/2006/main">
+              <a:graphicData uri="http://schemas.openxmlformats.org/drawingml/2006/picture">
+                <pic:pic xmlns:pic="http://schemas.openxmlformats.org/drawingml/2006/picture">
+                  <pic:nvPicPr>
+                    <pic:cNvPr id="1" name=""/>
+                    <pic:cNvPicPr/>
+                  </pic:nvPicPr>
+                  <pic:blipFill>
+                    <a:blip r:embed="rId28"/>
+                    <a:stretch>
+                      <a:fillRect/>
+                    </a:stretch>
+                  </pic:blipFill>
+                  <pic:spPr>
+                    <a:xfrm>
+                      <a:off x="0" y="0"/>
+                      <a:ext cx="5732145" cy="1171575"/>
+                    </a:xfrm>
+                    <a:prstGeom prst="rect">
+                      <a:avLst/>
+                    </a:prstGeom>
+                  </pic:spPr>
+                </pic:pic>
+              </a:graphicData>
+            </a:graphic>
+          </wp:inline>
+        </w:drawing>
+      </w:r>
     </w:p>
     <w:sectPr>
-      <w:footerReference w:type="default" r:id="rId27"/>
+      <w:footerReference w:type="default" r:id="rId29"/>
       <w:pgSz w:w="11907" w:h="16839" w:code="9"/>
       <w:pgMar w:top="1440" w:right="1440" w:bottom="1440" w:left="1440" w:header="720" w:footer="720" w:gutter="0"/>
       <w:cols w:space="720"/>
@@ -5250,6 +5410,7 @@
   <w:style w:type="character" w:default="1" w:styleId="Fuentedeprrafopredeter">
     <w:name w:val="Default Paragraph Font"/>
     <w:uiPriority w:val="1"/>
+    <w:semiHidden/>
     <w:unhideWhenUsed/>
   </w:style>
   <w:style w:type="table" w:default="1" w:styleId="Tablanormal">
@@ -6311,141 +6472,6 @@
 </file>
 
 <file path=customXml/item1.xml><?xml version="1.0" encoding="utf-8"?>
-<p:properties xmlns:p="http://schemas.microsoft.com/office/2006/metadata/properties" xmlns:xsi="http://www.w3.org/2001/XMLSchema-instance" xmlns:pc="http://schemas.microsoft.com/office/infopath/2007/PartnerControls">
-  <documentManagement>
-    <APDescription xmlns="4873beb7-5857-4685-be1f-d57550cc96cc" xsi:nil="true"/>
-    <AssetExpire xmlns="4873beb7-5857-4685-be1f-d57550cc96cc">2029-01-01T08:00:00+00:00</AssetExpire>
-    <CampaignTagsTaxHTField0 xmlns="4873beb7-5857-4685-be1f-d57550cc96cc">
-      <Terms xmlns="http://schemas.microsoft.com/office/infopath/2007/PartnerControls"/>
-    </CampaignTagsTaxHTField0>
-    <IntlLangReviewDate xmlns="4873beb7-5857-4685-be1f-d57550cc96cc" xsi:nil="true"/>
-    <TPFriendlyName xmlns="4873beb7-5857-4685-be1f-d57550cc96cc" xsi:nil="true"/>
-    <IntlLangReview xmlns="4873beb7-5857-4685-be1f-d57550cc96cc">false</IntlLangReview>
-    <LocLastLocAttemptVersionLookup xmlns="4873beb7-5857-4685-be1f-d57550cc96cc">864570</LocLastLocAttemptVersionLookup>
-    <PolicheckWords xmlns="4873beb7-5857-4685-be1f-d57550cc96cc" xsi:nil="true"/>
-    <SubmitterId xmlns="4873beb7-5857-4685-be1f-d57550cc96cc" xsi:nil="true"/>
-    <AcquiredFrom xmlns="4873beb7-5857-4685-be1f-d57550cc96cc">Internal MS</AcquiredFrom>
-    <EditorialStatus xmlns="4873beb7-5857-4685-be1f-d57550cc96cc">Complete</EditorialStatus>
-    <Markets xmlns="4873beb7-5857-4685-be1f-d57550cc96cc"/>
-    <OriginAsset xmlns="4873beb7-5857-4685-be1f-d57550cc96cc" xsi:nil="true"/>
-    <AssetStart xmlns="4873beb7-5857-4685-be1f-d57550cc96cc">2012-11-01T04:53:00+00:00</AssetStart>
-    <FriendlyTitle xmlns="4873beb7-5857-4685-be1f-d57550cc96cc" xsi:nil="true"/>
-    <MarketSpecific xmlns="4873beb7-5857-4685-be1f-d57550cc96cc">false</MarketSpecific>
-    <TPNamespace xmlns="4873beb7-5857-4685-be1f-d57550cc96cc" xsi:nil="true"/>
-    <PublishStatusLookup xmlns="4873beb7-5857-4685-be1f-d57550cc96cc">
-      <Value>1655138</Value>
-    </PublishStatusLookup>
-    <APAuthor xmlns="4873beb7-5857-4685-be1f-d57550cc96cc">
-      <UserInfo>
-        <DisplayName>MIDDLEEAST\v-keerth</DisplayName>
-        <AccountId>2799</AccountId>
-        <AccountType/>
-      </UserInfo>
-    </APAuthor>
-    <TPCommandLine xmlns="4873beb7-5857-4685-be1f-d57550cc96cc" xsi:nil="true"/>
-    <IntlLangReviewer xmlns="4873beb7-5857-4685-be1f-d57550cc96cc" xsi:nil="true"/>
-    <OpenTemplate xmlns="4873beb7-5857-4685-be1f-d57550cc96cc">true</OpenTemplate>
-    <CSXSubmissionDate xmlns="4873beb7-5857-4685-be1f-d57550cc96cc" xsi:nil="true"/>
-    <TaxCatchAll xmlns="4873beb7-5857-4685-be1f-d57550cc96cc"/>
-    <Manager xmlns="4873beb7-5857-4685-be1f-d57550cc96cc" xsi:nil="true"/>
-    <NumericId xmlns="4873beb7-5857-4685-be1f-d57550cc96cc" xsi:nil="true"/>
-    <ParentAssetId xmlns="4873beb7-5857-4685-be1f-d57550cc96cc" xsi:nil="true"/>
-    <OriginalSourceMarket xmlns="4873beb7-5857-4685-be1f-d57550cc96cc" xsi:nil="true"/>
-    <ApprovalStatus xmlns="4873beb7-5857-4685-be1f-d57550cc96cc">InProgress</ApprovalStatus>
-    <TPComponent xmlns="4873beb7-5857-4685-be1f-d57550cc96cc" xsi:nil="true"/>
-    <EditorialTags xmlns="4873beb7-5857-4685-be1f-d57550cc96cc" xsi:nil="true"/>
-    <TPExecutable xmlns="4873beb7-5857-4685-be1f-d57550cc96cc" xsi:nil="true"/>
-    <TPLaunchHelpLink xmlns="4873beb7-5857-4685-be1f-d57550cc96cc" xsi:nil="true"/>
-    <LocComments xmlns="4873beb7-5857-4685-be1f-d57550cc96cc" xsi:nil="true"/>
-    <LocRecommendedHandoff xmlns="4873beb7-5857-4685-be1f-d57550cc96cc" xsi:nil="true"/>
-    <SourceTitle xmlns="4873beb7-5857-4685-be1f-d57550cc96cc" xsi:nil="true"/>
-    <CSXUpdate xmlns="4873beb7-5857-4685-be1f-d57550cc96cc">false</CSXUpdate>
-    <IntlLocPriority xmlns="4873beb7-5857-4685-be1f-d57550cc96cc" xsi:nil="true"/>
-    <UAProjectedTotalWords xmlns="4873beb7-5857-4685-be1f-d57550cc96cc" xsi:nil="true"/>
-    <AssetType xmlns="4873beb7-5857-4685-be1f-d57550cc96cc">TP</AssetType>
-    <MachineTranslated xmlns="4873beb7-5857-4685-be1f-d57550cc96cc">false</MachineTranslated>
-    <OutputCachingOn xmlns="4873beb7-5857-4685-be1f-d57550cc96cc">false</OutputCachingOn>
-    <TemplateStatus xmlns="4873beb7-5857-4685-be1f-d57550cc96cc">Complete</TemplateStatus>
-    <IsSearchable xmlns="4873beb7-5857-4685-be1f-d57550cc96cc">true</IsSearchable>
-    <ContentItem xmlns="4873beb7-5857-4685-be1f-d57550cc96cc" xsi:nil="true"/>
-    <HandoffToMSDN xmlns="4873beb7-5857-4685-be1f-d57550cc96cc" xsi:nil="true"/>
-    <ShowIn xmlns="4873beb7-5857-4685-be1f-d57550cc96cc">Show everywhere</ShowIn>
-    <ThumbnailAssetId xmlns="4873beb7-5857-4685-be1f-d57550cc96cc" xsi:nil="true"/>
-    <UALocComments xmlns="4873beb7-5857-4685-be1f-d57550cc96cc" xsi:nil="true"/>
-    <UALocRecommendation xmlns="4873beb7-5857-4685-be1f-d57550cc96cc">Localize</UALocRecommendation>
-    <LastModifiedDateTime xmlns="4873beb7-5857-4685-be1f-d57550cc96cc" xsi:nil="true"/>
-    <LegacyData xmlns="4873beb7-5857-4685-be1f-d57550cc96cc" xsi:nil="true"/>
-    <LocManualTestRequired xmlns="4873beb7-5857-4685-be1f-d57550cc96cc">false</LocManualTestRequired>
-    <LocMarketGroupTiers2 xmlns="4873beb7-5857-4685-be1f-d57550cc96cc" xsi:nil="true"/>
-    <ClipArtFilename xmlns="4873beb7-5857-4685-be1f-d57550cc96cc" xsi:nil="true"/>
-    <TPApplication xmlns="4873beb7-5857-4685-be1f-d57550cc96cc" xsi:nil="true"/>
-    <CSXHash xmlns="4873beb7-5857-4685-be1f-d57550cc96cc" xsi:nil="true"/>
-    <DirectSourceMarket xmlns="4873beb7-5857-4685-be1f-d57550cc96cc" xsi:nil="true"/>
-    <PrimaryImageGen xmlns="4873beb7-5857-4685-be1f-d57550cc96cc">true</PrimaryImageGen>
-    <PlannedPubDate xmlns="4873beb7-5857-4685-be1f-d57550cc96cc" xsi:nil="true"/>
-    <CSXSubmissionMarket xmlns="4873beb7-5857-4685-be1f-d57550cc96cc" xsi:nil="true"/>
-    <Downloads xmlns="4873beb7-5857-4685-be1f-d57550cc96cc">0</Downloads>
-    <ArtSampleDocs xmlns="4873beb7-5857-4685-be1f-d57550cc96cc" xsi:nil="true"/>
-    <TrustLevel xmlns="4873beb7-5857-4685-be1f-d57550cc96cc">1 Microsoft Managed Content</TrustLevel>
-    <BlockPublish xmlns="4873beb7-5857-4685-be1f-d57550cc96cc">false</BlockPublish>
-    <TPLaunchHelpLinkType xmlns="4873beb7-5857-4685-be1f-d57550cc96cc">Template</TPLaunchHelpLinkType>
-    <LocalizationTagsTaxHTField0 xmlns="4873beb7-5857-4685-be1f-d57550cc96cc">
-      <Terms xmlns="http://schemas.microsoft.com/office/infopath/2007/PartnerControls"/>
-    </LocalizationTagsTaxHTField0>
-    <BusinessGroup xmlns="4873beb7-5857-4685-be1f-d57550cc96cc" xsi:nil="true"/>
-    <Providers xmlns="4873beb7-5857-4685-be1f-d57550cc96cc" xsi:nil="true"/>
-    <TemplateTemplateType xmlns="4873beb7-5857-4685-be1f-d57550cc96cc">Word Document Template</TemplateTemplateType>
-    <TimesCloned xmlns="4873beb7-5857-4685-be1f-d57550cc96cc" xsi:nil="true"/>
-    <TPAppVersion xmlns="4873beb7-5857-4685-be1f-d57550cc96cc" xsi:nil="true"/>
-    <VoteCount xmlns="4873beb7-5857-4685-be1f-d57550cc96cc" xsi:nil="true"/>
-    <AverageRating xmlns="4873beb7-5857-4685-be1f-d57550cc96cc" xsi:nil="true"/>
-    <FeatureTagsTaxHTField0 xmlns="4873beb7-5857-4685-be1f-d57550cc96cc">
-      <Terms xmlns="http://schemas.microsoft.com/office/infopath/2007/PartnerControls"/>
-    </FeatureTagsTaxHTField0>
-    <Provider xmlns="4873beb7-5857-4685-be1f-d57550cc96cc" xsi:nil="true"/>
-    <UACurrentWords xmlns="4873beb7-5857-4685-be1f-d57550cc96cc" xsi:nil="true"/>
-    <AssetId xmlns="4873beb7-5857-4685-be1f-d57550cc96cc">TP103749966</AssetId>
-    <TPClientViewer xmlns="4873beb7-5857-4685-be1f-d57550cc96cc" xsi:nil="true"/>
-    <DSATActionTaken xmlns="4873beb7-5857-4685-be1f-d57550cc96cc" xsi:nil="true"/>
-    <APEditor xmlns="4873beb7-5857-4685-be1f-d57550cc96cc">
-      <UserInfo>
-        <DisplayName/>
-        <AccountId xsi:nil="true"/>
-        <AccountType/>
-      </UserInfo>
-    </APEditor>
-    <TPInstallLocation xmlns="4873beb7-5857-4685-be1f-d57550cc96cc" xsi:nil="true"/>
-    <OOCacheId xmlns="4873beb7-5857-4685-be1f-d57550cc96cc" xsi:nil="true"/>
-    <IsDeleted xmlns="4873beb7-5857-4685-be1f-d57550cc96cc">false</IsDeleted>
-    <PublishTargets xmlns="4873beb7-5857-4685-be1f-d57550cc96cc">OfficeOnlineVNext</PublishTargets>
-    <ApprovalLog xmlns="4873beb7-5857-4685-be1f-d57550cc96cc" xsi:nil="true"/>
-    <BugNumber xmlns="4873beb7-5857-4685-be1f-d57550cc96cc" xsi:nil="true"/>
-    <CrawlForDependencies xmlns="4873beb7-5857-4685-be1f-d57550cc96cc">false</CrawlForDependencies>
-    <InternalTagsTaxHTField0 xmlns="4873beb7-5857-4685-be1f-d57550cc96cc">
-      <Terms xmlns="http://schemas.microsoft.com/office/infopath/2007/PartnerControls"/>
-    </InternalTagsTaxHTField0>
-    <LastHandOff xmlns="4873beb7-5857-4685-be1f-d57550cc96cc" xsi:nil="true"/>
-    <Milestone xmlns="4873beb7-5857-4685-be1f-d57550cc96cc" xsi:nil="true"/>
-    <OriginalRelease xmlns="4873beb7-5857-4685-be1f-d57550cc96cc">15</OriginalRelease>
-    <RecommendationsModifier xmlns="4873beb7-5857-4685-be1f-d57550cc96cc" xsi:nil="true"/>
-    <ScenarioTagsTaxHTField0 xmlns="4873beb7-5857-4685-be1f-d57550cc96cc">
-      <Terms xmlns="http://schemas.microsoft.com/office/infopath/2007/PartnerControls"/>
-    </ScenarioTagsTaxHTField0>
-    <UANotes xmlns="4873beb7-5857-4685-be1f-d57550cc96cc" xsi:nil="true"/>
-  </documentManagement>
-</p:properties>
-</file>
-
-<file path=customXml/item2.xml><?xml version="1.0" encoding="utf-8"?>
-<?mso-contentType ?>
-<FormTemplates xmlns="http://schemas.microsoft.com/sharepoint/v3/contenttype/forms">
-  <Display>DocumentLibraryForm</Display>
-  <Edit>AssetEditForm</Edit>
-  <New>DocumentLibraryForm</New>
-</FormTemplates>
-</file>
-
-<file path=customXml/item3.xml><?xml version="1.0" encoding="utf-8"?>
 <ct:contentTypeSchema xmlns:ct="http://schemas.microsoft.com/office/2006/metadata/contentType" xmlns:ma="http://schemas.microsoft.com/office/2006/metadata/properties/metaAttributes" ct:_="" ma:_="" ma:contentTypeName="TemplateFile" ma:contentTypeID="0x0101006EDDDB5EE6D98C44930B742096920B300400F5B6D36B3EF94B4E9A635CDF2A18F5B8" ma:contentTypeVersion="72" ma:contentTypeDescription="Create a new document." ma:contentTypeScope="" ma:versionID="a23e56308344d904b51738559c3d67c9">
   <xsd:schema xmlns:xsd="http://www.w3.org/2001/XMLSchema" xmlns:xs="http://www.w3.org/2001/XMLSchema" xmlns:p="http://schemas.microsoft.com/office/2006/metadata/properties" xmlns:ns2="4873beb7-5857-4685-be1f-d57550cc96cc" targetNamespace="http://schemas.microsoft.com/office/2006/metadata/properties" ma:root="true" ma:fieldsID="cd0908cc4600e77bf5da051303e00c8d" ns2:_="">
     <xsd:import namespace="4873beb7-5857-4685-be1f-d57550cc96cc"/>
@@ -7485,6 +7511,141 @@
 </ct:contentTypeSchema>
 </file>
 
+<file path=customXml/item2.xml><?xml version="1.0" encoding="utf-8"?>
+<?mso-contentType ?>
+<FormTemplates xmlns="http://schemas.microsoft.com/sharepoint/v3/contenttype/forms">
+  <Display>DocumentLibraryForm</Display>
+  <Edit>AssetEditForm</Edit>
+  <New>DocumentLibraryForm</New>
+</FormTemplates>
+</file>
+
+<file path=customXml/item3.xml><?xml version="1.0" encoding="utf-8"?>
+<p:properties xmlns:p="http://schemas.microsoft.com/office/2006/metadata/properties" xmlns:xsi="http://www.w3.org/2001/XMLSchema-instance" xmlns:pc="http://schemas.microsoft.com/office/infopath/2007/PartnerControls">
+  <documentManagement>
+    <APDescription xmlns="4873beb7-5857-4685-be1f-d57550cc96cc" xsi:nil="true"/>
+    <AssetExpire xmlns="4873beb7-5857-4685-be1f-d57550cc96cc">2029-01-01T08:00:00+00:00</AssetExpire>
+    <CampaignTagsTaxHTField0 xmlns="4873beb7-5857-4685-be1f-d57550cc96cc">
+      <Terms xmlns="http://schemas.microsoft.com/office/infopath/2007/PartnerControls"/>
+    </CampaignTagsTaxHTField0>
+    <IntlLangReviewDate xmlns="4873beb7-5857-4685-be1f-d57550cc96cc" xsi:nil="true"/>
+    <TPFriendlyName xmlns="4873beb7-5857-4685-be1f-d57550cc96cc" xsi:nil="true"/>
+    <IntlLangReview xmlns="4873beb7-5857-4685-be1f-d57550cc96cc">false</IntlLangReview>
+    <LocLastLocAttemptVersionLookup xmlns="4873beb7-5857-4685-be1f-d57550cc96cc">864570</LocLastLocAttemptVersionLookup>
+    <PolicheckWords xmlns="4873beb7-5857-4685-be1f-d57550cc96cc" xsi:nil="true"/>
+    <SubmitterId xmlns="4873beb7-5857-4685-be1f-d57550cc96cc" xsi:nil="true"/>
+    <AcquiredFrom xmlns="4873beb7-5857-4685-be1f-d57550cc96cc">Internal MS</AcquiredFrom>
+    <EditorialStatus xmlns="4873beb7-5857-4685-be1f-d57550cc96cc">Complete</EditorialStatus>
+    <Markets xmlns="4873beb7-5857-4685-be1f-d57550cc96cc"/>
+    <OriginAsset xmlns="4873beb7-5857-4685-be1f-d57550cc96cc" xsi:nil="true"/>
+    <AssetStart xmlns="4873beb7-5857-4685-be1f-d57550cc96cc">2012-11-01T04:53:00+00:00</AssetStart>
+    <FriendlyTitle xmlns="4873beb7-5857-4685-be1f-d57550cc96cc" xsi:nil="true"/>
+    <MarketSpecific xmlns="4873beb7-5857-4685-be1f-d57550cc96cc">false</MarketSpecific>
+    <TPNamespace xmlns="4873beb7-5857-4685-be1f-d57550cc96cc" xsi:nil="true"/>
+    <PublishStatusLookup xmlns="4873beb7-5857-4685-be1f-d57550cc96cc">
+      <Value>1655138</Value>
+    </PublishStatusLookup>
+    <APAuthor xmlns="4873beb7-5857-4685-be1f-d57550cc96cc">
+      <UserInfo>
+        <DisplayName>MIDDLEEAST\v-keerth</DisplayName>
+        <AccountId>2799</AccountId>
+        <AccountType/>
+      </UserInfo>
+    </APAuthor>
+    <TPCommandLine xmlns="4873beb7-5857-4685-be1f-d57550cc96cc" xsi:nil="true"/>
+    <IntlLangReviewer xmlns="4873beb7-5857-4685-be1f-d57550cc96cc" xsi:nil="true"/>
+    <OpenTemplate xmlns="4873beb7-5857-4685-be1f-d57550cc96cc">true</OpenTemplate>
+    <CSXSubmissionDate xmlns="4873beb7-5857-4685-be1f-d57550cc96cc" xsi:nil="true"/>
+    <TaxCatchAll xmlns="4873beb7-5857-4685-be1f-d57550cc96cc"/>
+    <Manager xmlns="4873beb7-5857-4685-be1f-d57550cc96cc" xsi:nil="true"/>
+    <NumericId xmlns="4873beb7-5857-4685-be1f-d57550cc96cc" xsi:nil="true"/>
+    <ParentAssetId xmlns="4873beb7-5857-4685-be1f-d57550cc96cc" xsi:nil="true"/>
+    <OriginalSourceMarket xmlns="4873beb7-5857-4685-be1f-d57550cc96cc" xsi:nil="true"/>
+    <ApprovalStatus xmlns="4873beb7-5857-4685-be1f-d57550cc96cc">InProgress</ApprovalStatus>
+    <TPComponent xmlns="4873beb7-5857-4685-be1f-d57550cc96cc" xsi:nil="true"/>
+    <EditorialTags xmlns="4873beb7-5857-4685-be1f-d57550cc96cc" xsi:nil="true"/>
+    <TPExecutable xmlns="4873beb7-5857-4685-be1f-d57550cc96cc" xsi:nil="true"/>
+    <TPLaunchHelpLink xmlns="4873beb7-5857-4685-be1f-d57550cc96cc" xsi:nil="true"/>
+    <LocComments xmlns="4873beb7-5857-4685-be1f-d57550cc96cc" xsi:nil="true"/>
+    <LocRecommendedHandoff xmlns="4873beb7-5857-4685-be1f-d57550cc96cc" xsi:nil="true"/>
+    <SourceTitle xmlns="4873beb7-5857-4685-be1f-d57550cc96cc" xsi:nil="true"/>
+    <CSXUpdate xmlns="4873beb7-5857-4685-be1f-d57550cc96cc">false</CSXUpdate>
+    <IntlLocPriority xmlns="4873beb7-5857-4685-be1f-d57550cc96cc" xsi:nil="true"/>
+    <UAProjectedTotalWords xmlns="4873beb7-5857-4685-be1f-d57550cc96cc" xsi:nil="true"/>
+    <AssetType xmlns="4873beb7-5857-4685-be1f-d57550cc96cc">TP</AssetType>
+    <MachineTranslated xmlns="4873beb7-5857-4685-be1f-d57550cc96cc">false</MachineTranslated>
+    <OutputCachingOn xmlns="4873beb7-5857-4685-be1f-d57550cc96cc">false</OutputCachingOn>
+    <TemplateStatus xmlns="4873beb7-5857-4685-be1f-d57550cc96cc">Complete</TemplateStatus>
+    <IsSearchable xmlns="4873beb7-5857-4685-be1f-d57550cc96cc">true</IsSearchable>
+    <ContentItem xmlns="4873beb7-5857-4685-be1f-d57550cc96cc" xsi:nil="true"/>
+    <HandoffToMSDN xmlns="4873beb7-5857-4685-be1f-d57550cc96cc" xsi:nil="true"/>
+    <ShowIn xmlns="4873beb7-5857-4685-be1f-d57550cc96cc">Show everywhere</ShowIn>
+    <ThumbnailAssetId xmlns="4873beb7-5857-4685-be1f-d57550cc96cc" xsi:nil="true"/>
+    <UALocComments xmlns="4873beb7-5857-4685-be1f-d57550cc96cc" xsi:nil="true"/>
+    <UALocRecommendation xmlns="4873beb7-5857-4685-be1f-d57550cc96cc">Localize</UALocRecommendation>
+    <LastModifiedDateTime xmlns="4873beb7-5857-4685-be1f-d57550cc96cc" xsi:nil="true"/>
+    <LegacyData xmlns="4873beb7-5857-4685-be1f-d57550cc96cc" xsi:nil="true"/>
+    <LocManualTestRequired xmlns="4873beb7-5857-4685-be1f-d57550cc96cc">false</LocManualTestRequired>
+    <LocMarketGroupTiers2 xmlns="4873beb7-5857-4685-be1f-d57550cc96cc" xsi:nil="true"/>
+    <ClipArtFilename xmlns="4873beb7-5857-4685-be1f-d57550cc96cc" xsi:nil="true"/>
+    <TPApplication xmlns="4873beb7-5857-4685-be1f-d57550cc96cc" xsi:nil="true"/>
+    <CSXHash xmlns="4873beb7-5857-4685-be1f-d57550cc96cc" xsi:nil="true"/>
+    <DirectSourceMarket xmlns="4873beb7-5857-4685-be1f-d57550cc96cc" xsi:nil="true"/>
+    <PrimaryImageGen xmlns="4873beb7-5857-4685-be1f-d57550cc96cc">true</PrimaryImageGen>
+    <PlannedPubDate xmlns="4873beb7-5857-4685-be1f-d57550cc96cc" xsi:nil="true"/>
+    <CSXSubmissionMarket xmlns="4873beb7-5857-4685-be1f-d57550cc96cc" xsi:nil="true"/>
+    <Downloads xmlns="4873beb7-5857-4685-be1f-d57550cc96cc">0</Downloads>
+    <ArtSampleDocs xmlns="4873beb7-5857-4685-be1f-d57550cc96cc" xsi:nil="true"/>
+    <TrustLevel xmlns="4873beb7-5857-4685-be1f-d57550cc96cc">1 Microsoft Managed Content</TrustLevel>
+    <BlockPublish xmlns="4873beb7-5857-4685-be1f-d57550cc96cc">false</BlockPublish>
+    <TPLaunchHelpLinkType xmlns="4873beb7-5857-4685-be1f-d57550cc96cc">Template</TPLaunchHelpLinkType>
+    <LocalizationTagsTaxHTField0 xmlns="4873beb7-5857-4685-be1f-d57550cc96cc">
+      <Terms xmlns="http://schemas.microsoft.com/office/infopath/2007/PartnerControls"/>
+    </LocalizationTagsTaxHTField0>
+    <BusinessGroup xmlns="4873beb7-5857-4685-be1f-d57550cc96cc" xsi:nil="true"/>
+    <Providers xmlns="4873beb7-5857-4685-be1f-d57550cc96cc" xsi:nil="true"/>
+    <TemplateTemplateType xmlns="4873beb7-5857-4685-be1f-d57550cc96cc">Word Document Template</TemplateTemplateType>
+    <TimesCloned xmlns="4873beb7-5857-4685-be1f-d57550cc96cc" xsi:nil="true"/>
+    <TPAppVersion xmlns="4873beb7-5857-4685-be1f-d57550cc96cc" xsi:nil="true"/>
+    <VoteCount xmlns="4873beb7-5857-4685-be1f-d57550cc96cc" xsi:nil="true"/>
+    <AverageRating xmlns="4873beb7-5857-4685-be1f-d57550cc96cc" xsi:nil="true"/>
+    <FeatureTagsTaxHTField0 xmlns="4873beb7-5857-4685-be1f-d57550cc96cc">
+      <Terms xmlns="http://schemas.microsoft.com/office/infopath/2007/PartnerControls"/>
+    </FeatureTagsTaxHTField0>
+    <Provider xmlns="4873beb7-5857-4685-be1f-d57550cc96cc" xsi:nil="true"/>
+    <UACurrentWords xmlns="4873beb7-5857-4685-be1f-d57550cc96cc" xsi:nil="true"/>
+    <AssetId xmlns="4873beb7-5857-4685-be1f-d57550cc96cc">TP103749966</AssetId>
+    <TPClientViewer xmlns="4873beb7-5857-4685-be1f-d57550cc96cc" xsi:nil="true"/>
+    <DSATActionTaken xmlns="4873beb7-5857-4685-be1f-d57550cc96cc" xsi:nil="true"/>
+    <APEditor xmlns="4873beb7-5857-4685-be1f-d57550cc96cc">
+      <UserInfo>
+        <DisplayName/>
+        <AccountId xsi:nil="true"/>
+        <AccountType/>
+      </UserInfo>
+    </APEditor>
+    <TPInstallLocation xmlns="4873beb7-5857-4685-be1f-d57550cc96cc" xsi:nil="true"/>
+    <OOCacheId xmlns="4873beb7-5857-4685-be1f-d57550cc96cc" xsi:nil="true"/>
+    <IsDeleted xmlns="4873beb7-5857-4685-be1f-d57550cc96cc">false</IsDeleted>
+    <PublishTargets xmlns="4873beb7-5857-4685-be1f-d57550cc96cc">OfficeOnlineVNext</PublishTargets>
+    <ApprovalLog xmlns="4873beb7-5857-4685-be1f-d57550cc96cc" xsi:nil="true"/>
+    <BugNumber xmlns="4873beb7-5857-4685-be1f-d57550cc96cc" xsi:nil="true"/>
+    <CrawlForDependencies xmlns="4873beb7-5857-4685-be1f-d57550cc96cc">false</CrawlForDependencies>
+    <InternalTagsTaxHTField0 xmlns="4873beb7-5857-4685-be1f-d57550cc96cc">
+      <Terms xmlns="http://schemas.microsoft.com/office/infopath/2007/PartnerControls"/>
+    </InternalTagsTaxHTField0>
+    <LastHandOff xmlns="4873beb7-5857-4685-be1f-d57550cc96cc" xsi:nil="true"/>
+    <Milestone xmlns="4873beb7-5857-4685-be1f-d57550cc96cc" xsi:nil="true"/>
+    <OriginalRelease xmlns="4873beb7-5857-4685-be1f-d57550cc96cc">15</OriginalRelease>
+    <RecommendationsModifier xmlns="4873beb7-5857-4685-be1f-d57550cc96cc" xsi:nil="true"/>
+    <ScenarioTagsTaxHTField0 xmlns="4873beb7-5857-4685-be1f-d57550cc96cc">
+      <Terms xmlns="http://schemas.microsoft.com/office/infopath/2007/PartnerControls"/>
+    </ScenarioTagsTaxHTField0>
+    <UANotes xmlns="4873beb7-5857-4685-be1f-d57550cc96cc" xsi:nil="true"/>
+  </documentManagement>
+</p:properties>
+</file>
+
 <file path=customXml/item4.xml><?xml version="1.0" encoding="utf-8"?>
 <b:Sources xmlns:b="http://schemas.openxmlformats.org/officeDocument/2006/bibliography" SelectedStyle="\APA.XSL" StyleName="APA">
   <b:Source>
@@ -7539,24 +7700,6 @@
 </file>
 
 <file path=customXml/itemProps1.xml><?xml version="1.0" encoding="utf-8"?>
-<ds:datastoreItem xmlns:ds="http://schemas.openxmlformats.org/officeDocument/2006/customXml" ds:itemID="{83AE4ADC-D632-40A7-A0C1-0481BB069C4F}">
-  <ds:schemaRefs>
-    <ds:schemaRef ds:uri="http://schemas.microsoft.com/office/2006/metadata/properties"/>
-    <ds:schemaRef ds:uri="http://schemas.microsoft.com/office/infopath/2007/PartnerControls"/>
-    <ds:schemaRef ds:uri="4873beb7-5857-4685-be1f-d57550cc96cc"/>
-  </ds:schemaRefs>
-</ds:datastoreItem>
-</file>
-
-<file path=customXml/itemProps2.xml><?xml version="1.0" encoding="utf-8"?>
-<ds:datastoreItem xmlns:ds="http://schemas.openxmlformats.org/officeDocument/2006/customXml" ds:itemID="{FF740C13-C6A2-43D3-86C5-4CBB969C2CB1}">
-  <ds:schemaRefs>
-    <ds:schemaRef ds:uri="http://schemas.microsoft.com/sharepoint/v3/contenttype/forms"/>
-  </ds:schemaRefs>
-</ds:datastoreItem>
-</file>
-
-<file path=customXml/itemProps3.xml><?xml version="1.0" encoding="utf-8"?>
 <ds:datastoreItem xmlns:ds="http://schemas.openxmlformats.org/officeDocument/2006/customXml" ds:itemID="{88FF2527-3592-4DBF-9FD9-FEA06E5BF9A7}">
   <ds:schemaRefs>
     <ds:schemaRef ds:uri="http://schemas.microsoft.com/office/2006/metadata/contentType"/>
@@ -7574,8 +7717,26 @@
 </ds:datastoreItem>
 </file>
 
+<file path=customXml/itemProps2.xml><?xml version="1.0" encoding="utf-8"?>
+<ds:datastoreItem xmlns:ds="http://schemas.openxmlformats.org/officeDocument/2006/customXml" ds:itemID="{FF740C13-C6A2-43D3-86C5-4CBB969C2CB1}">
+  <ds:schemaRefs>
+    <ds:schemaRef ds:uri="http://schemas.microsoft.com/sharepoint/v3/contenttype/forms"/>
+  </ds:schemaRefs>
+</ds:datastoreItem>
+</file>
+
+<file path=customXml/itemProps3.xml><?xml version="1.0" encoding="utf-8"?>
+<ds:datastoreItem xmlns:ds="http://schemas.openxmlformats.org/officeDocument/2006/customXml" ds:itemID="{83AE4ADC-D632-40A7-A0C1-0481BB069C4F}">
+  <ds:schemaRefs>
+    <ds:schemaRef ds:uri="http://schemas.microsoft.com/office/2006/metadata/properties"/>
+    <ds:schemaRef ds:uri="http://schemas.microsoft.com/office/infopath/2007/PartnerControls"/>
+    <ds:schemaRef ds:uri="4873beb7-5857-4685-be1f-d57550cc96cc"/>
+  </ds:schemaRefs>
+</ds:datastoreItem>
+</file>
+
 <file path=customXml/itemProps4.xml><?xml version="1.0" encoding="utf-8"?>
-<ds:datastoreItem xmlns:ds="http://schemas.openxmlformats.org/officeDocument/2006/customXml" ds:itemID="{E0631F2F-41F9-428F-AB78-0EFD1256069E}">
+<ds:datastoreItem xmlns:ds="http://schemas.openxmlformats.org/officeDocument/2006/customXml" ds:itemID="{2A7D60F3-3B99-4818-AF63-356A8EDEF98F}">
   <ds:schemaRefs>
     <ds:schemaRef ds:uri="http://schemas.openxmlformats.org/officeDocument/2006/bibliography"/>
   </ds:schemaRefs>

</xml_diff>

<commit_message>
Mixins: Su finalidad es ofrecer una funcionalidad que pueda ser reutilizada en otras clases pero que no está pensada para usarse de forma autónoma. Nos permite crear bloques reusables de código que cambian su resultado dependiendo del parámetro que enviemos. Con los mixin logramos escribir menos código, produciendo un código más claro, más expresivo y sobre todo más fácil de mantener.
</commit_message>
<xml_diff>
--- a/CursoPreprocesadoresCSS/PreprocesadoresCSS.docx
+++ b/CursoPreprocesadoresCSS/PreprocesadoresCSS.docx
@@ -2926,8 +2926,6 @@
           </wp:inline>
         </w:drawing>
       </w:r>
-      <w:bookmarkStart w:id="0" w:name="_GoBack"/>
-      <w:bookmarkEnd w:id="0"/>
     </w:p>
     <w:p>
       <w:pPr>
@@ -2981,8 +2979,187 @@
         </w:drawing>
       </w:r>
     </w:p>
+    <w:p>
+      <w:pPr>
+        <w:jc w:val="center"/>
+        <w:rPr>
+          <w:rFonts w:ascii="Arial" w:hAnsi="Arial" w:cs="Arial"/>
+          <w:sz w:val="20"/>
+          <w:lang w:val="es-MX"/>
+        </w:rPr>
+      </w:pPr>
+    </w:p>
+    <w:p>
+      <w:pPr>
+        <w:pStyle w:val="Ttulo1"/>
+      </w:pPr>
+      <w:r>
+        <w:t>Mixins</w:t>
+      </w:r>
+    </w:p>
+    <w:p>
+      <w:pPr>
+        <w:pStyle w:val="NormalWeb"/>
+        <w:shd w:val="clear" w:color="auto" w:fill="FFFFFF"/>
+        <w:spacing w:before="113" w:beforeAutospacing="0" w:after="113" w:afterAutospacing="0"/>
+        <w:jc w:val="both"/>
+        <w:rPr>
+          <w:rFonts w:ascii="Arial" w:hAnsi="Arial" w:cs="Arial"/>
+          <w:color w:val="273B47"/>
+          <w:sz w:val="20"/>
+        </w:rPr>
+      </w:pPr>
+      <w:r>
+        <w:rPr>
+          <w:rFonts w:ascii="Arial" w:hAnsi="Arial" w:cs="Arial"/>
+          <w:color w:val="273B47"/>
+          <w:sz w:val="20"/>
+        </w:rPr>
+        <w:t>Su finalidad es ofrecer una funcionalidad que pueda ser reutilizada en otras clases pero que no está pensada para usarse de forma autónoma. Nos permite crear bloques reusables de código que cambian su resultado dependiendo del parámetro que enviemos.</w:t>
+      </w:r>
+    </w:p>
+    <w:p>
+      <w:pPr>
+        <w:pStyle w:val="NormalWeb"/>
+        <w:shd w:val="clear" w:color="auto" w:fill="FFFFFF"/>
+        <w:spacing w:before="113" w:beforeAutospacing="0" w:after="113" w:afterAutospacing="0"/>
+        <w:jc w:val="both"/>
+        <w:rPr>
+          <w:rFonts w:ascii="Arial" w:hAnsi="Arial" w:cs="Arial"/>
+          <w:color w:val="273B47"/>
+          <w:sz w:val="20"/>
+        </w:rPr>
+      </w:pPr>
+      <w:r>
+        <w:rPr>
+          <w:rFonts w:ascii="Arial" w:hAnsi="Arial" w:cs="Arial"/>
+          <w:color w:val="273B47"/>
+          <w:sz w:val="20"/>
+        </w:rPr>
+        <w:t xml:space="preserve">Con los </w:t>
+      </w:r>
+      <w:proofErr w:type="spellStart"/>
+      <w:r>
+        <w:rPr>
+          <w:rFonts w:ascii="Arial" w:hAnsi="Arial" w:cs="Arial"/>
+          <w:color w:val="273B47"/>
+          <w:sz w:val="20"/>
+        </w:rPr>
+        <w:t>mixin</w:t>
+      </w:r>
+      <w:proofErr w:type="spellEnd"/>
+      <w:r>
+        <w:rPr>
+          <w:rFonts w:ascii="Arial" w:hAnsi="Arial" w:cs="Arial"/>
+          <w:color w:val="273B47"/>
+          <w:sz w:val="20"/>
+        </w:rPr>
+        <w:t xml:space="preserve"> logramos escribir menos código, produciendo un código más claro, más expresivo y sobre todo más fácil de mantener.</w:t>
+      </w:r>
+    </w:p>
+    <w:p>
+      <w:pPr>
+        <w:jc w:val="center"/>
+        <w:rPr>
+          <w:lang w:val="es-MX"/>
+        </w:rPr>
+      </w:pPr>
+      <w:r>
+        <w:rPr>
+          <w:lang w:val="es-MX"/>
+        </w:rPr>
+        <w:drawing>
+          <wp:inline distT="0" distB="0" distL="0" distR="0" wp14:anchorId="4E751A49" wp14:editId="6912C26A">
+            <wp:extent cx="2688771" cy="640184"/>
+            <wp:effectExtent l="0" t="0" r="0" b="7620"/>
+            <wp:docPr id="19" name="Imagen 19"/>
+            <wp:cNvGraphicFramePr>
+              <a:graphicFrameLocks xmlns:a="http://schemas.openxmlformats.org/drawingml/2006/main" noChangeAspect="1"/>
+            </wp:cNvGraphicFramePr>
+            <a:graphic xmlns:a="http://schemas.openxmlformats.org/drawingml/2006/main">
+              <a:graphicData uri="http://schemas.openxmlformats.org/drawingml/2006/picture">
+                <pic:pic xmlns:pic="http://schemas.openxmlformats.org/drawingml/2006/picture">
+                  <pic:nvPicPr>
+                    <pic:cNvPr id="1" name=""/>
+                    <pic:cNvPicPr/>
+                  </pic:nvPicPr>
+                  <pic:blipFill>
+                    <a:blip r:embed="rId29"/>
+                    <a:stretch>
+                      <a:fillRect/>
+                    </a:stretch>
+                  </pic:blipFill>
+                  <pic:spPr>
+                    <a:xfrm>
+                      <a:off x="0" y="0"/>
+                      <a:ext cx="2718319" cy="647219"/>
+                    </a:xfrm>
+                    <a:prstGeom prst="rect">
+                      <a:avLst/>
+                    </a:prstGeom>
+                  </pic:spPr>
+                </pic:pic>
+              </a:graphicData>
+            </a:graphic>
+          </wp:inline>
+        </w:drawing>
+      </w:r>
+      <w:r>
+        <w:rPr>
+          <w:lang w:val="es-MX"/>
+        </w:rPr>
+        <w:drawing>
+          <wp:inline distT="0" distB="0" distL="0" distR="0" wp14:anchorId="117C15E3" wp14:editId="6B5DA5ED">
+            <wp:extent cx="2332407" cy="642257"/>
+            <wp:effectExtent l="0" t="0" r="0" b="5715"/>
+            <wp:docPr id="20" name="Imagen 20"/>
+            <wp:cNvGraphicFramePr>
+              <a:graphicFrameLocks xmlns:a="http://schemas.openxmlformats.org/drawingml/2006/main" noChangeAspect="1"/>
+            </wp:cNvGraphicFramePr>
+            <a:graphic xmlns:a="http://schemas.openxmlformats.org/drawingml/2006/main">
+              <a:graphicData uri="http://schemas.openxmlformats.org/drawingml/2006/picture">
+                <pic:pic xmlns:pic="http://schemas.openxmlformats.org/drawingml/2006/picture">
+                  <pic:nvPicPr>
+                    <pic:cNvPr id="1" name=""/>
+                    <pic:cNvPicPr/>
+                  </pic:nvPicPr>
+                  <pic:blipFill>
+                    <a:blip r:embed="rId30"/>
+                    <a:stretch>
+                      <a:fillRect/>
+                    </a:stretch>
+                  </pic:blipFill>
+                  <pic:spPr>
+                    <a:xfrm>
+                      <a:off x="0" y="0"/>
+                      <a:ext cx="2413189" cy="664501"/>
+                    </a:xfrm>
+                    <a:prstGeom prst="rect">
+                      <a:avLst/>
+                    </a:prstGeom>
+                  </pic:spPr>
+                </pic:pic>
+              </a:graphicData>
+            </a:graphic>
+          </wp:inline>
+        </w:drawing>
+      </w:r>
+    </w:p>
+    <w:p>
+      <w:pPr>
+        <w:jc w:val="both"/>
+        <w:rPr>
+          <w:rFonts w:ascii="Arial" w:hAnsi="Arial" w:cs="Arial"/>
+          <w:sz w:val="20"/>
+          <w:u w:val="single"/>
+          <w:lang w:val="es-MX"/>
+        </w:rPr>
+      </w:pPr>
+      <w:bookmarkStart w:id="0" w:name="_GoBack"/>
+      <w:bookmarkEnd w:id="0"/>
+    </w:p>
     <w:sectPr>
-      <w:footerReference w:type="default" r:id="rId29"/>
+      <w:footerReference w:type="default" r:id="rId31"/>
       <w:pgSz w:w="11907" w:h="16839" w:code="9"/>
       <w:pgMar w:top="1440" w:right="1440" w:bottom="1440" w:left="1440" w:header="720" w:footer="720" w:gutter="0"/>
       <w:cols w:space="720"/>
@@ -3061,7 +3238,7 @@
             <w:noProof/>
             <w:lang w:bidi="es-ES"/>
           </w:rPr>
-          <w:t>6</w:t>
+          <w:t>5</w:t>
         </w:r>
         <w:r>
           <w:rPr>
@@ -7736,7 +7913,7 @@
 </file>
 
 <file path=customXml/itemProps4.xml><?xml version="1.0" encoding="utf-8"?>
-<ds:datastoreItem xmlns:ds="http://schemas.openxmlformats.org/officeDocument/2006/customXml" ds:itemID="{2A7D60F3-3B99-4818-AF63-356A8EDEF98F}">
+<ds:datastoreItem xmlns:ds="http://schemas.openxmlformats.org/officeDocument/2006/customXml" ds:itemID="{93AB7E6D-91A9-4705-AAF8-05DE3FAE14C8}">
   <ds:schemaRefs>
     <ds:schemaRef ds:uri="http://schemas.openxmlformats.org/officeDocument/2006/bibliography"/>
   </ds:schemaRefs>

</xml_diff>

<commit_message>
Funciones: La diferencia entre mixins y funciones es que las funciones por general hacen cálculos y regresan un resultado que es usado como valor de alguna propiedad.
</commit_message>
<xml_diff>
--- a/CursoPreprocesadoresCSS/PreprocesadoresCSS.docx
+++ b/CursoPreprocesadoresCSS/PreprocesadoresCSS.docx
@@ -3155,11 +3155,137 @@
           <w:lang w:val="es-MX"/>
         </w:rPr>
       </w:pPr>
+    </w:p>
+    <w:p>
+      <w:pPr>
+        <w:pStyle w:val="Ttulo1"/>
+      </w:pPr>
+      <w:r>
+        <w:t>Funciones</w:t>
+      </w:r>
+    </w:p>
+    <w:p>
+      <w:pPr>
+        <w:jc w:val="both"/>
+        <w:rPr>
+          <w:rFonts w:ascii="Arial" w:hAnsi="Arial" w:cs="Arial"/>
+          <w:color w:val="273B47"/>
+          <w:shd w:val="clear" w:color="auto" w:fill="FFFFFF"/>
+        </w:rPr>
+      </w:pPr>
+      <w:r>
+        <w:rPr>
+          <w:rFonts w:ascii="Arial" w:hAnsi="Arial" w:cs="Arial"/>
+          <w:color w:val="273B47"/>
+          <w:shd w:val="clear" w:color="auto" w:fill="FFFFFF"/>
+        </w:rPr>
+        <w:t xml:space="preserve">La diferencia entre </w:t>
+      </w:r>
+      <w:proofErr w:type="spellStart"/>
+      <w:r>
+        <w:rPr>
+          <w:rFonts w:ascii="Arial" w:hAnsi="Arial" w:cs="Arial"/>
+          <w:color w:val="273B47"/>
+          <w:shd w:val="clear" w:color="auto" w:fill="FFFFFF"/>
+        </w:rPr>
+        <w:t>mixins</w:t>
+      </w:r>
+      <w:proofErr w:type="spellEnd"/>
+      <w:r>
+        <w:rPr>
+          <w:rFonts w:ascii="Arial" w:hAnsi="Arial" w:cs="Arial"/>
+          <w:color w:val="273B47"/>
+          <w:shd w:val="clear" w:color="auto" w:fill="FFFFFF"/>
+        </w:rPr>
+        <w:t xml:space="preserve"> y funciones es que las funciones por general hacen cálculos y regresan un resultado que es usado como valor de alguna propiedad.</w:t>
+      </w:r>
+    </w:p>
+    <w:p>
+      <w:pPr>
+        <w:jc w:val="center"/>
+      </w:pPr>
+      <w:r>
+        <w:drawing>
+          <wp:inline distT="0" distB="0" distL="0" distR="0" wp14:anchorId="621C4766" wp14:editId="079B879F">
+            <wp:extent cx="2525486" cy="597989"/>
+            <wp:effectExtent l="0" t="0" r="0" b="0"/>
+            <wp:docPr id="21" name="Imagen 21"/>
+            <wp:cNvGraphicFramePr>
+              <a:graphicFrameLocks xmlns:a="http://schemas.openxmlformats.org/drawingml/2006/main" noChangeAspect="1"/>
+            </wp:cNvGraphicFramePr>
+            <a:graphic xmlns:a="http://schemas.openxmlformats.org/drawingml/2006/main">
+              <a:graphicData uri="http://schemas.openxmlformats.org/drawingml/2006/picture">
+                <pic:pic xmlns:pic="http://schemas.openxmlformats.org/drawingml/2006/picture">
+                  <pic:nvPicPr>
+                    <pic:cNvPr id="1" name=""/>
+                    <pic:cNvPicPr/>
+                  </pic:nvPicPr>
+                  <pic:blipFill>
+                    <a:blip r:embed="rId31"/>
+                    <a:stretch>
+                      <a:fillRect/>
+                    </a:stretch>
+                  </pic:blipFill>
+                  <pic:spPr>
+                    <a:xfrm>
+                      <a:off x="0" y="0"/>
+                      <a:ext cx="2585367" cy="612168"/>
+                    </a:xfrm>
+                    <a:prstGeom prst="rect">
+                      <a:avLst/>
+                    </a:prstGeom>
+                  </pic:spPr>
+                </pic:pic>
+              </a:graphicData>
+            </a:graphic>
+          </wp:inline>
+        </w:drawing>
+      </w:r>
       <w:bookmarkStart w:id="0" w:name="_GoBack"/>
+      <w:r>
+        <w:rPr>
+          <w:u w:val="single"/>
+        </w:rPr>
+        <w:drawing>
+          <wp:inline distT="0" distB="0" distL="0" distR="0" wp14:anchorId="3621545C" wp14:editId="2C566758">
+            <wp:extent cx="3071126" cy="228620"/>
+            <wp:effectExtent l="0" t="0" r="0" b="0"/>
+            <wp:docPr id="22" name="Imagen 22"/>
+            <wp:cNvGraphicFramePr>
+              <a:graphicFrameLocks xmlns:a="http://schemas.openxmlformats.org/drawingml/2006/main" noChangeAspect="1"/>
+            </wp:cNvGraphicFramePr>
+            <a:graphic xmlns:a="http://schemas.openxmlformats.org/drawingml/2006/main">
+              <a:graphicData uri="http://schemas.openxmlformats.org/drawingml/2006/picture">
+                <pic:pic xmlns:pic="http://schemas.openxmlformats.org/drawingml/2006/picture">
+                  <pic:nvPicPr>
+                    <pic:cNvPr id="1" name=""/>
+                    <pic:cNvPicPr/>
+                  </pic:nvPicPr>
+                  <pic:blipFill>
+                    <a:blip r:embed="rId32"/>
+                    <a:stretch>
+                      <a:fillRect/>
+                    </a:stretch>
+                  </pic:blipFill>
+                  <pic:spPr>
+                    <a:xfrm>
+                      <a:off x="0" y="0"/>
+                      <a:ext cx="3071126" cy="228620"/>
+                    </a:xfrm>
+                    <a:prstGeom prst="rect">
+                      <a:avLst/>
+                    </a:prstGeom>
+                  </pic:spPr>
+                </pic:pic>
+              </a:graphicData>
+            </a:graphic>
+          </wp:inline>
+        </w:drawing>
+      </w:r>
       <w:bookmarkEnd w:id="0"/>
     </w:p>
     <w:sectPr>
-      <w:footerReference w:type="default" r:id="rId31"/>
+      <w:footerReference w:type="default" r:id="rId33"/>
       <w:pgSz w:w="11907" w:h="16839" w:code="9"/>
       <w:pgMar w:top="1440" w:right="1440" w:bottom="1440" w:left="1440" w:header="720" w:footer="720" w:gutter="0"/>
       <w:cols w:space="720"/>
@@ -3238,7 +3364,7 @@
             <w:noProof/>
             <w:lang w:bidi="es-ES"/>
           </w:rPr>
-          <w:t>5</w:t>
+          <w:t>6</w:t>
         </w:r>
         <w:r>
           <w:rPr>
@@ -7913,7 +8039,7 @@
 </file>
 
 <file path=customXml/itemProps4.xml><?xml version="1.0" encoding="utf-8"?>
-<ds:datastoreItem xmlns:ds="http://schemas.openxmlformats.org/officeDocument/2006/customXml" ds:itemID="{93AB7E6D-91A9-4705-AAF8-05DE3FAE14C8}">
+<ds:datastoreItem xmlns:ds="http://schemas.openxmlformats.org/officeDocument/2006/customXml" ds:itemID="{D87ABD59-0DD8-48EA-ABA1-C6FDA7FDDB77}">
   <ds:schemaRefs>
     <ds:schemaRef ds:uri="http://schemas.openxmlformats.org/officeDocument/2006/bibliography"/>
   </ds:schemaRefs>

</xml_diff>

<commit_message>
Condicionales y Loops: Un condicional nos permite evaluar cierta condición y bifurcar entre dos caminos dependiendo de si se cumple o no. Un loop es un fragmento de código que va a ejecutar de forma repetitiva hasta que cumpla una condición.
</commit_message>
<xml_diff>
--- a/CursoPreprocesadoresCSS/PreprocesadoresCSS.docx
+++ b/CursoPreprocesadoresCSS/PreprocesadoresCSS.docx
@@ -3241,7 +3241,6 @@
           </wp:inline>
         </w:drawing>
       </w:r>
-      <w:bookmarkStart w:id="0" w:name="_GoBack"/>
       <w:r>
         <w:rPr>
           <w:u w:val="single"/>
@@ -3282,10 +3281,253 @@
           </wp:inline>
         </w:drawing>
       </w:r>
+    </w:p>
+    <w:p>
+      <w:pPr>
+        <w:jc w:val="center"/>
+      </w:pPr>
+    </w:p>
+    <w:p>
+      <w:pPr>
+        <w:jc w:val="center"/>
+      </w:pPr>
+    </w:p>
+    <w:p>
+      <w:pPr>
+        <w:jc w:val="center"/>
+      </w:pPr>
+    </w:p>
+    <w:p>
+      <w:pPr>
+        <w:pStyle w:val="Ttulo1"/>
+        <w:rPr>
+          <w:b/>
+          <w:bCs/>
+          <w:lang w:val="es-MX"/>
+        </w:rPr>
+      </w:pPr>
+      <w:r>
+        <w:rPr>
+          <w:b/>
+          <w:bCs/>
+          <w:lang w:val="es-MX"/>
+        </w:rPr>
+        <w:lastRenderedPageBreak/>
+        <w:t>Condicionales y Loops</w:t>
+      </w:r>
+    </w:p>
+    <w:p>
+      <w:pPr>
+        <w:pStyle w:val="NormalWeb"/>
+        <w:shd w:val="clear" w:color="auto" w:fill="FFFFFF"/>
+        <w:spacing w:before="0" w:beforeAutospacing="0" w:after="0" w:afterAutospacing="0"/>
+        <w:jc w:val="both"/>
+        <w:rPr>
+          <w:rFonts w:ascii="Arial" w:hAnsi="Arial" w:cs="Arial"/>
+          <w:color w:val="273B47"/>
+          <w:sz w:val="20"/>
+        </w:rPr>
+      </w:pPr>
+      <w:r>
+        <w:rPr>
+          <w:rFonts w:ascii="Arial" w:hAnsi="Arial" w:cs="Arial"/>
+          <w:color w:val="273B47"/>
+          <w:sz w:val="20"/>
+        </w:rPr>
+        <w:t>Un </w:t>
+      </w:r>
+      <w:r>
+        <w:rPr>
+          <w:rStyle w:val="Textoennegrita"/>
+          <w:rFonts w:ascii="Arial" w:eastAsiaTheme="majorEastAsia" w:hAnsi="Arial" w:cs="Arial"/>
+          <w:color w:val="273B47"/>
+          <w:sz w:val="20"/>
+        </w:rPr>
+        <w:t>condicional</w:t>
+      </w:r>
+      <w:r>
+        <w:rPr>
+          <w:rFonts w:ascii="Arial" w:hAnsi="Arial" w:cs="Arial"/>
+          <w:color w:val="273B47"/>
+          <w:sz w:val="20"/>
+        </w:rPr>
+        <w:t> nos permite evaluar cierta condición y bifurcar entre dos caminos dependiendo de si se cumple o no.</w:t>
+      </w:r>
+    </w:p>
+    <w:p>
+      <w:pPr>
+        <w:pStyle w:val="NormalWeb"/>
+        <w:shd w:val="clear" w:color="auto" w:fill="FFFFFF"/>
+        <w:spacing w:before="0" w:beforeAutospacing="0" w:after="0" w:afterAutospacing="0"/>
+        <w:jc w:val="both"/>
+        <w:rPr>
+          <w:rFonts w:ascii="Arial" w:hAnsi="Arial" w:cs="Arial"/>
+          <w:color w:val="273B47"/>
+          <w:sz w:val="20"/>
+        </w:rPr>
+      </w:pPr>
+    </w:p>
+    <w:p>
+      <w:pPr>
+        <w:pStyle w:val="NormalWeb"/>
+        <w:shd w:val="clear" w:color="auto" w:fill="FFFFFF"/>
+        <w:spacing w:before="0" w:beforeAutospacing="0" w:after="0" w:afterAutospacing="0"/>
+        <w:jc w:val="both"/>
+        <w:rPr>
+          <w:rFonts w:ascii="Arial" w:hAnsi="Arial" w:cs="Arial"/>
+          <w:color w:val="273B47"/>
+          <w:sz w:val="20"/>
+        </w:rPr>
+      </w:pPr>
+      <w:r>
+        <w:rPr>
+          <w:rFonts w:ascii="Arial" w:hAnsi="Arial" w:cs="Arial"/>
+          <w:color w:val="273B47"/>
+          <w:sz w:val="20"/>
+        </w:rPr>
+        <w:t>Un </w:t>
+      </w:r>
+      <w:proofErr w:type="spellStart"/>
+      <w:r>
+        <w:rPr>
+          <w:rStyle w:val="Textoennegrita"/>
+          <w:rFonts w:ascii="Arial" w:eastAsiaTheme="majorEastAsia" w:hAnsi="Arial" w:cs="Arial"/>
+          <w:color w:val="273B47"/>
+          <w:sz w:val="20"/>
+        </w:rPr>
+        <w:t>loop</w:t>
+      </w:r>
+      <w:proofErr w:type="spellEnd"/>
+      <w:r>
+        <w:rPr>
+          <w:rFonts w:ascii="Arial" w:hAnsi="Arial" w:cs="Arial"/>
+          <w:color w:val="273B47"/>
+          <w:sz w:val="20"/>
+        </w:rPr>
+        <w:t> es un fragmento de código que va a ejecutar de forma repetitiva hasta que cumpla una condición.</w:t>
+      </w:r>
+    </w:p>
+    <w:p>
+      <w:pPr>
+        <w:pStyle w:val="NormalWeb"/>
+        <w:shd w:val="clear" w:color="auto" w:fill="FFFFFF"/>
+        <w:spacing w:before="0" w:beforeAutospacing="0" w:after="0" w:afterAutospacing="0"/>
+        <w:jc w:val="center"/>
+        <w:rPr>
+          <w:rFonts w:ascii="Arial" w:hAnsi="Arial" w:cs="Arial"/>
+          <w:color w:val="273B47"/>
+          <w:sz w:val="20"/>
+        </w:rPr>
+      </w:pPr>
+      <w:bookmarkStart w:id="0" w:name="_GoBack"/>
+      <w:r>
+        <w:rPr>
+          <w:rFonts w:ascii="Arial" w:hAnsi="Arial" w:cs="Arial"/>
+          <w:color w:val="273B47"/>
+          <w:sz w:val="20"/>
+        </w:rPr>
+        <w:drawing>
+          <wp:inline distT="0" distB="0" distL="0" distR="0" wp14:anchorId="2CDD20CA" wp14:editId="3927CFEF">
+            <wp:extent cx="2893904" cy="919117"/>
+            <wp:effectExtent l="0" t="0" r="1905" b="0"/>
+            <wp:docPr id="24" name="Imagen 24"/>
+            <wp:cNvGraphicFramePr>
+              <a:graphicFrameLocks xmlns:a="http://schemas.openxmlformats.org/drawingml/2006/main" noChangeAspect="1"/>
+            </wp:cNvGraphicFramePr>
+            <a:graphic xmlns:a="http://schemas.openxmlformats.org/drawingml/2006/main">
+              <a:graphicData uri="http://schemas.openxmlformats.org/drawingml/2006/picture">
+                <pic:pic xmlns:pic="http://schemas.openxmlformats.org/drawingml/2006/picture">
+                  <pic:nvPicPr>
+                    <pic:cNvPr id="1" name=""/>
+                    <pic:cNvPicPr/>
+                  </pic:nvPicPr>
+                  <pic:blipFill>
+                    <a:blip r:embed="rId33"/>
+                    <a:stretch>
+                      <a:fillRect/>
+                    </a:stretch>
+                  </pic:blipFill>
+                  <pic:spPr>
+                    <a:xfrm>
+                      <a:off x="0" y="0"/>
+                      <a:ext cx="2991806" cy="950211"/>
+                    </a:xfrm>
+                    <a:prstGeom prst="rect">
+                      <a:avLst/>
+                    </a:prstGeom>
+                  </pic:spPr>
+                </pic:pic>
+              </a:graphicData>
+            </a:graphic>
+          </wp:inline>
+        </w:drawing>
+      </w:r>
       <w:bookmarkEnd w:id="0"/>
+      <w:r>
+        <w:rPr>
+          <w:rFonts w:ascii="Arial" w:hAnsi="Arial" w:cs="Arial"/>
+          <w:color w:val="273B47"/>
+          <w:sz w:val="20"/>
+        </w:rPr>
+        <w:t xml:space="preserve"> </w:t>
+      </w:r>
+      <w:r>
+        <w:rPr>
+          <w:rFonts w:ascii="Arial" w:hAnsi="Arial" w:cs="Arial"/>
+          <w:color w:val="273B47"/>
+          <w:sz w:val="20"/>
+        </w:rPr>
+        <w:drawing>
+          <wp:inline distT="0" distB="0" distL="0" distR="0" wp14:anchorId="596A64C0" wp14:editId="0CD83927">
+            <wp:extent cx="2607129" cy="938902"/>
+            <wp:effectExtent l="0" t="0" r="3175" b="0"/>
+            <wp:docPr id="25" name="Imagen 25"/>
+            <wp:cNvGraphicFramePr>
+              <a:graphicFrameLocks xmlns:a="http://schemas.openxmlformats.org/drawingml/2006/main" noChangeAspect="1"/>
+            </wp:cNvGraphicFramePr>
+            <a:graphic xmlns:a="http://schemas.openxmlformats.org/drawingml/2006/main">
+              <a:graphicData uri="http://schemas.openxmlformats.org/drawingml/2006/picture">
+                <pic:pic xmlns:pic="http://schemas.openxmlformats.org/drawingml/2006/picture">
+                  <pic:nvPicPr>
+                    <pic:cNvPr id="1" name=""/>
+                    <pic:cNvPicPr/>
+                  </pic:nvPicPr>
+                  <pic:blipFill>
+                    <a:blip r:embed="rId34"/>
+                    <a:stretch>
+                      <a:fillRect/>
+                    </a:stretch>
+                  </pic:blipFill>
+                  <pic:spPr>
+                    <a:xfrm>
+                      <a:off x="0" y="0"/>
+                      <a:ext cx="2645269" cy="952637"/>
+                    </a:xfrm>
+                    <a:prstGeom prst="rect">
+                      <a:avLst/>
+                    </a:prstGeom>
+                  </pic:spPr>
+                </pic:pic>
+              </a:graphicData>
+            </a:graphic>
+          </wp:inline>
+        </w:drawing>
+      </w:r>
+    </w:p>
+    <w:p>
+      <w:pPr>
+        <w:rPr>
+          <w:lang w:val="es-MX"/>
+        </w:rPr>
+      </w:pPr>
+    </w:p>
+    <w:p>
+      <w:pPr>
+        <w:jc w:val="both"/>
+      </w:pPr>
     </w:p>
     <w:sectPr>
-      <w:footerReference w:type="default" r:id="rId33"/>
+      <w:footerReference w:type="default" r:id="rId35"/>
       <w:pgSz w:w="11907" w:h="16839" w:code="9"/>
       <w:pgMar w:top="1440" w:right="1440" w:bottom="1440" w:left="1440" w:header="720" w:footer="720" w:gutter="0"/>
       <w:cols w:space="720"/>
@@ -3364,7 +3606,7 @@
             <w:noProof/>
             <w:lang w:bidi="es-ES"/>
           </w:rPr>
-          <w:t>6</w:t>
+          <w:t>7</w:t>
         </w:r>
         <w:r>
           <w:rPr>
@@ -5713,7 +5955,6 @@
   <w:style w:type="character" w:default="1" w:styleId="Fuentedeprrafopredeter">
     <w:name w:val="Default Paragraph Font"/>
     <w:uiPriority w:val="1"/>
-    <w:semiHidden/>
     <w:unhideWhenUsed/>
   </w:style>
   <w:style w:type="table" w:default="1" w:styleId="Tablanormal">
@@ -8039,7 +8280,7 @@
 </file>
 
 <file path=customXml/itemProps4.xml><?xml version="1.0" encoding="utf-8"?>
-<ds:datastoreItem xmlns:ds="http://schemas.openxmlformats.org/officeDocument/2006/customXml" ds:itemID="{D87ABD59-0DD8-48EA-ABA1-C6FDA7FDDB77}">
+<ds:datastoreItem xmlns:ds="http://schemas.openxmlformats.org/officeDocument/2006/customXml" ds:itemID="{2D3EEA1F-8691-4A1D-8ABB-2340B6FD5537}">
   <ds:schemaRefs>
     <ds:schemaRef ds:uri="http://schemas.openxmlformats.org/officeDocument/2006/bibliography"/>
   </ds:schemaRefs>

</xml_diff>